<commit_message>
Fixed some issue with measuring distance example and added its learning material
</commit_message>
<xml_diff>
--- a/Matlab Learning Material/CreateGameController.docx
+++ b/Matlab Learning Material/CreateGameController.docx
@@ -70,7 +70,7 @@
                           <pic:cNvPicPr/>
                         </pic:nvPicPr>
                         <pic:blipFill>
-                          <a:blip r:embed="rId7" cstate="print">
+                          <a:blip r:embed="rId8" cstate="print">
                             <a:extLst>
                               <a:ext uri="{28A0092B-C50C-407E-A947-70E740481C1C}">
                                 <a14:useLocalDpi xmlns:a14="http://schemas.microsoft.com/office/drawing/2010/main" val="0"/>
@@ -110,7 +110,6 @@
                 <w:rFonts w:ascii="Calibri" w:eastAsia="Calibri" w:hAnsi="Calibri" w:cs="Times New Roman"/>
               </w:rPr>
             </w:pPr>
-            <w:proofErr w:type="spellStart"/>
             <w:r>
               <w:rPr>
                 <w:rFonts w:ascii="ISOCPEUR" w:eastAsia="Calibri" w:hAnsi="ISOCPEUR" w:cs="Times New Roman"/>
@@ -119,7 +118,6 @@
               </w:rPr>
               <w:t>engduino</w:t>
             </w:r>
-            <w:proofErr w:type="spellEnd"/>
             <w:r>
               <w:rPr>
                 <w:rFonts w:ascii="ISOCPEUR" w:eastAsia="Calibri" w:hAnsi="ISOCPEUR" w:cs="Times New Roman"/>
@@ -178,7 +176,6 @@
                 <w:szCs w:val="52"/>
               </w:rPr>
             </w:pPr>
-            <w:proofErr w:type="spellStart"/>
             <w:r>
               <w:rPr>
                 <w:rFonts w:ascii="Cambria" w:eastAsia="PMingLiU" w:hAnsi="Cambria" w:cs="Times New Roman"/>
@@ -189,20 +186,7 @@
                 <w:sz w:val="24"/>
                 <w:szCs w:val="52"/>
               </w:rPr>
-              <w:t>Engduino</w:t>
-            </w:r>
-            <w:proofErr w:type="spellEnd"/>
-            <w:r>
-              <w:rPr>
-                <w:rFonts w:ascii="Cambria" w:eastAsia="PMingLiU" w:hAnsi="Cambria" w:cs="Times New Roman"/>
-                <w:smallCaps/>
-                <w:color w:val="C0504D"/>
-                <w:spacing w:val="5"/>
-                <w:kern w:val="28"/>
-                <w:sz w:val="24"/>
-                <w:szCs w:val="52"/>
-              </w:rPr>
-              <w:t xml:space="preserve"> Support Team - support@engduino.org</w:t>
+              <w:t>Engduino Support Team - support@engduino.org</w:t>
             </w:r>
           </w:p>
         </w:tc>
@@ -217,26 +201,41 @@
         <w:t>Create custom Game Controller with Accelerometer</w:t>
       </w:r>
     </w:p>
-    <w:p/>
     <w:p>
       <w:pPr>
         <w:pStyle w:val="Heading1"/>
       </w:pPr>
       <w:r>
-        <w:t>Aim:</w:t>
+        <w:t>Overview:</w:t>
       </w:r>
     </w:p>
     <w:p>
       <w:r>
-        <w:t xml:space="preserve">This tutorial aims to guide you through on how to create and customise your own version of game controller using the Accelerometer and Button on </w:t>
-      </w:r>
-      <w:proofErr w:type="spellStart"/>
-      <w:r>
-        <w:t>Engduino</w:t>
-      </w:r>
-      <w:proofErr w:type="spellEnd"/>
-      <w:r>
-        <w:t>.</w:t>
+        <w:t xml:space="preserve">Engduino has a 3-axis xyz-accelerometer built in. This would allow us to apply trigonometry to calculate the angle between the </w:t>
+      </w:r>
+      <w:r>
+        <w:t>axe</w:t>
+      </w:r>
+      <w:bookmarkStart w:id="0" w:name="_GoBack"/>
+      <w:bookmarkEnd w:id="0"/>
+      <w:r>
+        <w:t>s and turn it into</w:t>
+      </w:r>
+      <w:r>
+        <w:t xml:space="preserve"> many interesting applications. One of them is a game controller based on accelerometer which we are going to demonstrate to you here.</w:t>
+      </w:r>
+    </w:p>
+    <w:p>
+      <w:pPr>
+        <w:pStyle w:val="Heading1"/>
+      </w:pPr>
+      <w:r>
+        <w:t>Aim:</w:t>
+      </w:r>
+    </w:p>
+    <w:p>
+      <w:r>
+        <w:t>This tutorial aims to guide you through on how to create and customise your own version of game controller using the Accelerometer and Button on Engduino.</w:t>
       </w:r>
     </w:p>
     <w:p>
@@ -360,13 +359,8 @@
           <w:numId w:val="5"/>
         </w:numPr>
       </w:pPr>
-      <w:proofErr w:type="spellStart"/>
-      <w:r>
-        <w:t>Engduino</w:t>
-      </w:r>
-      <w:proofErr w:type="spellEnd"/>
-      <w:r>
-        <w:t xml:space="preserve"> MATLAB Support toolbox and MATLAB installed</w:t>
+      <w:r>
+        <w:t>Engduino MATLAB Support toolbox and MATLAB installed</w:t>
       </w:r>
     </w:p>
     <w:p>
@@ -377,13 +371,8 @@
           <w:numId w:val="5"/>
         </w:numPr>
       </w:pPr>
-      <w:proofErr w:type="spellStart"/>
-      <w:r>
-        <w:t>Engduino</w:t>
-      </w:r>
-      <w:proofErr w:type="spellEnd"/>
-      <w:r>
-        <w:t xml:space="preserve"> configured to make it discoverable in MATLAB</w:t>
+      <w:r>
+        <w:t>Engduino configured to make it discoverable in MATLAB</w:t>
       </w:r>
       <w:r>
         <w:t xml:space="preserve"> </w:t>
@@ -399,15 +388,7 @@
     </w:p>
     <w:p>
       <w:r>
-        <w:t xml:space="preserve">We assume that you already setup the connection for </w:t>
-      </w:r>
-      <w:proofErr w:type="spellStart"/>
-      <w:r>
-        <w:t>Engduino</w:t>
-      </w:r>
-      <w:proofErr w:type="spellEnd"/>
-      <w:r>
-        <w:t xml:space="preserve"> in MATLAB, if you haven’t, please refer to the documentation provided in the support package.</w:t>
+        <w:t>We assume that you already setup the connection for Engduino in MATLAB, if you haven’t, please refer to the documentation provided in the support package.</w:t>
       </w:r>
       <w:r>
         <w:t xml:space="preserve"> </w:t>
@@ -429,15 +410,14 @@
     </w:p>
     <w:p>
       <w:r>
-        <w:t xml:space="preserve">For starters, we have included a simple Space Shooter game that only has 5 controls which are up, down, left, right and fire. As such, we are going to teach you on how you can map these controls using </w:t>
-      </w:r>
-      <w:proofErr w:type="spellStart"/>
-      <w:r>
-        <w:t>Engduino</w:t>
-      </w:r>
-      <w:proofErr w:type="spellEnd"/>
-      <w:r>
-        <w:t>.</w:t>
+        <w:lastRenderedPageBreak/>
+        <w:t xml:space="preserve">For starters, we have included a simple Space Shooter game that only has 5 controls which are up, down, left, right and fire. As such, we are going to </w:t>
+      </w:r>
+      <w:r>
+        <w:t>guide</w:t>
+      </w:r>
+      <w:r>
+        <w:t xml:space="preserve"> you on how you can map these controls using Engduino.</w:t>
       </w:r>
     </w:p>
     <w:p>
@@ -445,7 +425,6 @@
         <w:pStyle w:val="Heading2"/>
       </w:pPr>
       <w:r>
-        <w:lastRenderedPageBreak/>
         <w:t>Import Libraries</w:t>
       </w:r>
     </w:p>
@@ -541,7 +520,6 @@
                                 <w:szCs w:val="24"/>
                               </w:rPr>
                             </w:pPr>
-                            <w:proofErr w:type="gramStart"/>
                             <w:r>
                               <w:rPr>
                                 <w:rFonts w:ascii="Courier New" w:hAnsi="Courier New" w:cs="Courier New"/>
@@ -549,19 +527,8 @@
                                 <w:sz w:val="20"/>
                                 <w:szCs w:val="20"/>
                               </w:rPr>
-                              <w:t>import</w:t>
+                              <w:t xml:space="preserve">import </w:t>
                             </w:r>
-                            <w:proofErr w:type="gramEnd"/>
-                            <w:r>
-                              <w:rPr>
-                                <w:rFonts w:ascii="Courier New" w:hAnsi="Courier New" w:cs="Courier New"/>
-                                <w:color w:val="000000"/>
-                                <w:sz w:val="20"/>
-                                <w:szCs w:val="20"/>
-                              </w:rPr>
-                              <w:t xml:space="preserve"> </w:t>
-                            </w:r>
-                            <w:proofErr w:type="spellStart"/>
                             <w:r>
                               <w:rPr>
                                 <w:rFonts w:ascii="Courier New" w:hAnsi="Courier New" w:cs="Courier New"/>
@@ -571,7 +538,6 @@
                               </w:rPr>
                               <w:t>java.awt.Robot</w:t>
                             </w:r>
-                            <w:proofErr w:type="spellEnd"/>
                             <w:r>
                               <w:rPr>
                                 <w:rFonts w:ascii="Courier New" w:hAnsi="Courier New" w:cs="Courier New"/>
@@ -707,7 +673,7 @@
     </w:p>
     <w:p>
       <w:r>
-        <w:t>We initialise the variable java object “Robot” to a variable.</w:t>
+        <w:t>We initialise the java object “Robot” to a variable.</w:t>
       </w:r>
     </w:p>
     <w:p>
@@ -808,7 +774,6 @@
                                 <w:szCs w:val="24"/>
                               </w:rPr>
                             </w:pPr>
-                            <w:proofErr w:type="gramStart"/>
                             <w:r>
                               <w:rPr>
                                 <w:rFonts w:ascii="Courier New" w:hAnsi="Courier New" w:cs="Courier New"/>
@@ -816,17 +781,7 @@
                                 <w:sz w:val="20"/>
                                 <w:szCs w:val="20"/>
                               </w:rPr>
-                              <w:t>robot</w:t>
-                            </w:r>
-                            <w:proofErr w:type="gramEnd"/>
-                            <w:r>
-                              <w:rPr>
-                                <w:rFonts w:ascii="Courier New" w:hAnsi="Courier New" w:cs="Courier New"/>
-                                <w:color w:val="000000"/>
-                                <w:sz w:val="20"/>
-                                <w:szCs w:val="20"/>
-                              </w:rPr>
-                              <w:t xml:space="preserve"> = Robot;</w:t>
+                              <w:t>robot = Robot;</w:t>
                             </w:r>
                           </w:p>
                           <w:p>
@@ -863,7 +818,6 @@
                                 <w:szCs w:val="24"/>
                               </w:rPr>
                             </w:pPr>
-                            <w:proofErr w:type="gramStart"/>
                             <w:r>
                               <w:rPr>
                                 <w:rFonts w:ascii="Courier New" w:hAnsi="Courier New" w:cs="Courier New"/>
@@ -871,17 +825,7 @@
                                 <w:sz w:val="20"/>
                                 <w:szCs w:val="20"/>
                               </w:rPr>
-                              <w:t>frequency</w:t>
-                            </w:r>
-                            <w:proofErr w:type="gramEnd"/>
-                            <w:r>
-                              <w:rPr>
-                                <w:rFonts w:ascii="Courier New" w:hAnsi="Courier New" w:cs="Courier New"/>
-                                <w:color w:val="000000"/>
-                                <w:sz w:val="20"/>
-                                <w:szCs w:val="20"/>
-                              </w:rPr>
-                              <w:t xml:space="preserve"> = 100 ;</w:t>
+                              <w:t>frequency = 100 ;</w:t>
                             </w:r>
                           </w:p>
                           <w:p>
@@ -903,27 +847,7 @@
                                 <w:sz w:val="20"/>
                                 <w:szCs w:val="20"/>
                               </w:rPr>
-                              <w:t xml:space="preserve">% </w:t>
-                            </w:r>
-                            <w:proofErr w:type="gramStart"/>
-                            <w:r>
-                              <w:rPr>
-                                <w:rFonts w:ascii="Courier New" w:hAnsi="Courier New" w:cs="Courier New"/>
-                                <w:color w:val="228B22"/>
-                                <w:sz w:val="20"/>
-                                <w:szCs w:val="20"/>
-                              </w:rPr>
-                              <w:t>Set</w:t>
-                            </w:r>
-                            <w:proofErr w:type="gramEnd"/>
-                            <w:r>
-                              <w:rPr>
-                                <w:rFonts w:ascii="Courier New" w:hAnsi="Courier New" w:cs="Courier New"/>
-                                <w:color w:val="228B22"/>
-                                <w:sz w:val="20"/>
-                                <w:szCs w:val="20"/>
-                              </w:rPr>
-                              <w:t xml:space="preserve"> the left right steering sensitivity</w:t>
+                              <w:t>% Set the left right steering sensitivity</w:t>
                             </w:r>
                           </w:p>
                           <w:p>
@@ -938,7 +862,6 @@
                                 <w:szCs w:val="24"/>
                               </w:rPr>
                             </w:pPr>
-                            <w:proofErr w:type="spellStart"/>
                             <w:r>
                               <w:rPr>
                                 <w:rFonts w:ascii="Courier New" w:hAnsi="Courier New" w:cs="Courier New"/>
@@ -946,17 +869,7 @@
                                 <w:sz w:val="20"/>
                                 <w:szCs w:val="20"/>
                               </w:rPr>
-                              <w:t>LRsensitivity</w:t>
-                            </w:r>
-                            <w:proofErr w:type="spellEnd"/>
-                            <w:r>
-                              <w:rPr>
-                                <w:rFonts w:ascii="Courier New" w:hAnsi="Courier New" w:cs="Courier New"/>
-                                <w:color w:val="000000"/>
-                                <w:sz w:val="20"/>
-                                <w:szCs w:val="20"/>
-                              </w:rPr>
-                              <w:t xml:space="preserve"> = 30;</w:t>
+                              <w:t>LRsensitivity = 30;</w:t>
                             </w:r>
                           </w:p>
                           <w:p>
@@ -978,27 +891,7 @@
                                 <w:sz w:val="20"/>
                                 <w:szCs w:val="20"/>
                               </w:rPr>
-                              <w:t xml:space="preserve">% </w:t>
-                            </w:r>
-                            <w:proofErr w:type="gramStart"/>
-                            <w:r>
-                              <w:rPr>
-                                <w:rFonts w:ascii="Courier New" w:hAnsi="Courier New" w:cs="Courier New"/>
-                                <w:color w:val="228B22"/>
-                                <w:sz w:val="20"/>
-                                <w:szCs w:val="20"/>
-                              </w:rPr>
-                              <w:t>Set</w:t>
-                            </w:r>
-                            <w:proofErr w:type="gramEnd"/>
-                            <w:r>
-                              <w:rPr>
-                                <w:rFonts w:ascii="Courier New" w:hAnsi="Courier New" w:cs="Courier New"/>
-                                <w:color w:val="228B22"/>
-                                <w:sz w:val="20"/>
-                                <w:szCs w:val="20"/>
-                              </w:rPr>
-                              <w:t xml:space="preserve"> the up down steering sensitivity</w:t>
+                              <w:t>% Set the up down steering sensitivity</w:t>
                             </w:r>
                           </w:p>
                           <w:p>
@@ -1013,7 +906,6 @@
                                 <w:szCs w:val="24"/>
                               </w:rPr>
                             </w:pPr>
-                            <w:proofErr w:type="spellStart"/>
                             <w:r>
                               <w:rPr>
                                 <w:rFonts w:ascii="Courier New" w:hAnsi="Courier New" w:cs="Courier New"/>
@@ -1021,17 +913,7 @@
                                 <w:sz w:val="20"/>
                                 <w:szCs w:val="20"/>
                               </w:rPr>
-                              <w:t>UpDownSensitivity</w:t>
-                            </w:r>
-                            <w:proofErr w:type="spellEnd"/>
-                            <w:r>
-                              <w:rPr>
-                                <w:rFonts w:ascii="Courier New" w:hAnsi="Courier New" w:cs="Courier New"/>
-                                <w:color w:val="000000"/>
-                                <w:sz w:val="20"/>
-                                <w:szCs w:val="20"/>
-                              </w:rPr>
-                              <w:t xml:space="preserve"> = 10;</w:t>
+                              <w:t>UpDownSensitivity = 10;</w:t>
                             </w:r>
                           </w:p>
                           <w:p>
@@ -1371,7 +1253,13 @@
         <w:t>frequency</w:t>
       </w:r>
       <w:r>
-        <w:t xml:space="preserve"> set how fast the program run in hertz. The higher the frequency the faster the program scans for the changes in sensors and the faster it responses to the tilt. However, setting the frequency too</w:t>
+        <w:t xml:space="preserve"> set how fast the program run in hertz. The higher the frequency the faster the program scans for the changes in sen</w:t>
+      </w:r>
+      <w:r>
+        <w:t>sors and the faster it responds</w:t>
+      </w:r>
+      <w:r>
+        <w:t xml:space="preserve"> to the tilt. However, setting the frequency too</w:t>
       </w:r>
       <w:r>
         <w:t xml:space="preserve"> high or too low would result in negative impact on the responsiveness of the program. We set it at 100 as an optimum solution. </w:t>
@@ -1381,25 +1269,21 @@
       <w:r>
         <w:t xml:space="preserve">The </w:t>
       </w:r>
-      <w:proofErr w:type="spellStart"/>
       <w:r>
         <w:rPr>
           <w:b/>
         </w:rPr>
         <w:t>LRsensitivity</w:t>
       </w:r>
-      <w:proofErr w:type="spellEnd"/>
       <w:r>
         <w:t xml:space="preserve"> and </w:t>
       </w:r>
-      <w:proofErr w:type="spellStart"/>
       <w:r>
         <w:rPr>
           <w:b/>
         </w:rPr>
         <w:t>UpDownSensitivity</w:t>
       </w:r>
-      <w:proofErr w:type="spellEnd"/>
       <w:r>
         <w:rPr>
           <w:b/>
@@ -1415,13 +1299,8 @@
         <w:pStyle w:val="Heading2"/>
       </w:pPr>
       <w:r>
-        <w:t xml:space="preserve">Connect to </w:t>
-      </w:r>
-      <w:proofErr w:type="spellStart"/>
-      <w:r>
-        <w:t>Engduino</w:t>
-      </w:r>
-      <w:proofErr w:type="spellEnd"/>
+        <w:t>Connect to Engduino</w:t>
+      </w:r>
     </w:p>
     <w:p>
       <w:r>
@@ -1499,7 +1378,6 @@
                                 <w:szCs w:val="24"/>
                               </w:rPr>
                             </w:pPr>
-                            <w:proofErr w:type="gramStart"/>
                             <w:r>
                               <w:rPr>
                                 <w:rFonts w:ascii="Courier New" w:hAnsi="Courier New" w:cs="Courier New"/>
@@ -1509,7 +1387,6 @@
                               </w:rPr>
                               <w:t>if</w:t>
                             </w:r>
-                            <w:proofErr w:type="gramEnd"/>
                             <w:r>
                               <w:rPr>
                                 <w:rFonts w:ascii="Courier New" w:hAnsi="Courier New" w:cs="Courier New"/>
@@ -1544,27 +1421,7 @@
                                 <w:sz w:val="20"/>
                                 <w:szCs w:val="20"/>
                               </w:rPr>
-                              <w:t>'</w:t>
-                            </w:r>
-                            <w:proofErr w:type="spellStart"/>
-                            <w:r>
-                              <w:rPr>
-                                <w:rFonts w:ascii="Courier New" w:hAnsi="Courier New" w:cs="Courier New"/>
-                                <w:color w:val="A020F0"/>
-                                <w:sz w:val="20"/>
-                                <w:szCs w:val="20"/>
-                              </w:rPr>
-                              <w:t>var</w:t>
-                            </w:r>
-                            <w:proofErr w:type="spellEnd"/>
-                            <w:r>
-                              <w:rPr>
-                                <w:rFonts w:ascii="Courier New" w:hAnsi="Courier New" w:cs="Courier New"/>
-                                <w:color w:val="A020F0"/>
-                                <w:sz w:val="20"/>
-                                <w:szCs w:val="20"/>
-                              </w:rPr>
-                              <w:t>'</w:t>
+                              <w:t>'var'</w:t>
                             </w:r>
                             <w:r>
                               <w:rPr>
@@ -1595,38 +1452,7 @@
                                 <w:sz w:val="20"/>
                                 <w:szCs w:val="20"/>
                               </w:rPr>
-                              <w:t xml:space="preserve">    e = </w:t>
-                            </w:r>
-                            <w:proofErr w:type="spellStart"/>
-                            <w:proofErr w:type="gramStart"/>
-                            <w:r>
-                              <w:rPr>
-                                <w:rFonts w:ascii="Courier New" w:hAnsi="Courier New" w:cs="Courier New"/>
-                                <w:color w:val="000000"/>
-                                <w:sz w:val="20"/>
-                                <w:szCs w:val="20"/>
-                              </w:rPr>
-                              <w:t>engduino</w:t>
-                            </w:r>
-                            <w:proofErr w:type="spellEnd"/>
-                            <w:r>
-                              <w:rPr>
-                                <w:rFonts w:ascii="Courier New" w:hAnsi="Courier New" w:cs="Courier New"/>
-                                <w:color w:val="000000"/>
-                                <w:sz w:val="20"/>
-                                <w:szCs w:val="20"/>
-                              </w:rPr>
-                              <w:t>(</w:t>
-                            </w:r>
-                            <w:proofErr w:type="gramEnd"/>
-                            <w:r>
-                              <w:rPr>
-                                <w:rFonts w:ascii="Courier New" w:hAnsi="Courier New" w:cs="Courier New"/>
-                                <w:color w:val="000000"/>
-                                <w:sz w:val="20"/>
-                                <w:szCs w:val="20"/>
-                              </w:rPr>
-                              <w:t>);</w:t>
+                              <w:t xml:space="preserve">    e = engduino();</w:t>
                             </w:r>
                           </w:p>
                           <w:p>
@@ -1641,7 +1467,6 @@
                                 <w:szCs w:val="24"/>
                               </w:rPr>
                             </w:pPr>
-                            <w:proofErr w:type="gramStart"/>
                             <w:r>
                               <w:rPr>
                                 <w:rFonts w:ascii="Courier New" w:hAnsi="Courier New" w:cs="Courier New"/>
@@ -1651,7 +1476,6 @@
                               </w:rPr>
                               <w:t>end</w:t>
                             </w:r>
-                            <w:proofErr w:type="gramEnd"/>
                           </w:p>
                           <w:p>
                             <w:pPr>
@@ -1881,28 +1705,7 @@
         </mc:AlternateContent>
       </w:r>
       <w:r>
-        <w:t>The following lines check if the object ‘e’ is available in MATLAB workspace. If it does not exist, it calls the function “</w:t>
-      </w:r>
-      <w:proofErr w:type="spellStart"/>
-      <w:proofErr w:type="gramStart"/>
-      <w:r>
-        <w:t>engduino</w:t>
-      </w:r>
-      <w:proofErr w:type="spellEnd"/>
-      <w:r>
-        <w:t>(</w:t>
-      </w:r>
-      <w:proofErr w:type="gramEnd"/>
-      <w:r>
-        <w:t xml:space="preserve">)” which will connect the </w:t>
-      </w:r>
-      <w:proofErr w:type="spellStart"/>
-      <w:r>
-        <w:t>Engduino</w:t>
-      </w:r>
-      <w:proofErr w:type="spellEnd"/>
-      <w:r>
-        <w:t xml:space="preserve"> hardware and store it as an object.</w:t>
+        <w:t>The following lines check if the object ‘e’ is available in MATLAB workspace. If it does not exist, it calls the function “engduino()” which will connect the Engduino hardware and store it as an object.</w:t>
       </w:r>
     </w:p>
     <w:p/>
@@ -1915,7 +1718,13 @@
         <w:t xml:space="preserve">Initialise </w:t>
       </w:r>
       <w:r>
-        <w:t>Game Controller Holding</w:t>
+        <w:t>Game Controller</w:t>
+      </w:r>
+      <w:r>
+        <w:t>’ h</w:t>
+      </w:r>
+      <w:r>
+        <w:t>olding</w:t>
       </w:r>
       <w:r>
         <w:t xml:space="preserve"> Position</w:t>
@@ -2019,8 +1828,6 @@
                                 <w:szCs w:val="24"/>
                               </w:rPr>
                             </w:pPr>
-                            <w:proofErr w:type="spellStart"/>
-                            <w:proofErr w:type="gramStart"/>
                             <w:r>
                               <w:rPr>
                                 <w:rFonts w:ascii="Courier New" w:hAnsi="Courier New" w:cs="Courier New"/>
@@ -2028,38 +1835,7 @@
                                 <w:sz w:val="20"/>
                                 <w:szCs w:val="20"/>
                               </w:rPr>
-                              <w:t>newReading</w:t>
-                            </w:r>
-                            <w:proofErr w:type="spellEnd"/>
-                            <w:proofErr w:type="gramEnd"/>
-                            <w:r>
-                              <w:rPr>
-                                <w:rFonts w:ascii="Courier New" w:hAnsi="Courier New" w:cs="Courier New"/>
-                                <w:color w:val="000000"/>
-                                <w:sz w:val="20"/>
-                                <w:szCs w:val="20"/>
-                              </w:rPr>
-                              <w:t xml:space="preserve"> = </w:t>
-                            </w:r>
-                            <w:proofErr w:type="spellStart"/>
-                            <w:r>
-                              <w:rPr>
-                                <w:rFonts w:ascii="Courier New" w:hAnsi="Courier New" w:cs="Courier New"/>
-                                <w:color w:val="000000"/>
-                                <w:sz w:val="20"/>
-                                <w:szCs w:val="20"/>
-                              </w:rPr>
-                              <w:t>e.getAccelerometer</w:t>
-                            </w:r>
-                            <w:proofErr w:type="spellEnd"/>
-                            <w:r>
-                              <w:rPr>
-                                <w:rFonts w:ascii="Courier New" w:hAnsi="Courier New" w:cs="Courier New"/>
-                                <w:color w:val="000000"/>
-                                <w:sz w:val="20"/>
-                                <w:szCs w:val="20"/>
-                              </w:rPr>
-                              <w:t>();</w:t>
+                              <w:t>newReading = e.getAccelerometer();</w:t>
                             </w:r>
                           </w:p>
                           <w:p>
@@ -2074,8 +1850,6 @@
                                 <w:szCs w:val="24"/>
                               </w:rPr>
                             </w:pPr>
-                            <w:proofErr w:type="spellStart"/>
-                            <w:proofErr w:type="gramStart"/>
                             <w:r>
                               <w:rPr>
                                 <w:rFonts w:ascii="Courier New" w:hAnsi="Courier New" w:cs="Courier New"/>
@@ -2083,38 +1857,7 @@
                                 <w:sz w:val="20"/>
                                 <w:szCs w:val="20"/>
                               </w:rPr>
-                              <w:t>gx</w:t>
-                            </w:r>
-                            <w:proofErr w:type="spellEnd"/>
-                            <w:proofErr w:type="gramEnd"/>
-                            <w:r>
-                              <w:rPr>
-                                <w:rFonts w:ascii="Courier New" w:hAnsi="Courier New" w:cs="Courier New"/>
-                                <w:color w:val="000000"/>
-                                <w:sz w:val="20"/>
-                                <w:szCs w:val="20"/>
-                              </w:rPr>
-                              <w:t xml:space="preserve"> = </w:t>
-                            </w:r>
-                            <w:proofErr w:type="spellStart"/>
-                            <w:r>
-                              <w:rPr>
-                                <w:rFonts w:ascii="Courier New" w:hAnsi="Courier New" w:cs="Courier New"/>
-                                <w:color w:val="000000"/>
-                                <w:sz w:val="20"/>
-                                <w:szCs w:val="20"/>
-                              </w:rPr>
-                              <w:t>newReading</w:t>
-                            </w:r>
-                            <w:proofErr w:type="spellEnd"/>
-                            <w:r>
-                              <w:rPr>
-                                <w:rFonts w:ascii="Courier New" w:hAnsi="Courier New" w:cs="Courier New"/>
-                                <w:color w:val="000000"/>
-                                <w:sz w:val="20"/>
-                                <w:szCs w:val="20"/>
-                              </w:rPr>
-                              <w:t>(1);</w:t>
+                              <w:t>gx = newReading(1);</w:t>
                             </w:r>
                           </w:p>
                           <w:p>
@@ -2129,8 +1872,6 @@
                                 <w:szCs w:val="24"/>
                               </w:rPr>
                             </w:pPr>
-                            <w:proofErr w:type="spellStart"/>
-                            <w:proofErr w:type="gramStart"/>
                             <w:r>
                               <w:rPr>
                                 <w:rFonts w:ascii="Courier New" w:hAnsi="Courier New" w:cs="Courier New"/>
@@ -2138,38 +1879,7 @@
                                 <w:sz w:val="20"/>
                                 <w:szCs w:val="20"/>
                               </w:rPr>
-                              <w:t>gy</w:t>
-                            </w:r>
-                            <w:proofErr w:type="spellEnd"/>
-                            <w:proofErr w:type="gramEnd"/>
-                            <w:r>
-                              <w:rPr>
-                                <w:rFonts w:ascii="Courier New" w:hAnsi="Courier New" w:cs="Courier New"/>
-                                <w:color w:val="000000"/>
-                                <w:sz w:val="20"/>
-                                <w:szCs w:val="20"/>
-                              </w:rPr>
-                              <w:t xml:space="preserve"> = </w:t>
-                            </w:r>
-                            <w:proofErr w:type="spellStart"/>
-                            <w:r>
-                              <w:rPr>
-                                <w:rFonts w:ascii="Courier New" w:hAnsi="Courier New" w:cs="Courier New"/>
-                                <w:color w:val="000000"/>
-                                <w:sz w:val="20"/>
-                                <w:szCs w:val="20"/>
-                              </w:rPr>
-                              <w:t>newReading</w:t>
-                            </w:r>
-                            <w:proofErr w:type="spellEnd"/>
-                            <w:r>
-                              <w:rPr>
-                                <w:rFonts w:ascii="Courier New" w:hAnsi="Courier New" w:cs="Courier New"/>
-                                <w:color w:val="000000"/>
-                                <w:sz w:val="20"/>
-                                <w:szCs w:val="20"/>
-                              </w:rPr>
-                              <w:t>(2);</w:t>
+                              <w:t>gy = newReading(2);</w:t>
                             </w:r>
                           </w:p>
                           <w:p>
@@ -2184,8 +1894,6 @@
                                 <w:szCs w:val="24"/>
                               </w:rPr>
                             </w:pPr>
-                            <w:proofErr w:type="spellStart"/>
-                            <w:proofErr w:type="gramStart"/>
                             <w:r>
                               <w:rPr>
                                 <w:rFonts w:ascii="Courier New" w:hAnsi="Courier New" w:cs="Courier New"/>
@@ -2193,38 +1901,7 @@
                                 <w:sz w:val="20"/>
                                 <w:szCs w:val="20"/>
                               </w:rPr>
-                              <w:t>gz</w:t>
-                            </w:r>
-                            <w:proofErr w:type="spellEnd"/>
-                            <w:proofErr w:type="gramEnd"/>
-                            <w:r>
-                              <w:rPr>
-                                <w:rFonts w:ascii="Courier New" w:hAnsi="Courier New" w:cs="Courier New"/>
-                                <w:color w:val="000000"/>
-                                <w:sz w:val="20"/>
-                                <w:szCs w:val="20"/>
-                              </w:rPr>
-                              <w:t xml:space="preserve"> = </w:t>
-                            </w:r>
-                            <w:proofErr w:type="spellStart"/>
-                            <w:r>
-                              <w:rPr>
-                                <w:rFonts w:ascii="Courier New" w:hAnsi="Courier New" w:cs="Courier New"/>
-                                <w:color w:val="000000"/>
-                                <w:sz w:val="20"/>
-                                <w:szCs w:val="20"/>
-                              </w:rPr>
-                              <w:t>newReading</w:t>
-                            </w:r>
-                            <w:proofErr w:type="spellEnd"/>
-                            <w:r>
-                              <w:rPr>
-                                <w:rFonts w:ascii="Courier New" w:hAnsi="Courier New" w:cs="Courier New"/>
-                                <w:color w:val="000000"/>
-                                <w:sz w:val="20"/>
-                                <w:szCs w:val="20"/>
-                              </w:rPr>
-                              <w:t>(3);</w:t>
+                              <w:t>gz = newReading(3);</w:t>
                             </w:r>
                           </w:p>
                           <w:p>
@@ -2246,25 +1923,7 @@
                                 <w:sz w:val="20"/>
                                 <w:szCs w:val="20"/>
                               </w:rPr>
-                              <w:t>% set the initial tilt position of the accelerom</w:t>
-                            </w:r>
-                            <w:r>
-                              <w:rPr>
-                                <w:rFonts w:ascii="Courier New" w:hAnsi="Courier New" w:cs="Courier New"/>
-                                <w:color w:val="228B22"/>
-                                <w:sz w:val="20"/>
-                                <w:szCs w:val="20"/>
-                              </w:rPr>
-                              <w:t>e</w:t>
-                            </w:r>
-                            <w:r>
-                              <w:rPr>
-                                <w:rFonts w:ascii="Courier New" w:hAnsi="Courier New" w:cs="Courier New"/>
-                                <w:color w:val="228B22"/>
-                                <w:sz w:val="20"/>
-                                <w:szCs w:val="20"/>
-                              </w:rPr>
-                              <w:t>ter</w:t>
+                              <w:t>% set the initial tilt position of the accelerometer</w:t>
                             </w:r>
                           </w:p>
                           <w:p>
@@ -2279,7 +1938,6 @@
                                 <w:szCs w:val="24"/>
                               </w:rPr>
                             </w:pPr>
-                            <w:proofErr w:type="spellStart"/>
                             <w:r>
                               <w:rPr>
                                 <w:rFonts w:ascii="Courier New" w:hAnsi="Courier New" w:cs="Courier New"/>
@@ -2287,79 +1945,7 @@
                                 <w:sz w:val="20"/>
                                 <w:szCs w:val="20"/>
                               </w:rPr>
-                              <w:t>thetaUD_init</w:t>
-                            </w:r>
-                            <w:proofErr w:type="spellEnd"/>
-                            <w:r>
-                              <w:rPr>
-                                <w:rFonts w:ascii="Courier New" w:hAnsi="Courier New" w:cs="Courier New"/>
-                                <w:color w:val="000000"/>
-                                <w:sz w:val="20"/>
-                                <w:szCs w:val="20"/>
-                              </w:rPr>
-                              <w:t xml:space="preserve"> = </w:t>
-                            </w:r>
-                            <w:proofErr w:type="spellStart"/>
-                            <w:proofErr w:type="gramStart"/>
-                            <w:r>
-                              <w:rPr>
-                                <w:rFonts w:ascii="Courier New" w:hAnsi="Courier New" w:cs="Courier New"/>
-                                <w:color w:val="000000"/>
-                                <w:sz w:val="20"/>
-                                <w:szCs w:val="20"/>
-                              </w:rPr>
-                              <w:t>atand</w:t>
-                            </w:r>
-                            <w:proofErr w:type="spellEnd"/>
-                            <w:r>
-                              <w:rPr>
-                                <w:rFonts w:ascii="Courier New" w:hAnsi="Courier New" w:cs="Courier New"/>
-                                <w:color w:val="000000"/>
-                                <w:sz w:val="20"/>
-                                <w:szCs w:val="20"/>
-                              </w:rPr>
-                              <w:t>(</w:t>
-                            </w:r>
-                            <w:proofErr w:type="spellStart"/>
-                            <w:proofErr w:type="gramEnd"/>
-                            <w:r>
-                              <w:rPr>
-                                <w:rFonts w:ascii="Courier New" w:hAnsi="Courier New" w:cs="Courier New"/>
-                                <w:color w:val="000000"/>
-                                <w:sz w:val="20"/>
-                                <w:szCs w:val="20"/>
-                              </w:rPr>
-                              <w:t>gx</w:t>
-                            </w:r>
-                            <w:proofErr w:type="spellEnd"/>
-                            <w:r>
-                              <w:rPr>
-                                <w:rFonts w:ascii="Courier New" w:hAnsi="Courier New" w:cs="Courier New"/>
-                                <w:color w:val="000000"/>
-                                <w:sz w:val="20"/>
-                                <w:szCs w:val="20"/>
-                              </w:rPr>
-                              <w:t>/</w:t>
-                            </w:r>
-                            <w:proofErr w:type="spellStart"/>
-                            <w:r>
-                              <w:rPr>
-                                <w:rFonts w:ascii="Courier New" w:hAnsi="Courier New" w:cs="Courier New"/>
-                                <w:color w:val="000000"/>
-                                <w:sz w:val="20"/>
-                                <w:szCs w:val="20"/>
-                              </w:rPr>
-                              <w:t>gz</w:t>
-                            </w:r>
-                            <w:proofErr w:type="spellEnd"/>
-                            <w:r>
-                              <w:rPr>
-                                <w:rFonts w:ascii="Courier New" w:hAnsi="Courier New" w:cs="Courier New"/>
-                                <w:color w:val="000000"/>
-                                <w:sz w:val="20"/>
-                                <w:szCs w:val="20"/>
-                              </w:rPr>
-                              <w:t>);</w:t>
+                              <w:t>thetaUD_init = atand(gx/gz);</w:t>
                             </w:r>
                           </w:p>
                           <w:p>
@@ -2662,25 +2248,7 @@
                           <w:sz w:val="20"/>
                           <w:szCs w:val="20"/>
                         </w:rPr>
-                        <w:t>% set the initial tilt position of the accelerom</w:t>
-                      </w:r>
-                      <w:r>
-                        <w:rPr>
-                          <w:rFonts w:ascii="Courier New" w:hAnsi="Courier New" w:cs="Courier New"/>
-                          <w:color w:val="228B22"/>
-                          <w:sz w:val="20"/>
-                          <w:szCs w:val="20"/>
-                        </w:rPr>
-                        <w:t>e</w:t>
-                      </w:r>
-                      <w:r>
-                        <w:rPr>
-                          <w:rFonts w:ascii="Courier New" w:hAnsi="Courier New" w:cs="Courier New"/>
-                          <w:color w:val="228B22"/>
-                          <w:sz w:val="20"/>
-                          <w:szCs w:val="20"/>
-                        </w:rPr>
-                        <w:t>ter</w:t>
+                        <w:t>% set the initial tilt position of the accelerometer</w:t>
                       </w:r>
                     </w:p>
                     <w:p>
@@ -2801,7 +2369,19 @@
         </mc:AlternateContent>
       </w:r>
       <w:r>
-        <w:t xml:space="preserve">Many of us hold the game controller in a different tilting position. For example, when you are playing a game on your mobile phone, some people would like to hold the phone in a more upright positon whereas some prefer to hold it more flat. As such, we need to offset this initial tilting position to our accelerometer reading. </w:t>
+        <w:t>Many of us hold the game controller</w:t>
+      </w:r>
+      <w:r>
+        <w:t xml:space="preserve"> in a different tilt angle</w:t>
+      </w:r>
+      <w:r>
+        <w:t>. For example, when you are playing a game on your mobile phone, some people would like to hold the phone in a more upright positon whereas some prefer to hold it more flat. As such, we need to offs</w:t>
+      </w:r>
+      <w:r>
+        <w:t>et this initial tilt angle to the angle calculated from the accelerometer readings</w:t>
+      </w:r>
+      <w:r>
+        <w:t xml:space="preserve">. </w:t>
       </w:r>
     </w:p>
     <w:p/>
@@ -2810,26 +2390,14 @@
     <w:p/>
     <w:p>
       <w:r>
+        <w:lastRenderedPageBreak/>
         <w:t xml:space="preserve">This code will </w:t>
       </w:r>
       <w:r>
         <w:t>take the initial</w:t>
       </w:r>
       <w:r>
-        <w:t xml:space="preserve"> reading from the accelerometer. The </w:t>
-      </w:r>
-      <w:proofErr w:type="spellStart"/>
-      <w:proofErr w:type="gramStart"/>
-      <w:r>
-        <w:t>getAccelerometer</w:t>
-      </w:r>
-      <w:proofErr w:type="spellEnd"/>
-      <w:r>
-        <w:t>(</w:t>
-      </w:r>
-      <w:proofErr w:type="gramEnd"/>
-      <w:r>
-        <w:t>) function will return the accelerometer xyz-axis reading in a 1x3 matrix. We then</w:t>
+        <w:t xml:space="preserve"> reading from the accelerometer. The getAccelerometer() function will return the accelerometer xyz-axis reading in a 1x3 matrix. We then</w:t>
       </w:r>
       <w:r>
         <w:t xml:space="preserve"> calculate the initial up/down tilt angle and store it in a variable which we will use it later for offset.</w:t>
@@ -2840,21 +2408,12 @@
         <w:pStyle w:val="Heading2"/>
       </w:pPr>
       <w:r>
-        <w:lastRenderedPageBreak/>
         <w:t>Main Program Loop</w:t>
       </w:r>
     </w:p>
     <w:p>
       <w:r>
-        <w:t xml:space="preserve">After all the initialisation, we will now create the main loop in our program to keep it running, reading in accelerometer data, calculate the tilt angle and simulate the keypress. For simplicity, we will create an infinite while loop as we want our game controller to keep working until we press </w:t>
-      </w:r>
-      <w:proofErr w:type="spellStart"/>
-      <w:r>
-        <w:t>ctrl+c</w:t>
-      </w:r>
-      <w:proofErr w:type="spellEnd"/>
-      <w:r>
-        <w:t xml:space="preserve"> in MATLAB to terminate the program.</w:t>
+        <w:t>After all the initialisation, we will now create the main loop in our program to keep it running, reading in accelerometer data, calculate the tilt angle and simulate the keypress. For simplicity, we will create an infinite while loop as we want our game controller to keep working until we press ctrl+c in MATLAB to terminate the program.</w:t>
       </w:r>
     </w:p>
     <w:p>
@@ -2869,7 +2428,7 @@
         <mc:AlternateContent>
           <mc:Choice Requires="wps">
             <w:drawing>
-              <wp:anchor distT="0" distB="0" distL="114300" distR="114300" simplePos="0" relativeHeight="251667456" behindDoc="0" locked="0" layoutInCell="1" allowOverlap="1" wp14:anchorId="3092B230" wp14:editId="06CAA41F">
+              <wp:anchor distT="0" distB="0" distL="114300" distR="114300" simplePos="0" relativeHeight="251667456" behindDoc="0" locked="0" layoutInCell="1" allowOverlap="1" wp14:anchorId="0B9687C7" wp14:editId="28E38B13">
                 <wp:simplePos x="0" y="0"/>
                 <wp:positionH relativeFrom="margin">
                   <wp:align>left</wp:align>
@@ -2933,7 +2492,6 @@
                                 <w:szCs w:val="24"/>
                               </w:rPr>
                             </w:pPr>
-                            <w:proofErr w:type="gramStart"/>
                             <w:r>
                               <w:rPr>
                                 <w:rFonts w:ascii="Courier New" w:hAnsi="Courier New" w:cs="Courier New"/>
@@ -2943,7 +2501,6 @@
                               </w:rPr>
                               <w:t>while</w:t>
                             </w:r>
-                            <w:proofErr w:type="gramEnd"/>
                             <w:r>
                               <w:rPr>
                                 <w:rFonts w:ascii="Courier New" w:hAnsi="Courier New" w:cs="Courier New"/>
@@ -2990,7 +2547,7 @@
           </mc:Choice>
           <mc:Fallback>
             <w:pict>
-              <v:rect w14:anchorId="3092B230" id="Rectangle 6" o:spid="_x0000_s1030" style="position:absolute;margin-left:0;margin-top:-.3pt;width:456pt;height:18.6pt;z-index:251667456;visibility:visible;mso-wrap-style:square;mso-width-percent:0;mso-height-percent:0;mso-wrap-distance-left:9pt;mso-wrap-distance-top:0;mso-wrap-distance-right:9pt;mso-wrap-distance-bottom:0;mso-position-horizontal:left;mso-position-horizontal-relative:margin;mso-position-vertical:absolute;mso-position-vertical-relative:text;mso-width-percent:0;mso-height-percent:0;mso-width-relative:margin;mso-height-relative:margin;v-text-anchor:middle" o:gfxdata="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" fillcolor="white [3212]" strokecolor="black [3213]">
+              <v:rect w14:anchorId="0B9687C7" id="Rectangle 6" o:spid="_x0000_s1030" style="position:absolute;margin-left:0;margin-top:-.3pt;width:456pt;height:18.6pt;z-index:251667456;visibility:visible;mso-wrap-style:square;mso-width-percent:0;mso-height-percent:0;mso-wrap-distance-left:9pt;mso-wrap-distance-top:0;mso-wrap-distance-right:9pt;mso-wrap-distance-bottom:0;mso-position-horizontal:left;mso-position-horizontal-relative:margin;mso-position-vertical:absolute;mso-position-vertical-relative:text;mso-width-percent:0;mso-height-percent:0;mso-width-relative:margin;mso-height-relative:margin;v-text-anchor:middle" o:gfxdata="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" fillcolor="white [3212]" strokecolor="black [3213]">
                 <v:textbox>
                   <w:txbxContent>
                     <w:p>
@@ -3066,7 +2623,7 @@
         <mc:AlternateContent>
           <mc:Choice Requires="wps">
             <w:drawing>
-              <wp:anchor distT="0" distB="0" distL="114300" distR="114300" simplePos="0" relativeHeight="251669504" behindDoc="0" locked="0" layoutInCell="1" allowOverlap="1" wp14:anchorId="64BD9E06" wp14:editId="5964268B">
+              <wp:anchor distT="0" distB="0" distL="114300" distR="114300" simplePos="0" relativeHeight="251669504" behindDoc="0" locked="0" layoutInCell="1" allowOverlap="1" wp14:anchorId="2B841084" wp14:editId="047A58EB">
                 <wp:simplePos x="0" y="0"/>
                 <wp:positionH relativeFrom="margin">
                   <wp:align>left</wp:align>
@@ -3137,27 +2694,7 @@
                                 <w:sz w:val="20"/>
                                 <w:szCs w:val="20"/>
                               </w:rPr>
-                              <w:t xml:space="preserve">% Read acceleration vector from </w:t>
-                            </w:r>
-                            <w:proofErr w:type="spellStart"/>
-                            <w:r>
-                              <w:rPr>
-                                <w:rFonts w:ascii="Courier New" w:hAnsi="Courier New" w:cs="Courier New"/>
-                                <w:color w:val="228B22"/>
-                                <w:sz w:val="20"/>
-                                <w:szCs w:val="20"/>
-                              </w:rPr>
-                              <w:t>Engduino's</w:t>
-                            </w:r>
-                            <w:proofErr w:type="spellEnd"/>
-                            <w:r>
-                              <w:rPr>
-                                <w:rFonts w:ascii="Courier New" w:hAnsi="Courier New" w:cs="Courier New"/>
-                                <w:color w:val="228B22"/>
-                                <w:sz w:val="20"/>
-                                <w:szCs w:val="20"/>
-                              </w:rPr>
-                              <w:t xml:space="preserve"> accelerometer sensor.</w:t>
+                              <w:t>% Read acceleration vector from Engduino's accelerometer sensor.</w:t>
                             </w:r>
                           </w:p>
                           <w:p>
@@ -3172,8 +2709,6 @@
                                 <w:szCs w:val="24"/>
                               </w:rPr>
                             </w:pPr>
-                            <w:proofErr w:type="spellStart"/>
-                            <w:proofErr w:type="gramStart"/>
                             <w:r>
                               <w:rPr>
                                 <w:rFonts w:ascii="Courier New" w:hAnsi="Courier New" w:cs="Courier New"/>
@@ -3181,38 +2716,7 @@
                                 <w:sz w:val="20"/>
                                 <w:szCs w:val="20"/>
                               </w:rPr>
-                              <w:t>newReading</w:t>
-                            </w:r>
-                            <w:proofErr w:type="spellEnd"/>
-                            <w:proofErr w:type="gramEnd"/>
-                            <w:r>
-                              <w:rPr>
-                                <w:rFonts w:ascii="Courier New" w:hAnsi="Courier New" w:cs="Courier New"/>
-                                <w:color w:val="000000"/>
-                                <w:sz w:val="20"/>
-                                <w:szCs w:val="20"/>
-                              </w:rPr>
-                              <w:t xml:space="preserve"> = </w:t>
-                            </w:r>
-                            <w:proofErr w:type="spellStart"/>
-                            <w:r>
-                              <w:rPr>
-                                <w:rFonts w:ascii="Courier New" w:hAnsi="Courier New" w:cs="Courier New"/>
-                                <w:color w:val="000000"/>
-                                <w:sz w:val="20"/>
-                                <w:szCs w:val="20"/>
-                              </w:rPr>
-                              <w:t>e.getAccelerometer</w:t>
-                            </w:r>
-                            <w:proofErr w:type="spellEnd"/>
-                            <w:r>
-                              <w:rPr>
-                                <w:rFonts w:ascii="Courier New" w:hAnsi="Courier New" w:cs="Courier New"/>
-                                <w:color w:val="000000"/>
-                                <w:sz w:val="20"/>
-                                <w:szCs w:val="20"/>
-                              </w:rPr>
-                              <w:t>();</w:t>
+                              <w:t>newReading = e.getAccelerometer();</w:t>
                             </w:r>
                           </w:p>
                           <w:p>
@@ -3227,8 +2731,6 @@
                                 <w:szCs w:val="24"/>
                               </w:rPr>
                             </w:pPr>
-                            <w:proofErr w:type="spellStart"/>
-                            <w:proofErr w:type="gramStart"/>
                             <w:r>
                               <w:rPr>
                                 <w:rFonts w:ascii="Courier New" w:hAnsi="Courier New" w:cs="Courier New"/>
@@ -3236,38 +2738,7 @@
                                 <w:sz w:val="20"/>
                                 <w:szCs w:val="20"/>
                               </w:rPr>
-                              <w:t>gx</w:t>
-                            </w:r>
-                            <w:proofErr w:type="spellEnd"/>
-                            <w:proofErr w:type="gramEnd"/>
-                            <w:r>
-                              <w:rPr>
-                                <w:rFonts w:ascii="Courier New" w:hAnsi="Courier New" w:cs="Courier New"/>
-                                <w:color w:val="000000"/>
-                                <w:sz w:val="20"/>
-                                <w:szCs w:val="20"/>
-                              </w:rPr>
-                              <w:t xml:space="preserve"> = </w:t>
-                            </w:r>
-                            <w:proofErr w:type="spellStart"/>
-                            <w:r>
-                              <w:rPr>
-                                <w:rFonts w:ascii="Courier New" w:hAnsi="Courier New" w:cs="Courier New"/>
-                                <w:color w:val="000000"/>
-                                <w:sz w:val="20"/>
-                                <w:szCs w:val="20"/>
-                              </w:rPr>
-                              <w:t>newReading</w:t>
-                            </w:r>
-                            <w:proofErr w:type="spellEnd"/>
-                            <w:r>
-                              <w:rPr>
-                                <w:rFonts w:ascii="Courier New" w:hAnsi="Courier New" w:cs="Courier New"/>
-                                <w:color w:val="000000"/>
-                                <w:sz w:val="20"/>
-                                <w:szCs w:val="20"/>
-                              </w:rPr>
-                              <w:t>(1);</w:t>
+                              <w:t>gx = newReading(1);</w:t>
                             </w:r>
                           </w:p>
                           <w:p>
@@ -3282,8 +2753,6 @@
                                 <w:szCs w:val="24"/>
                               </w:rPr>
                             </w:pPr>
-                            <w:proofErr w:type="spellStart"/>
-                            <w:proofErr w:type="gramStart"/>
                             <w:r>
                               <w:rPr>
                                 <w:rFonts w:ascii="Courier New" w:hAnsi="Courier New" w:cs="Courier New"/>
@@ -3291,38 +2760,7 @@
                                 <w:sz w:val="20"/>
                                 <w:szCs w:val="20"/>
                               </w:rPr>
-                              <w:t>gy</w:t>
-                            </w:r>
-                            <w:proofErr w:type="spellEnd"/>
-                            <w:proofErr w:type="gramEnd"/>
-                            <w:r>
-                              <w:rPr>
-                                <w:rFonts w:ascii="Courier New" w:hAnsi="Courier New" w:cs="Courier New"/>
-                                <w:color w:val="000000"/>
-                                <w:sz w:val="20"/>
-                                <w:szCs w:val="20"/>
-                              </w:rPr>
-                              <w:t xml:space="preserve"> = </w:t>
-                            </w:r>
-                            <w:proofErr w:type="spellStart"/>
-                            <w:r>
-                              <w:rPr>
-                                <w:rFonts w:ascii="Courier New" w:hAnsi="Courier New" w:cs="Courier New"/>
-                                <w:color w:val="000000"/>
-                                <w:sz w:val="20"/>
-                                <w:szCs w:val="20"/>
-                              </w:rPr>
-                              <w:t>newReading</w:t>
-                            </w:r>
-                            <w:proofErr w:type="spellEnd"/>
-                            <w:r>
-                              <w:rPr>
-                                <w:rFonts w:ascii="Courier New" w:hAnsi="Courier New" w:cs="Courier New"/>
-                                <w:color w:val="000000"/>
-                                <w:sz w:val="20"/>
-                                <w:szCs w:val="20"/>
-                              </w:rPr>
-                              <w:t>(2);</w:t>
+                              <w:t>gy = newReading(2);</w:t>
                             </w:r>
                           </w:p>
                           <w:p>
@@ -3337,8 +2775,6 @@
                                 <w:szCs w:val="24"/>
                               </w:rPr>
                             </w:pPr>
-                            <w:proofErr w:type="spellStart"/>
-                            <w:proofErr w:type="gramStart"/>
                             <w:r>
                               <w:rPr>
                                 <w:rFonts w:ascii="Courier New" w:hAnsi="Courier New" w:cs="Courier New"/>
@@ -3346,38 +2782,7 @@
                                 <w:sz w:val="20"/>
                                 <w:szCs w:val="20"/>
                               </w:rPr>
-                              <w:t>gz</w:t>
-                            </w:r>
-                            <w:proofErr w:type="spellEnd"/>
-                            <w:proofErr w:type="gramEnd"/>
-                            <w:r>
-                              <w:rPr>
-                                <w:rFonts w:ascii="Courier New" w:hAnsi="Courier New" w:cs="Courier New"/>
-                                <w:color w:val="000000"/>
-                                <w:sz w:val="20"/>
-                                <w:szCs w:val="20"/>
-                              </w:rPr>
-                              <w:t xml:space="preserve"> = </w:t>
-                            </w:r>
-                            <w:proofErr w:type="spellStart"/>
-                            <w:r>
-                              <w:rPr>
-                                <w:rFonts w:ascii="Courier New" w:hAnsi="Courier New" w:cs="Courier New"/>
-                                <w:color w:val="000000"/>
-                                <w:sz w:val="20"/>
-                                <w:szCs w:val="20"/>
-                              </w:rPr>
-                              <w:t>newReading</w:t>
-                            </w:r>
-                            <w:proofErr w:type="spellEnd"/>
-                            <w:r>
-                              <w:rPr>
-                                <w:rFonts w:ascii="Courier New" w:hAnsi="Courier New" w:cs="Courier New"/>
-                                <w:color w:val="000000"/>
-                                <w:sz w:val="20"/>
-                                <w:szCs w:val="20"/>
-                              </w:rPr>
-                              <w:t>(3);</w:t>
+                              <w:t>gz = newReading(3);</w:t>
                             </w:r>
                           </w:p>
                           <w:p>
@@ -3416,7 +2821,7 @@
           </mc:Choice>
           <mc:Fallback>
             <w:pict>
-              <v:rect w14:anchorId="64BD9E06" id="Rectangle 7" o:spid="_x0000_s1031" style="position:absolute;margin-left:0;margin-top:31.8pt;width:456pt;height:69pt;z-index:251669504;visibility:visible;mso-wrap-style:square;mso-width-percent:0;mso-height-percent:0;mso-wrap-distance-left:9pt;mso-wrap-distance-top:0;mso-wrap-distance-right:9pt;mso-wrap-distance-bottom:0;mso-position-horizontal:left;mso-position-horizontal-relative:margin;mso-position-vertical:absolute;mso-position-vertical-relative:text;mso-width-percent:0;mso-height-percent:0;mso-width-relative:margin;mso-height-relative:margin;v-text-anchor:middle" o:gfxdata="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" fillcolor="white [3212]" strokecolor="black [3213]">
+              <v:rect w14:anchorId="2B841084" id="Rectangle 7" o:spid="_x0000_s1031" style="position:absolute;margin-left:0;margin-top:31.8pt;width:456pt;height:69pt;z-index:251669504;visibility:visible;mso-wrap-style:square;mso-width-percent:0;mso-height-percent:0;mso-wrap-distance-left:9pt;mso-wrap-distance-top:0;mso-wrap-distance-right:9pt;mso-wrap-distance-bottom:0;mso-position-horizontal:left;mso-position-horizontal-relative:margin;mso-position-vertical:absolute;mso-position-vertical-relative:text;mso-width-percent:0;mso-height-percent:0;mso-width-relative:margin;mso-height-relative:margin;v-text-anchor:middle" o:gfxdata="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" fillcolor="white [3212]" strokecolor="black [3213]">
                 <v:textbox>
                   <w:txbxContent>
                     <w:p>
@@ -3738,7 +3143,444 @@
         </w:tabs>
       </w:pPr>
       <w:r>
-        <w:t>Next, we calculate the UP/DOWN, LEFT/RIGHT tilt angle.</w:t>
+        <w:t xml:space="preserve">Next, we </w:t>
+      </w:r>
+      <w:r>
+        <w:t xml:space="preserve">will </w:t>
+      </w:r>
+      <w:r>
+        <w:t>calculate the UP/DOWN, LEFT/RIGHT tilt angle.</w:t>
+      </w:r>
+      <w:r>
+        <w:t xml:space="preserve"> If we lay the Engduino flat with LED facing down, </w:t>
+      </w:r>
+      <w:r>
+        <w:t>then the</w:t>
+      </w:r>
+      <w:r>
+        <w:t xml:space="preserve"> z-axis </w:t>
+      </w:r>
+      <w:r>
+        <w:t>will point</w:t>
+      </w:r>
+      <w:r>
+        <w:t xml:space="preserve"> down</w:t>
+      </w:r>
+      <w:r>
+        <w:t>wards</w:t>
+      </w:r>
+      <w:r>
+        <w:t>.</w:t>
+      </w:r>
+    </w:p>
+    <w:p>
+      <w:pPr>
+        <w:tabs>
+          <w:tab w:val="left" w:pos="5748"/>
+        </w:tabs>
+      </w:pPr>
+      <w:r>
+        <w:rPr>
+          <w:noProof/>
+          <w:lang w:eastAsia="en-GB"/>
+        </w:rPr>
+        <mc:AlternateContent>
+          <mc:Choice Requires="wps">
+            <w:drawing>
+              <wp:anchor distT="0" distB="0" distL="114300" distR="114300" simplePos="0" relativeHeight="251687936" behindDoc="0" locked="0" layoutInCell="1" allowOverlap="1" wp14:anchorId="44D81CF0" wp14:editId="31DB0F4F">
+                <wp:simplePos x="0" y="0"/>
+                <wp:positionH relativeFrom="margin">
+                  <wp:posOffset>3165995</wp:posOffset>
+                </wp:positionH>
+                <wp:positionV relativeFrom="paragraph">
+                  <wp:posOffset>359930</wp:posOffset>
+                </wp:positionV>
+                <wp:extent cx="2128724" cy="614848"/>
+                <wp:effectExtent l="0" t="0" r="0" b="0"/>
+                <wp:wrapNone/>
+                <wp:docPr id="54" name="TextBox 53"/>
+                <wp:cNvGraphicFramePr/>
+                <a:graphic xmlns:a="http://schemas.openxmlformats.org/drawingml/2006/main">
+                  <a:graphicData uri="http://schemas.microsoft.com/office/word/2010/wordprocessingShape">
+                    <wps:wsp>
+                      <wps:cNvSpPr txBox="1"/>
+                      <wps:spPr>
+                        <a:xfrm>
+                          <a:off x="0" y="0"/>
+                          <a:ext cx="2128724" cy="614848"/>
+                        </a:xfrm>
+                        <a:prstGeom prst="rect">
+                          <a:avLst/>
+                        </a:prstGeom>
+                        <a:noFill/>
+                      </wps:spPr>
+                      <wps:txbx>
+                        <w:txbxContent>
+                          <w:p>
+                            <w:pPr>
+                              <w:pStyle w:val="NormalWeb"/>
+                              <w:spacing w:before="0" w:beforeAutospacing="0" w:after="0" w:afterAutospacing="0"/>
+                            </w:pPr>
+                            <m:oMath>
+                              <m:r>
+                                <w:rPr>
+                                  <w:rFonts w:ascii="Cambria Math" w:hAnsi="Cambria Math" w:cs="Arial"/>
+                                  <w:color w:val="000000" w:themeColor="text1"/>
+                                  <w:kern w:val="24"/>
+                                  <w:sz w:val="40"/>
+                                  <w:szCs w:val="40"/>
+                                </w:rPr>
+                                <m:t>Angle=</m:t>
+                              </m:r>
+                              <m:sSup>
+                                <m:sSupPr>
+                                  <m:ctrlPr>
+                                    <w:rPr>
+                                      <w:rFonts w:ascii="Cambria Math" w:hAnsi="Cambria Math" w:cs="Arial"/>
+                                      <w:i/>
+                                      <w:iCs/>
+                                      <w:color w:val="000000" w:themeColor="text1"/>
+                                      <w:kern w:val="24"/>
+                                      <w:sz w:val="40"/>
+                                      <w:szCs w:val="40"/>
+                                    </w:rPr>
+                                  </m:ctrlPr>
+                                </m:sSupPr>
+                                <m:e>
+                                  <m:r>
+                                    <w:rPr>
+                                      <w:rFonts w:ascii="Cambria Math" w:hAnsi="Cambria Math" w:cs="Arial"/>
+                                      <w:color w:val="000000" w:themeColor="text1"/>
+                                      <w:kern w:val="24"/>
+                                      <w:sz w:val="40"/>
+                                      <w:szCs w:val="40"/>
+                                    </w:rPr>
+                                    <m:t>tan</m:t>
+                                  </m:r>
+                                </m:e>
+                                <m:sup>
+                                  <m:r>
+                                    <w:rPr>
+                                      <w:rFonts w:ascii="Cambria Math" w:hAnsi="Cambria Math" w:cs="Arial"/>
+                                      <w:color w:val="000000" w:themeColor="text1"/>
+                                      <w:kern w:val="24"/>
+                                      <w:sz w:val="40"/>
+                                      <w:szCs w:val="40"/>
+                                    </w:rPr>
+                                    <m:t>-1</m:t>
+                                  </m:r>
+                                </m:sup>
+                              </m:sSup>
+                            </m:oMath>
+                            <w:r>
+                              <w:rPr>
+                                <w:rFonts w:ascii="Arial" w:hAnsi="Arial" w:cs="Arial"/>
+                                <w:color w:val="000000" w:themeColor="text1"/>
+                                <w:kern w:val="24"/>
+                                <w:sz w:val="40"/>
+                                <w:szCs w:val="40"/>
+                              </w:rPr>
+                              <w:t xml:space="preserve"> </w:t>
+                            </w:r>
+                            <m:oMath>
+                              <m:f>
+                                <m:fPr>
+                                  <m:ctrlPr>
+                                    <w:rPr>
+                                      <w:rFonts w:ascii="Cambria Math" w:hAnsi="Cambria Math" w:cs="Arial"/>
+                                      <w:i/>
+                                      <w:iCs/>
+                                      <w:color w:val="000000" w:themeColor="text1"/>
+                                      <w:kern w:val="24"/>
+                                      <w:sz w:val="48"/>
+                                      <w:szCs w:val="48"/>
+                                    </w:rPr>
+                                  </m:ctrlPr>
+                                </m:fPr>
+                                <m:num>
+                                  <m:r>
+                                    <w:rPr>
+                                      <w:rFonts w:ascii="Cambria Math" w:hAnsi="Cambria Math" w:cs="Arial"/>
+                                      <w:color w:val="000000" w:themeColor="text1"/>
+                                      <w:kern w:val="24"/>
+                                      <w:sz w:val="48"/>
+                                      <w:szCs w:val="48"/>
+                                    </w:rPr>
+                                    <m:t>Y</m:t>
+                                  </m:r>
+                                </m:num>
+                                <m:den>
+                                  <m:r>
+                                    <w:rPr>
+                                      <w:rFonts w:ascii="Cambria Math" w:hAnsi="Cambria Math" w:cs="Arial"/>
+                                      <w:color w:val="000000" w:themeColor="text1"/>
+                                      <w:kern w:val="24"/>
+                                      <w:sz w:val="48"/>
+                                      <w:szCs w:val="48"/>
+                                    </w:rPr>
+                                    <m:t>X</m:t>
+                                  </m:r>
+                                </m:den>
+                              </m:f>
+                            </m:oMath>
+                          </w:p>
+                        </w:txbxContent>
+                      </wps:txbx>
+                      <wps:bodyPr wrap="none" rtlCol="0">
+                        <a:spAutoFit/>
+                      </wps:bodyPr>
+                    </wps:wsp>
+                  </a:graphicData>
+                </a:graphic>
+              </wp:anchor>
+            </w:drawing>
+          </mc:Choice>
+          <mc:Fallback>
+            <w:pict>
+              <v:shapetype w14:anchorId="44D81CF0" id="_x0000_t202" coordsize="21600,21600" o:spt="202" path="m,l,21600r21600,l21600,xe">
+                <v:stroke joinstyle="miter"/>
+                <v:path gradientshapeok="t" o:connecttype="rect"/>
+              </v:shapetype>
+              <v:shape id="TextBox 53" o:spid="_x0000_s1032" type="#_x0000_t202" style="position:absolute;margin-left:249.3pt;margin-top:28.35pt;width:167.6pt;height:48.4pt;z-index:251687936;visibility:visible;mso-wrap-style:none;mso-wrap-distance-left:9pt;mso-wrap-distance-top:0;mso-wrap-distance-right:9pt;mso-wrap-distance-bottom:0;mso-position-horizontal:absolute;mso-position-horizontal-relative:margin;mso-position-vertical:absolute;mso-position-vertical-relative:text;v-text-anchor:top" o:gfxdata="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" filled="f" stroked="f">
+                <v:textbox style="mso-fit-shape-to-text:t">
+                  <w:txbxContent>
+                    <w:p>
+                      <w:pPr>
+                        <w:pStyle w:val="NormalWeb"/>
+                        <w:spacing w:before="0" w:beforeAutospacing="0" w:after="0" w:afterAutospacing="0"/>
+                      </w:pPr>
+                      <m:oMath>
+                        <m:r>
+                          <w:rPr>
+                            <w:rFonts w:ascii="Cambria Math" w:hAnsi="Cambria Math" w:cs="Arial"/>
+                            <w:color w:val="000000" w:themeColor="text1"/>
+                            <w:kern w:val="24"/>
+                            <w:sz w:val="40"/>
+                            <w:szCs w:val="40"/>
+                          </w:rPr>
+                          <m:t>Angle=</m:t>
+                        </m:r>
+                        <m:sSup>
+                          <m:sSupPr>
+                            <m:ctrlPr>
+                              <w:rPr>
+                                <w:rFonts w:ascii="Cambria Math" w:hAnsi="Cambria Math" w:cs="Arial"/>
+                                <w:i/>
+                                <w:iCs/>
+                                <w:color w:val="000000" w:themeColor="text1"/>
+                                <w:kern w:val="24"/>
+                                <w:sz w:val="40"/>
+                                <w:szCs w:val="40"/>
+                              </w:rPr>
+                            </m:ctrlPr>
+                          </m:sSupPr>
+                          <m:e>
+                            <m:r>
+                              <w:rPr>
+                                <w:rFonts w:ascii="Cambria Math" w:hAnsi="Cambria Math" w:cs="Arial"/>
+                                <w:color w:val="000000" w:themeColor="text1"/>
+                                <w:kern w:val="24"/>
+                                <w:sz w:val="40"/>
+                                <w:szCs w:val="40"/>
+                              </w:rPr>
+                              <m:t>tan</m:t>
+                            </m:r>
+                          </m:e>
+                          <m:sup>
+                            <m:r>
+                              <w:rPr>
+                                <w:rFonts w:ascii="Cambria Math" w:hAnsi="Cambria Math" w:cs="Arial"/>
+                                <w:color w:val="000000" w:themeColor="text1"/>
+                                <w:kern w:val="24"/>
+                                <w:sz w:val="40"/>
+                                <w:szCs w:val="40"/>
+                              </w:rPr>
+                              <m:t>-1</m:t>
+                            </m:r>
+                          </m:sup>
+                        </m:sSup>
+                      </m:oMath>
+                      <w:r>
+                        <w:rPr>
+                          <w:rFonts w:ascii="Arial" w:hAnsi="Arial" w:cs="Arial"/>
+                          <w:color w:val="000000" w:themeColor="text1"/>
+                          <w:kern w:val="24"/>
+                          <w:sz w:val="40"/>
+                          <w:szCs w:val="40"/>
+                        </w:rPr>
+                        <w:t xml:space="preserve"> </w:t>
+                      </w:r>
+                      <m:oMath>
+                        <m:f>
+                          <m:fPr>
+                            <m:ctrlPr>
+                              <w:rPr>
+                                <w:rFonts w:ascii="Cambria Math" w:hAnsi="Cambria Math" w:cs="Arial"/>
+                                <w:i/>
+                                <w:iCs/>
+                                <w:color w:val="000000" w:themeColor="text1"/>
+                                <w:kern w:val="24"/>
+                                <w:sz w:val="48"/>
+                                <w:szCs w:val="48"/>
+                              </w:rPr>
+                            </m:ctrlPr>
+                          </m:fPr>
+                          <m:num>
+                            <m:r>
+                              <w:rPr>
+                                <w:rFonts w:ascii="Cambria Math" w:hAnsi="Cambria Math" w:cs="Arial"/>
+                                <w:color w:val="000000" w:themeColor="text1"/>
+                                <w:kern w:val="24"/>
+                                <w:sz w:val="48"/>
+                                <w:szCs w:val="48"/>
+                              </w:rPr>
+                              <m:t>Y</m:t>
+                            </m:r>
+                          </m:num>
+                          <m:den>
+                            <m:r>
+                              <w:rPr>
+                                <w:rFonts w:ascii="Cambria Math" w:hAnsi="Cambria Math" w:cs="Arial"/>
+                                <w:color w:val="000000" w:themeColor="text1"/>
+                                <w:kern w:val="24"/>
+                                <w:sz w:val="48"/>
+                                <w:szCs w:val="48"/>
+                              </w:rPr>
+                              <m:t>X</m:t>
+                            </m:r>
+                          </m:den>
+                        </m:f>
+                      </m:oMath>
+                    </w:p>
+                  </w:txbxContent>
+                </v:textbox>
+                <w10:wrap anchorx="margin"/>
+              </v:shape>
+            </w:pict>
+          </mc:Fallback>
+        </mc:AlternateContent>
+      </w:r>
+      <w:r>
+        <w:rPr>
+          <w:noProof/>
+          <w:lang w:eastAsia="en-GB"/>
+        </w:rPr>
+        <w:drawing>
+          <wp:inline distT="0" distB="0" distL="0" distR="0" wp14:anchorId="6CB564C2" wp14:editId="05E76569">
+            <wp:extent cx="1382486" cy="1376313"/>
+            <wp:effectExtent l="0" t="0" r="8255" b="0"/>
+            <wp:docPr id="24" name="Picture 24" descr="C:\Users\kkhoo\Desktop\ro.png"/>
+            <wp:cNvGraphicFramePr>
+              <a:graphicFrameLocks xmlns:a="http://schemas.openxmlformats.org/drawingml/2006/main" noChangeAspect="1"/>
+            </wp:cNvGraphicFramePr>
+            <a:graphic xmlns:a="http://schemas.openxmlformats.org/drawingml/2006/main">
+              <a:graphicData uri="http://schemas.openxmlformats.org/drawingml/2006/picture">
+                <pic:pic xmlns:pic="http://schemas.openxmlformats.org/drawingml/2006/picture">
+                  <pic:nvPicPr>
+                    <pic:cNvPr id="0" name="Picture 5" descr="C:\Users\kkhoo\Desktop\ro.png"/>
+                    <pic:cNvPicPr>
+                      <a:picLocks noChangeAspect="1" noChangeArrowheads="1"/>
+                    </pic:cNvPicPr>
+                  </pic:nvPicPr>
+                  <pic:blipFill>
+                    <a:blip r:embed="rId9">
+                      <a:extLst>
+                        <a:ext uri="{28A0092B-C50C-407E-A947-70E740481C1C}">
+                          <a14:useLocalDpi xmlns:a14="http://schemas.microsoft.com/office/drawing/2010/main" val="0"/>
+                        </a:ext>
+                      </a:extLst>
+                    </a:blip>
+                    <a:srcRect/>
+                    <a:stretch>
+                      <a:fillRect/>
+                    </a:stretch>
+                  </pic:blipFill>
+                  <pic:spPr bwMode="auto">
+                    <a:xfrm>
+                      <a:off x="0" y="0"/>
+                      <a:ext cx="1441069" cy="1434634"/>
+                    </a:xfrm>
+                    <a:prstGeom prst="rect">
+                      <a:avLst/>
+                    </a:prstGeom>
+                    <a:noFill/>
+                    <a:ln>
+                      <a:noFill/>
+                    </a:ln>
+                  </pic:spPr>
+                </pic:pic>
+              </a:graphicData>
+            </a:graphic>
+          </wp:inline>
+        </w:drawing>
+      </w:r>
+      <w:r>
+        <w:rPr>
+          <w:noProof/>
+          <w:lang w:eastAsia="en-GB"/>
+        </w:rPr>
+        <w:t xml:space="preserve">      </w:t>
+      </w:r>
+      <w:r>
+        <w:rPr>
+          <w:noProof/>
+          <w:lang w:eastAsia="en-GB"/>
+        </w:rPr>
+        <w:drawing>
+          <wp:inline distT="0" distB="0" distL="0" distR="0" wp14:anchorId="192A153C" wp14:editId="7E7D5916">
+            <wp:extent cx="1143000" cy="1164070"/>
+            <wp:effectExtent l="0" t="0" r="0" b="0"/>
+            <wp:docPr id="23" name="Picture 23" descr="C:\Users\kkhoo\Desktop\Picture1.png"/>
+            <wp:cNvGraphicFramePr>
+              <a:graphicFrameLocks xmlns:a="http://schemas.openxmlformats.org/drawingml/2006/main" noChangeAspect="1"/>
+            </wp:cNvGraphicFramePr>
+            <a:graphic xmlns:a="http://schemas.openxmlformats.org/drawingml/2006/main">
+              <a:graphicData uri="http://schemas.openxmlformats.org/drawingml/2006/picture">
+                <pic:pic xmlns:pic="http://schemas.openxmlformats.org/drawingml/2006/picture">
+                  <pic:nvPicPr>
+                    <pic:cNvPr id="0" name="Picture 4" descr="C:\Users\kkhoo\Desktop\Picture1.png"/>
+                    <pic:cNvPicPr>
+                      <a:picLocks noChangeAspect="1" noChangeArrowheads="1"/>
+                    </pic:cNvPicPr>
+                  </pic:nvPicPr>
+                  <pic:blipFill>
+                    <a:blip r:embed="rId10">
+                      <a:extLst>
+                        <a:ext uri="{28A0092B-C50C-407E-A947-70E740481C1C}">
+                          <a14:useLocalDpi xmlns:a14="http://schemas.microsoft.com/office/drawing/2010/main" val="0"/>
+                        </a:ext>
+                      </a:extLst>
+                    </a:blip>
+                    <a:srcRect/>
+                    <a:stretch>
+                      <a:fillRect/>
+                    </a:stretch>
+                  </pic:blipFill>
+                  <pic:spPr bwMode="auto">
+                    <a:xfrm>
+                      <a:off x="0" y="0"/>
+                      <a:ext cx="1170914" cy="1192499"/>
+                    </a:xfrm>
+                    <a:prstGeom prst="rect">
+                      <a:avLst/>
+                    </a:prstGeom>
+                    <a:noFill/>
+                    <a:ln>
+                      <a:noFill/>
+                    </a:ln>
+                  </pic:spPr>
+                </pic:pic>
+              </a:graphicData>
+            </a:graphic>
+          </wp:inline>
+        </w:drawing>
+      </w:r>
+      <w:r>
+        <w:rPr>
+          <w:noProof/>
+          <w:lang w:eastAsia="en-GB"/>
+        </w:rPr>
+        <w:t xml:space="preserve"> </w:t>
       </w:r>
     </w:p>
     <w:p>
@@ -3758,7 +3600,7 @@
         <mc:AlternateContent>
           <mc:Choice Requires="wps">
             <w:drawing>
-              <wp:anchor distT="0" distB="0" distL="114300" distR="114300" simplePos="0" relativeHeight="251671552" behindDoc="0" locked="0" layoutInCell="1" allowOverlap="1" wp14:anchorId="4B99A128" wp14:editId="5FC852AC">
+              <wp:anchor distT="0" distB="0" distL="114300" distR="114300" simplePos="0" relativeHeight="251671552" behindDoc="0" locked="0" layoutInCell="1" allowOverlap="1" wp14:anchorId="6AECA43B" wp14:editId="136550D1">
                 <wp:simplePos x="0" y="0"/>
                 <wp:positionH relativeFrom="margin">
                   <wp:align>left</wp:align>
@@ -3844,8 +3686,6 @@
                                 <w:szCs w:val="24"/>
                               </w:rPr>
                             </w:pPr>
-                            <w:proofErr w:type="spellStart"/>
-                            <w:proofErr w:type="gramStart"/>
                             <w:r>
                               <w:rPr>
                                 <w:rFonts w:ascii="Courier New" w:hAnsi="Courier New" w:cs="Courier New"/>
@@ -3853,78 +3693,7 @@
                                 <w:sz w:val="20"/>
                                 <w:szCs w:val="20"/>
                               </w:rPr>
-                              <w:t>thetaLR</w:t>
-                            </w:r>
-                            <w:proofErr w:type="spellEnd"/>
-                            <w:proofErr w:type="gramEnd"/>
-                            <w:r>
-                              <w:rPr>
-                                <w:rFonts w:ascii="Courier New" w:hAnsi="Courier New" w:cs="Courier New"/>
-                                <w:color w:val="000000"/>
-                                <w:sz w:val="20"/>
-                                <w:szCs w:val="20"/>
-                              </w:rPr>
-                              <w:t xml:space="preserve"> = </w:t>
-                            </w:r>
-                            <w:proofErr w:type="spellStart"/>
-                            <w:r>
-                              <w:rPr>
-                                <w:rFonts w:ascii="Courier New" w:hAnsi="Courier New" w:cs="Courier New"/>
-                                <w:color w:val="000000"/>
-                                <w:sz w:val="20"/>
-                                <w:szCs w:val="20"/>
-                              </w:rPr>
-                              <w:t>atand</w:t>
-                            </w:r>
-                            <w:proofErr w:type="spellEnd"/>
-                            <w:r>
-                              <w:rPr>
-                                <w:rFonts w:ascii="Courier New" w:hAnsi="Courier New" w:cs="Courier New"/>
-                                <w:color w:val="000000"/>
-                                <w:sz w:val="20"/>
-                                <w:szCs w:val="20"/>
-                              </w:rPr>
-                              <w:t>(</w:t>
-                            </w:r>
-                            <w:proofErr w:type="spellStart"/>
-                            <w:r>
-                              <w:rPr>
-                                <w:rFonts w:ascii="Courier New" w:hAnsi="Courier New" w:cs="Courier New"/>
-                                <w:color w:val="000000"/>
-                                <w:sz w:val="20"/>
-                                <w:szCs w:val="20"/>
-                              </w:rPr>
-                              <w:t>gy</w:t>
-                            </w:r>
-                            <w:proofErr w:type="spellEnd"/>
-                            <w:r>
-                              <w:rPr>
-                                <w:rFonts w:ascii="Courier New" w:hAnsi="Courier New" w:cs="Courier New"/>
-                                <w:color w:val="000000"/>
-                                <w:sz w:val="20"/>
-                                <w:szCs w:val="20"/>
-                              </w:rPr>
-                              <w:t>/</w:t>
-                            </w:r>
-                            <w:proofErr w:type="spellStart"/>
-                            <w:r>
-                              <w:rPr>
-                                <w:rFonts w:ascii="Courier New" w:hAnsi="Courier New" w:cs="Courier New"/>
-                                <w:color w:val="000000"/>
-                                <w:sz w:val="20"/>
-                                <w:szCs w:val="20"/>
-                              </w:rPr>
-                              <w:t>gx</w:t>
-                            </w:r>
-                            <w:proofErr w:type="spellEnd"/>
-                            <w:r>
-                              <w:rPr>
-                                <w:rFonts w:ascii="Courier New" w:hAnsi="Courier New" w:cs="Courier New"/>
-                                <w:color w:val="000000"/>
-                                <w:sz w:val="20"/>
-                                <w:szCs w:val="20"/>
-                              </w:rPr>
-                              <w:t>);</w:t>
+                              <w:t>thetaLR = atand(gy/gx);</w:t>
                             </w:r>
                           </w:p>
                           <w:p>
@@ -3983,8 +3752,6 @@
                                 <w:szCs w:val="24"/>
                               </w:rPr>
                             </w:pPr>
-                            <w:proofErr w:type="spellStart"/>
-                            <w:proofErr w:type="gramStart"/>
                             <w:r>
                               <w:rPr>
                                 <w:rFonts w:ascii="Courier New" w:hAnsi="Courier New" w:cs="Courier New"/>
@@ -3992,78 +3759,7 @@
                                 <w:sz w:val="20"/>
                                 <w:szCs w:val="20"/>
                               </w:rPr>
-                              <w:t>thetaUD</w:t>
-                            </w:r>
-                            <w:proofErr w:type="spellEnd"/>
-                            <w:proofErr w:type="gramEnd"/>
-                            <w:r>
-                              <w:rPr>
-                                <w:rFonts w:ascii="Courier New" w:hAnsi="Courier New" w:cs="Courier New"/>
-                                <w:color w:val="000000"/>
-                                <w:sz w:val="20"/>
-                                <w:szCs w:val="20"/>
-                              </w:rPr>
-                              <w:t xml:space="preserve"> = </w:t>
-                            </w:r>
-                            <w:proofErr w:type="spellStart"/>
-                            <w:r>
-                              <w:rPr>
-                                <w:rFonts w:ascii="Courier New" w:hAnsi="Courier New" w:cs="Courier New"/>
-                                <w:color w:val="000000"/>
-                                <w:sz w:val="20"/>
-                                <w:szCs w:val="20"/>
-                              </w:rPr>
-                              <w:t>atand</w:t>
-                            </w:r>
-                            <w:proofErr w:type="spellEnd"/>
-                            <w:r>
-                              <w:rPr>
-                                <w:rFonts w:ascii="Courier New" w:hAnsi="Courier New" w:cs="Courier New"/>
-                                <w:color w:val="000000"/>
-                                <w:sz w:val="20"/>
-                                <w:szCs w:val="20"/>
-                              </w:rPr>
-                              <w:t>(</w:t>
-                            </w:r>
-                            <w:proofErr w:type="spellStart"/>
-                            <w:r>
-                              <w:rPr>
-                                <w:rFonts w:ascii="Courier New" w:hAnsi="Courier New" w:cs="Courier New"/>
-                                <w:color w:val="000000"/>
-                                <w:sz w:val="20"/>
-                                <w:szCs w:val="20"/>
-                              </w:rPr>
-                              <w:t>gx</w:t>
-                            </w:r>
-                            <w:proofErr w:type="spellEnd"/>
-                            <w:r>
-                              <w:rPr>
-                                <w:rFonts w:ascii="Courier New" w:hAnsi="Courier New" w:cs="Courier New"/>
-                                <w:color w:val="000000"/>
-                                <w:sz w:val="20"/>
-                                <w:szCs w:val="20"/>
-                              </w:rPr>
-                              <w:t>/</w:t>
-                            </w:r>
-                            <w:proofErr w:type="spellStart"/>
-                            <w:r>
-                              <w:rPr>
-                                <w:rFonts w:ascii="Courier New" w:hAnsi="Courier New" w:cs="Courier New"/>
-                                <w:color w:val="000000"/>
-                                <w:sz w:val="20"/>
-                                <w:szCs w:val="20"/>
-                              </w:rPr>
-                              <w:t>gz</w:t>
-                            </w:r>
-                            <w:proofErr w:type="spellEnd"/>
-                            <w:r>
-                              <w:rPr>
-                                <w:rFonts w:ascii="Courier New" w:hAnsi="Courier New" w:cs="Courier New"/>
-                                <w:color w:val="000000"/>
-                                <w:sz w:val="20"/>
-                                <w:szCs w:val="20"/>
-                              </w:rPr>
-                              <w:t>);</w:t>
+                              <w:t>thetaUD = atand(gx/gz);</w:t>
                             </w:r>
                           </w:p>
                           <w:p>
@@ -4102,7 +3798,7 @@
           </mc:Choice>
           <mc:Fallback>
             <w:pict>
-              <v:rect w14:anchorId="4B99A128" id="Rectangle 8" o:spid="_x0000_s1032" style="position:absolute;margin-left:0;margin-top:1.2pt;width:456pt;height:69pt;z-index:251671552;visibility:visible;mso-wrap-style:square;mso-width-percent:0;mso-height-percent:0;mso-wrap-distance-left:9pt;mso-wrap-distance-top:0;mso-wrap-distance-right:9pt;mso-wrap-distance-bottom:0;mso-position-horizontal:left;mso-position-horizontal-relative:margin;mso-position-vertical:absolute;mso-position-vertical-relative:text;mso-width-percent:0;mso-height-percent:0;mso-width-relative:margin;mso-height-relative:margin;v-text-anchor:middle" o:gfxdata="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" fillcolor="white [3212]" strokecolor="black [3213]">
+              <v:rect w14:anchorId="6AECA43B" id="Rectangle 8" o:spid="_x0000_s1033" style="position:absolute;margin-left:0;margin-top:1.2pt;width:456pt;height:69pt;z-index:251671552;visibility:visible;mso-wrap-style:square;mso-width-percent:0;mso-height-percent:0;mso-wrap-distance-left:9pt;mso-wrap-distance-top:0;mso-wrap-distance-right:9pt;mso-wrap-distance-bottom:0;mso-position-horizontal:left;mso-position-horizontal-relative:margin;mso-position-vertical:absolute;mso-position-vertical-relative:text;mso-width-percent:0;mso-height-percent:0;mso-width-relative:margin;mso-height-relative:margin;v-text-anchor:middle" o:gfxdata="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" fillcolor="white [3212]" strokecolor="black [3213]">
                 <v:textbox>
                   <w:txbxContent>
                     <w:p>
@@ -4426,7 +4122,7 @@
         <mc:AlternateContent>
           <mc:Choice Requires="wps">
             <w:drawing>
-              <wp:anchor distT="0" distB="0" distL="114300" distR="114300" simplePos="0" relativeHeight="251673600" behindDoc="0" locked="0" layoutInCell="1" allowOverlap="1" wp14:anchorId="4409FB21" wp14:editId="4DF4028B">
+              <wp:anchor distT="0" distB="0" distL="114300" distR="114300" simplePos="0" relativeHeight="251673600" behindDoc="0" locked="0" layoutInCell="1" allowOverlap="1" wp14:anchorId="30DA0C43" wp14:editId="381531DE">
                 <wp:simplePos x="0" y="0"/>
                 <wp:positionH relativeFrom="margin">
                   <wp:align>left</wp:align>
@@ -4512,8 +4208,6 @@
                                 <w:szCs w:val="24"/>
                               </w:rPr>
                             </w:pPr>
-                            <w:proofErr w:type="spellStart"/>
-                            <w:proofErr w:type="gramStart"/>
                             <w:r>
                               <w:rPr>
                                 <w:rFonts w:ascii="Courier New" w:hAnsi="Courier New" w:cs="Courier New"/>
@@ -4521,58 +4215,7 @@
                                 <w:sz w:val="20"/>
                                 <w:szCs w:val="20"/>
                               </w:rPr>
-                              <w:t>upDownAxis</w:t>
-                            </w:r>
-                            <w:proofErr w:type="spellEnd"/>
-                            <w:proofErr w:type="gramEnd"/>
-                            <w:r>
-                              <w:rPr>
-                                <w:rFonts w:ascii="Courier New" w:hAnsi="Courier New" w:cs="Courier New"/>
-                                <w:color w:val="000000"/>
-                                <w:sz w:val="20"/>
-                                <w:szCs w:val="20"/>
-                              </w:rPr>
-                              <w:t xml:space="preserve"> = </w:t>
-                            </w:r>
-                            <w:proofErr w:type="spellStart"/>
-                            <w:r>
-                              <w:rPr>
-                                <w:rFonts w:ascii="Courier New" w:hAnsi="Courier New" w:cs="Courier New"/>
-                                <w:color w:val="000000"/>
-                                <w:sz w:val="20"/>
-                                <w:szCs w:val="20"/>
-                              </w:rPr>
-                              <w:t>thetaUD</w:t>
-                            </w:r>
-                            <w:proofErr w:type="spellEnd"/>
-                            <w:r>
-                              <w:rPr>
-                                <w:rFonts w:ascii="Courier New" w:hAnsi="Courier New" w:cs="Courier New"/>
-                                <w:color w:val="000000"/>
-                                <w:sz w:val="20"/>
-                                <w:szCs w:val="20"/>
-                              </w:rPr>
-                              <w:t xml:space="preserve"> - </w:t>
-                            </w:r>
-                            <w:proofErr w:type="spellStart"/>
-                            <w:r>
-                              <w:rPr>
-                                <w:rFonts w:ascii="Courier New" w:hAnsi="Courier New" w:cs="Courier New"/>
-                                <w:color w:val="000000"/>
-                                <w:sz w:val="20"/>
-                                <w:szCs w:val="20"/>
-                              </w:rPr>
-                              <w:t>thetaUD_init</w:t>
-                            </w:r>
-                            <w:proofErr w:type="spellEnd"/>
-                            <w:r>
-                              <w:rPr>
-                                <w:rFonts w:ascii="Courier New" w:hAnsi="Courier New" w:cs="Courier New"/>
-                                <w:color w:val="000000"/>
-                                <w:sz w:val="20"/>
-                                <w:szCs w:val="20"/>
-                              </w:rPr>
-                              <w:t>;</w:t>
+                              <w:t>upDownAxis = thetaUD - thetaUD_init;</w:t>
                             </w:r>
                           </w:p>
                           <w:p>
@@ -4611,7 +4254,7 @@
           </mc:Choice>
           <mc:Fallback>
             <w:pict>
-              <v:rect w14:anchorId="4409FB21" id="Rectangle 9" o:spid="_x0000_s1033" style="position:absolute;margin-left:0;margin-top:22.2pt;width:456pt;height:33pt;z-index:251673600;visibility:visible;mso-wrap-style:square;mso-width-percent:0;mso-height-percent:0;mso-wrap-distance-left:9pt;mso-wrap-distance-top:0;mso-wrap-distance-right:9pt;mso-wrap-distance-bottom:0;mso-position-horizontal:left;mso-position-horizontal-relative:margin;mso-position-vertical:absolute;mso-position-vertical-relative:text;mso-width-percent:0;mso-height-percent:0;mso-width-relative:margin;mso-height-relative:margin;v-text-anchor:middle" o:gfxdata="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" fillcolor="white [3212]" strokecolor="black [3213]">
+              <v:rect w14:anchorId="30DA0C43" id="Rectangle 9" o:spid="_x0000_s1034" style="position:absolute;margin-left:0;margin-top:22.2pt;width:456pt;height:33pt;z-index:251673600;visibility:visible;mso-wrap-style:square;mso-width-percent:0;mso-height-percent:0;mso-wrap-distance-left:9pt;mso-wrap-distance-top:0;mso-wrap-distance-right:9pt;mso-wrap-distance-bottom:0;mso-position-horizontal:left;mso-position-horizontal-relative:margin;mso-position-vertical:absolute;mso-position-vertical-relative:text;mso-width-percent:0;mso-height-percent:0;mso-width-relative:margin;mso-height-relative:margin;v-text-anchor:middle" o:gfxdata="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" fillcolor="white [3212]" strokecolor="black [3213]">
                 <v:textbox>
                   <w:txbxContent>
                     <w:p>
@@ -4761,11 +4404,44 @@
         <w:t>After that, we will work out the condition to map the tilt angle to a keyboard key on the computer and simulate the keypress.</w:t>
       </w:r>
       <w:r>
-        <w:t xml:space="preserve"> Remember that we have assigned our java object to the variable “robot”, now we can just use it to call its function here.</w:t>
+        <w:t xml:space="preserve"> </w:t>
+      </w:r>
+      <w:r>
+        <w:t>We</w:t>
+      </w:r>
+      <w:r>
+        <w:t xml:space="preserve"> have assigned our java object to the variable “robot”, now we can just use it to ca</w:t>
+      </w:r>
+      <w:r>
+        <w:t>ll its function to simulate the keypress</w:t>
+      </w:r>
+      <w:r>
+        <w:t>.</w:t>
       </w:r>
       <w:r>
         <w:t xml:space="preserve">  First, we map the LEFT/RIGHT axis to our keyboard.</w:t>
       </w:r>
+    </w:p>
+    <w:p>
+      <w:pPr>
+        <w:tabs>
+          <w:tab w:val="left" w:pos="5748"/>
+        </w:tabs>
+      </w:pPr>
+    </w:p>
+    <w:p>
+      <w:pPr>
+        <w:tabs>
+          <w:tab w:val="left" w:pos="5748"/>
+        </w:tabs>
+      </w:pPr>
+    </w:p>
+    <w:p>
+      <w:pPr>
+        <w:tabs>
+          <w:tab w:val="left" w:pos="5748"/>
+        </w:tabs>
+      </w:pPr>
     </w:p>
     <w:p>
       <w:pPr>
@@ -4781,16 +4457,17 @@
           <w:szCs w:val="24"/>
           <w:lang w:eastAsia="en-GB"/>
         </w:rPr>
+        <w:lastRenderedPageBreak/>
         <mc:AlternateContent>
           <mc:Choice Requires="wps">
             <w:drawing>
-              <wp:anchor distT="0" distB="0" distL="114300" distR="114300" simplePos="0" relativeHeight="251675648" behindDoc="0" locked="0" layoutInCell="1" allowOverlap="1" wp14:anchorId="2C254E07" wp14:editId="2E2F356A">
+              <wp:anchor distT="0" distB="0" distL="114300" distR="114300" simplePos="0" relativeHeight="251675648" behindDoc="0" locked="0" layoutInCell="1" allowOverlap="1" wp14:anchorId="4815B6DD" wp14:editId="0415111C">
                 <wp:simplePos x="0" y="0"/>
                 <wp:positionH relativeFrom="margin">
                   <wp:align>left</wp:align>
                 </wp:positionH>
                 <wp:positionV relativeFrom="paragraph">
-                  <wp:posOffset>21590</wp:posOffset>
+                  <wp:posOffset>-91</wp:posOffset>
                 </wp:positionV>
                 <wp:extent cx="5791200" cy="2788920"/>
                 <wp:effectExtent l="0" t="0" r="19050" b="11430"/>
@@ -4848,7 +4525,6 @@
                                 <w:szCs w:val="24"/>
                               </w:rPr>
                             </w:pPr>
-                            <w:proofErr w:type="gramStart"/>
                             <w:r>
                               <w:rPr>
                                 <w:rFonts w:ascii="Courier New" w:hAnsi="Courier New" w:cs="Courier New"/>
@@ -4865,68 +4541,7 @@
                                 <w:sz w:val="20"/>
                                 <w:szCs w:val="20"/>
                               </w:rPr>
-                              <w:t>(</w:t>
-                            </w:r>
-                            <w:proofErr w:type="spellStart"/>
-                            <w:proofErr w:type="gramEnd"/>
-                            <w:r>
-                              <w:rPr>
-                                <w:rFonts w:ascii="Courier New" w:hAnsi="Courier New" w:cs="Courier New"/>
-                                <w:color w:val="000000"/>
-                                <w:sz w:val="20"/>
-                                <w:szCs w:val="20"/>
-                              </w:rPr>
-                              <w:t>thetaLR</w:t>
-                            </w:r>
-                            <w:proofErr w:type="spellEnd"/>
-                            <w:r>
-                              <w:rPr>
-                                <w:rFonts w:ascii="Courier New" w:hAnsi="Courier New" w:cs="Courier New"/>
-                                <w:color w:val="000000"/>
-                                <w:sz w:val="20"/>
-                                <w:szCs w:val="20"/>
-                              </w:rPr>
-                              <w:t>&lt;-</w:t>
-                            </w:r>
-                            <w:proofErr w:type="spellStart"/>
-                            <w:r>
-                              <w:rPr>
-                                <w:rFonts w:ascii="Courier New" w:hAnsi="Courier New" w:cs="Courier New"/>
-                                <w:color w:val="000000"/>
-                                <w:sz w:val="20"/>
-                                <w:szCs w:val="20"/>
-                              </w:rPr>
-                              <w:t>LRsensitivity</w:t>
-                            </w:r>
-                            <w:proofErr w:type="spellEnd"/>
-                            <w:r>
-                              <w:rPr>
-                                <w:rFonts w:ascii="Courier New" w:hAnsi="Courier New" w:cs="Courier New"/>
-                                <w:color w:val="000000"/>
-                                <w:sz w:val="20"/>
-                                <w:szCs w:val="20"/>
-                              </w:rPr>
-                              <w:t>&amp;&amp;</w:t>
-                            </w:r>
-                            <w:proofErr w:type="spellStart"/>
-                            <w:r>
-                              <w:rPr>
-                                <w:rFonts w:ascii="Courier New" w:hAnsi="Courier New" w:cs="Courier New"/>
-                                <w:color w:val="000000"/>
-                                <w:sz w:val="20"/>
-                                <w:szCs w:val="20"/>
-                              </w:rPr>
-                              <w:t>thetaUD</w:t>
-                            </w:r>
-                            <w:proofErr w:type="spellEnd"/>
-                            <w:r>
-                              <w:rPr>
-                                <w:rFonts w:ascii="Courier New" w:hAnsi="Courier New" w:cs="Courier New"/>
-                                <w:color w:val="000000"/>
-                                <w:sz w:val="20"/>
-                                <w:szCs w:val="20"/>
-                              </w:rPr>
-                              <w:t>&lt;0)</w:t>
+                              <w:t>(thetaLR&lt;-LRsensitivity&amp;&amp;thetaUD&lt;0)</w:t>
                             </w:r>
                           </w:p>
                           <w:p>
@@ -4979,49 +4594,7 @@
                                 <w:sz w:val="20"/>
                                 <w:szCs w:val="20"/>
                               </w:rPr>
-                              <w:t xml:space="preserve">    </w:t>
-                            </w:r>
-                            <w:proofErr w:type="spellStart"/>
-                            <w:proofErr w:type="gramStart"/>
-                            <w:r>
-                              <w:rPr>
-                                <w:rFonts w:ascii="Courier New" w:hAnsi="Courier New" w:cs="Courier New"/>
-                                <w:color w:val="000000"/>
-                                <w:sz w:val="20"/>
-                                <w:szCs w:val="20"/>
-                              </w:rPr>
-                              <w:t>robot.keyPress</w:t>
-                            </w:r>
-                            <w:proofErr w:type="spellEnd"/>
-                            <w:r>
-                              <w:rPr>
-                                <w:rFonts w:ascii="Courier New" w:hAnsi="Courier New" w:cs="Courier New"/>
-                                <w:color w:val="000000"/>
-                                <w:sz w:val="20"/>
-                                <w:szCs w:val="20"/>
-                              </w:rPr>
-                              <w:t>(</w:t>
-                            </w:r>
-                            <w:proofErr w:type="spellStart"/>
-                            <w:proofErr w:type="gramEnd"/>
-                            <w:r>
-                              <w:rPr>
-                                <w:rFonts w:ascii="Courier New" w:hAnsi="Courier New" w:cs="Courier New"/>
-                                <w:color w:val="000000"/>
-                                <w:sz w:val="20"/>
-                                <w:szCs w:val="20"/>
-                              </w:rPr>
-                              <w:t>java.awt.event.KeyEvent.VK_LEFT</w:t>
-                            </w:r>
-                            <w:proofErr w:type="spellEnd"/>
-                            <w:r>
-                              <w:rPr>
-                                <w:rFonts w:ascii="Courier New" w:hAnsi="Courier New" w:cs="Courier New"/>
-                                <w:color w:val="000000"/>
-                                <w:sz w:val="20"/>
-                                <w:szCs w:val="20"/>
-                              </w:rPr>
-                              <w:t xml:space="preserve">); </w:t>
+                              <w:t xml:space="preserve">    robot.keyPress(java.awt.event.KeyEvent.VK_LEFT); </w:t>
                             </w:r>
                           </w:p>
                           <w:p>
@@ -5036,8 +4609,6 @@
                                 <w:szCs w:val="24"/>
                               </w:rPr>
                             </w:pPr>
-                            <w:proofErr w:type="spellStart"/>
-                            <w:proofErr w:type="gramStart"/>
                             <w:r>
                               <w:rPr>
                                 <w:rFonts w:ascii="Courier New" w:hAnsi="Courier New" w:cs="Courier New"/>
@@ -5047,7 +4618,6 @@
                               </w:rPr>
                               <w:t>elseif</w:t>
                             </w:r>
-                            <w:proofErr w:type="spellEnd"/>
                             <w:r>
                               <w:rPr>
                                 <w:rFonts w:ascii="Courier New" w:hAnsi="Courier New" w:cs="Courier New"/>
@@ -5055,68 +4625,7 @@
                                 <w:sz w:val="20"/>
                                 <w:szCs w:val="20"/>
                               </w:rPr>
-                              <w:t>(</w:t>
-                            </w:r>
-                            <w:proofErr w:type="spellStart"/>
-                            <w:proofErr w:type="gramEnd"/>
-                            <w:r>
-                              <w:rPr>
-                                <w:rFonts w:ascii="Courier New" w:hAnsi="Courier New" w:cs="Courier New"/>
-                                <w:color w:val="000000"/>
-                                <w:sz w:val="20"/>
-                                <w:szCs w:val="20"/>
-                              </w:rPr>
-                              <w:t>thetaLR</w:t>
-                            </w:r>
-                            <w:proofErr w:type="spellEnd"/>
-                            <w:r>
-                              <w:rPr>
-                                <w:rFonts w:ascii="Courier New" w:hAnsi="Courier New" w:cs="Courier New"/>
-                                <w:color w:val="000000"/>
-                                <w:sz w:val="20"/>
-                                <w:szCs w:val="20"/>
-                              </w:rPr>
-                              <w:t>&gt;</w:t>
-                            </w:r>
-                            <w:proofErr w:type="spellStart"/>
-                            <w:r>
-                              <w:rPr>
-                                <w:rFonts w:ascii="Courier New" w:hAnsi="Courier New" w:cs="Courier New"/>
-                                <w:color w:val="000000"/>
-                                <w:sz w:val="20"/>
-                                <w:szCs w:val="20"/>
-                              </w:rPr>
-                              <w:t>LRsensitivity</w:t>
-                            </w:r>
-                            <w:proofErr w:type="spellEnd"/>
-                            <w:r>
-                              <w:rPr>
-                                <w:rFonts w:ascii="Courier New" w:hAnsi="Courier New" w:cs="Courier New"/>
-                                <w:color w:val="000000"/>
-                                <w:sz w:val="20"/>
-                                <w:szCs w:val="20"/>
-                              </w:rPr>
-                              <w:t>&amp;&amp;</w:t>
-                            </w:r>
-                            <w:proofErr w:type="spellStart"/>
-                            <w:r>
-                              <w:rPr>
-                                <w:rFonts w:ascii="Courier New" w:hAnsi="Courier New" w:cs="Courier New"/>
-                                <w:color w:val="000000"/>
-                                <w:sz w:val="20"/>
-                                <w:szCs w:val="20"/>
-                              </w:rPr>
-                              <w:t>thetaUD</w:t>
-                            </w:r>
-                            <w:proofErr w:type="spellEnd"/>
-                            <w:r>
-                              <w:rPr>
-                                <w:rFonts w:ascii="Courier New" w:hAnsi="Courier New" w:cs="Courier New"/>
-                                <w:color w:val="000000"/>
-                                <w:sz w:val="20"/>
-                                <w:szCs w:val="20"/>
-                              </w:rPr>
-                              <w:t xml:space="preserve">&lt;0)  </w:t>
+                              <w:t xml:space="preserve">(thetaLR&gt;LRsensitivity&amp;&amp;thetaUD&lt;0)  </w:t>
                             </w:r>
                           </w:p>
                           <w:p>
@@ -5140,7 +4649,6 @@
                               </w:rPr>
                               <w:t xml:space="preserve">    % </w:t>
                             </w:r>
-                            <w:proofErr w:type="gramStart"/>
                             <w:r>
                               <w:rPr>
                                 <w:rFonts w:ascii="Courier New" w:hAnsi="Courier New" w:cs="Courier New"/>
@@ -5149,71 +4657,6 @@
                                 <w:szCs w:val="20"/>
                               </w:rPr>
                               <w:t>Move  right</w:t>
-                            </w:r>
-                            <w:proofErr w:type="gramEnd"/>
-                          </w:p>
-                          <w:p>
-                            <w:pPr>
-                              <w:autoSpaceDE w:val="0"/>
-                              <w:autoSpaceDN w:val="0"/>
-                              <w:adjustRightInd w:val="0"/>
-                              <w:spacing w:after="0" w:line="240" w:lineRule="auto"/>
-                              <w:rPr>
-                                <w:rFonts w:ascii="Courier New" w:hAnsi="Courier New" w:cs="Courier New"/>
-                                <w:sz w:val="24"/>
-                                <w:szCs w:val="24"/>
-                              </w:rPr>
-                            </w:pPr>
-                            <w:r>
-                              <w:rPr>
-                                <w:rFonts w:ascii="Courier New" w:hAnsi="Courier New" w:cs="Courier New"/>
-                                <w:color w:val="000000"/>
-                                <w:sz w:val="20"/>
-                                <w:szCs w:val="20"/>
-                              </w:rPr>
-                              <w:t xml:space="preserve">    </w:t>
-                            </w:r>
-                            <w:proofErr w:type="spellStart"/>
-                            <w:proofErr w:type="gramStart"/>
-                            <w:r>
-                              <w:rPr>
-                                <w:rFonts w:ascii="Courier New" w:hAnsi="Courier New" w:cs="Courier New"/>
-                                <w:color w:val="000000"/>
-                                <w:sz w:val="20"/>
-                                <w:szCs w:val="20"/>
-                              </w:rPr>
-                              <w:t>robot.keyPress</w:t>
-                            </w:r>
-                            <w:proofErr w:type="spellEnd"/>
-                            <w:r>
-                              <w:rPr>
-                                <w:rFonts w:ascii="Courier New" w:hAnsi="Courier New" w:cs="Courier New"/>
-                                <w:color w:val="000000"/>
-                                <w:sz w:val="20"/>
-                                <w:szCs w:val="20"/>
-                              </w:rPr>
-                              <w:t>(</w:t>
-                            </w:r>
-                            <w:proofErr w:type="spellStart"/>
-                            <w:proofErr w:type="gramEnd"/>
-                            <w:r>
-                              <w:rPr>
-                                <w:rFonts w:ascii="Courier New" w:hAnsi="Courier New" w:cs="Courier New"/>
-                                <w:color w:val="000000"/>
-                                <w:sz w:val="20"/>
-                                <w:szCs w:val="20"/>
-                              </w:rPr>
-                              <w:t>java.awt.event.KeyEvent.VK_RIGHT</w:t>
-                            </w:r>
-                            <w:proofErr w:type="spellEnd"/>
-                            <w:r>
-                              <w:rPr>
-                                <w:rFonts w:ascii="Courier New" w:hAnsi="Courier New" w:cs="Courier New"/>
-                                <w:color w:val="000000"/>
-                                <w:sz w:val="20"/>
-                                <w:szCs w:val="20"/>
-                              </w:rPr>
-                              <w:t>);</w:t>
                             </w:r>
                           </w:p>
                           <w:p>
@@ -5228,8 +4671,28 @@
                                 <w:szCs w:val="24"/>
                               </w:rPr>
                             </w:pPr>
-                            <w:proofErr w:type="spellStart"/>
-                            <w:proofErr w:type="gramStart"/>
+                            <w:r>
+                              <w:rPr>
+                                <w:rFonts w:ascii="Courier New" w:hAnsi="Courier New" w:cs="Courier New"/>
+                                <w:color w:val="000000"/>
+                                <w:sz w:val="20"/>
+                                <w:szCs w:val="20"/>
+                              </w:rPr>
+                              <w:t xml:space="preserve">    robot.keyPress(java.awt.event.KeyEvent.VK_RIGHT);</w:t>
+                            </w:r>
+                          </w:p>
+                          <w:p>
+                            <w:pPr>
+                              <w:autoSpaceDE w:val="0"/>
+                              <w:autoSpaceDN w:val="0"/>
+                              <w:adjustRightInd w:val="0"/>
+                              <w:spacing w:after="0" w:line="240" w:lineRule="auto"/>
+                              <w:rPr>
+                                <w:rFonts w:ascii="Courier New" w:hAnsi="Courier New" w:cs="Courier New"/>
+                                <w:sz w:val="24"/>
+                                <w:szCs w:val="24"/>
+                              </w:rPr>
+                            </w:pPr>
                             <w:r>
                               <w:rPr>
                                 <w:rFonts w:ascii="Courier New" w:hAnsi="Courier New" w:cs="Courier New"/>
@@ -5239,7 +4702,6 @@
                               </w:rPr>
                               <w:t>elseif</w:t>
                             </w:r>
-                            <w:proofErr w:type="spellEnd"/>
                             <w:r>
                               <w:rPr>
                                 <w:rFonts w:ascii="Courier New" w:hAnsi="Courier New" w:cs="Courier New"/>
@@ -5247,68 +4709,7 @@
                                 <w:sz w:val="20"/>
                                 <w:szCs w:val="20"/>
                               </w:rPr>
-                              <w:t>(</w:t>
-                            </w:r>
-                            <w:proofErr w:type="spellStart"/>
-                            <w:proofErr w:type="gramEnd"/>
-                            <w:r>
-                              <w:rPr>
-                                <w:rFonts w:ascii="Courier New" w:hAnsi="Courier New" w:cs="Courier New"/>
-                                <w:color w:val="000000"/>
-                                <w:sz w:val="20"/>
-                                <w:szCs w:val="20"/>
-                              </w:rPr>
-                              <w:t>thetaLR</w:t>
-                            </w:r>
-                            <w:proofErr w:type="spellEnd"/>
-                            <w:r>
-                              <w:rPr>
-                                <w:rFonts w:ascii="Courier New" w:hAnsi="Courier New" w:cs="Courier New"/>
-                                <w:color w:val="000000"/>
-                                <w:sz w:val="20"/>
-                                <w:szCs w:val="20"/>
-                              </w:rPr>
-                              <w:t>&lt;-</w:t>
-                            </w:r>
-                            <w:proofErr w:type="spellStart"/>
-                            <w:r>
-                              <w:rPr>
-                                <w:rFonts w:ascii="Courier New" w:hAnsi="Courier New" w:cs="Courier New"/>
-                                <w:color w:val="000000"/>
-                                <w:sz w:val="20"/>
-                                <w:szCs w:val="20"/>
-                              </w:rPr>
-                              <w:t>LRsensitivity</w:t>
-                            </w:r>
-                            <w:proofErr w:type="spellEnd"/>
-                            <w:r>
-                              <w:rPr>
-                                <w:rFonts w:ascii="Courier New" w:hAnsi="Courier New" w:cs="Courier New"/>
-                                <w:color w:val="000000"/>
-                                <w:sz w:val="20"/>
-                                <w:szCs w:val="20"/>
-                              </w:rPr>
-                              <w:t>&amp;&amp;</w:t>
-                            </w:r>
-                            <w:proofErr w:type="spellStart"/>
-                            <w:r>
-                              <w:rPr>
-                                <w:rFonts w:ascii="Courier New" w:hAnsi="Courier New" w:cs="Courier New"/>
-                                <w:color w:val="000000"/>
-                                <w:sz w:val="20"/>
-                                <w:szCs w:val="20"/>
-                              </w:rPr>
-                              <w:t>thetaUD</w:t>
-                            </w:r>
-                            <w:proofErr w:type="spellEnd"/>
-                            <w:r>
-                              <w:rPr>
-                                <w:rFonts w:ascii="Courier New" w:hAnsi="Courier New" w:cs="Courier New"/>
-                                <w:color w:val="000000"/>
-                                <w:sz w:val="20"/>
-                                <w:szCs w:val="20"/>
-                              </w:rPr>
-                              <w:t>&gt;=0)</w:t>
+                              <w:t>(thetaLR&lt;-LRsensitivity&amp;&amp;thetaUD&gt;=0)</w:t>
                             </w:r>
                           </w:p>
                           <w:p>
@@ -5370,16 +4771,7 @@
                                 <w:sz w:val="20"/>
                                 <w:szCs w:val="20"/>
                               </w:rPr>
-                              <w:t>%</w:t>
-                            </w:r>
-                            <w:r>
-                              <w:rPr>
-                                <w:rFonts w:ascii="Courier New" w:hAnsi="Courier New" w:cs="Courier New"/>
-                                <w:color w:val="228B22"/>
-                                <w:sz w:val="20"/>
-                                <w:szCs w:val="20"/>
-                              </w:rPr>
-                              <w:t xml:space="preserve"> Move right</w:t>
+                              <w:t>% Move right</w:t>
                             </w:r>
                           </w:p>
                           <w:p>
@@ -5401,49 +4793,7 @@
                                 <w:sz w:val="20"/>
                                 <w:szCs w:val="20"/>
                               </w:rPr>
-                              <w:t xml:space="preserve">    </w:t>
-                            </w:r>
-                            <w:proofErr w:type="spellStart"/>
-                            <w:proofErr w:type="gramStart"/>
-                            <w:r>
-                              <w:rPr>
-                                <w:rFonts w:ascii="Courier New" w:hAnsi="Courier New" w:cs="Courier New"/>
-                                <w:color w:val="000000"/>
-                                <w:sz w:val="20"/>
-                                <w:szCs w:val="20"/>
-                              </w:rPr>
-                              <w:t>robot.keyPress</w:t>
-                            </w:r>
-                            <w:proofErr w:type="spellEnd"/>
-                            <w:r>
-                              <w:rPr>
-                                <w:rFonts w:ascii="Courier New" w:hAnsi="Courier New" w:cs="Courier New"/>
-                                <w:color w:val="000000"/>
-                                <w:sz w:val="20"/>
-                                <w:szCs w:val="20"/>
-                              </w:rPr>
-                              <w:t>(</w:t>
-                            </w:r>
-                            <w:proofErr w:type="spellStart"/>
-                            <w:proofErr w:type="gramEnd"/>
-                            <w:r>
-                              <w:rPr>
-                                <w:rFonts w:ascii="Courier New" w:hAnsi="Courier New" w:cs="Courier New"/>
-                                <w:color w:val="000000"/>
-                                <w:sz w:val="20"/>
-                                <w:szCs w:val="20"/>
-                              </w:rPr>
-                              <w:t>java.awt.event.KeyEvent.VK_RIGHT</w:t>
-                            </w:r>
-                            <w:proofErr w:type="spellEnd"/>
-                            <w:r>
-                              <w:rPr>
-                                <w:rFonts w:ascii="Courier New" w:hAnsi="Courier New" w:cs="Courier New"/>
-                                <w:color w:val="000000"/>
-                                <w:sz w:val="20"/>
-                                <w:szCs w:val="20"/>
-                              </w:rPr>
-                              <w:t>);</w:t>
+                              <w:t xml:space="preserve">    robot.keyPress(java.awt.event.KeyEvent.VK_RIGHT);</w:t>
                             </w:r>
                           </w:p>
                           <w:p>
@@ -5458,8 +4808,6 @@
                                 <w:szCs w:val="24"/>
                               </w:rPr>
                             </w:pPr>
-                            <w:proofErr w:type="spellStart"/>
-                            <w:proofErr w:type="gramStart"/>
                             <w:r>
                               <w:rPr>
                                 <w:rFonts w:ascii="Courier New" w:hAnsi="Courier New" w:cs="Courier New"/>
@@ -5469,7 +4817,6 @@
                               </w:rPr>
                               <w:t>elseif</w:t>
                             </w:r>
-                            <w:proofErr w:type="spellEnd"/>
                             <w:r>
                               <w:rPr>
                                 <w:rFonts w:ascii="Courier New" w:hAnsi="Courier New" w:cs="Courier New"/>
@@ -5477,68 +4824,7 @@
                                 <w:sz w:val="20"/>
                                 <w:szCs w:val="20"/>
                               </w:rPr>
-                              <w:t>(</w:t>
-                            </w:r>
-                            <w:proofErr w:type="spellStart"/>
-                            <w:proofErr w:type="gramEnd"/>
-                            <w:r>
-                              <w:rPr>
-                                <w:rFonts w:ascii="Courier New" w:hAnsi="Courier New" w:cs="Courier New"/>
-                                <w:color w:val="000000"/>
-                                <w:sz w:val="20"/>
-                                <w:szCs w:val="20"/>
-                              </w:rPr>
-                              <w:t>thetaLR</w:t>
-                            </w:r>
-                            <w:proofErr w:type="spellEnd"/>
-                            <w:r>
-                              <w:rPr>
-                                <w:rFonts w:ascii="Courier New" w:hAnsi="Courier New" w:cs="Courier New"/>
-                                <w:color w:val="000000"/>
-                                <w:sz w:val="20"/>
-                                <w:szCs w:val="20"/>
-                              </w:rPr>
-                              <w:t>&gt;</w:t>
-                            </w:r>
-                            <w:proofErr w:type="spellStart"/>
-                            <w:r>
-                              <w:rPr>
-                                <w:rFonts w:ascii="Courier New" w:hAnsi="Courier New" w:cs="Courier New"/>
-                                <w:color w:val="000000"/>
-                                <w:sz w:val="20"/>
-                                <w:szCs w:val="20"/>
-                              </w:rPr>
-                              <w:t>LRsensitivity</w:t>
-                            </w:r>
-                            <w:proofErr w:type="spellEnd"/>
-                            <w:r>
-                              <w:rPr>
-                                <w:rFonts w:ascii="Courier New" w:hAnsi="Courier New" w:cs="Courier New"/>
-                                <w:color w:val="000000"/>
-                                <w:sz w:val="20"/>
-                                <w:szCs w:val="20"/>
-                              </w:rPr>
-                              <w:t>&amp;&amp;</w:t>
-                            </w:r>
-                            <w:proofErr w:type="spellStart"/>
-                            <w:r>
-                              <w:rPr>
-                                <w:rFonts w:ascii="Courier New" w:hAnsi="Courier New" w:cs="Courier New"/>
-                                <w:color w:val="000000"/>
-                                <w:sz w:val="20"/>
-                                <w:szCs w:val="20"/>
-                              </w:rPr>
-                              <w:t>thetaUD</w:t>
-                            </w:r>
-                            <w:proofErr w:type="spellEnd"/>
-                            <w:r>
-                              <w:rPr>
-                                <w:rFonts w:ascii="Courier New" w:hAnsi="Courier New" w:cs="Courier New"/>
-                                <w:color w:val="000000"/>
-                                <w:sz w:val="20"/>
-                                <w:szCs w:val="20"/>
-                              </w:rPr>
-                              <w:t>&gt;=0)</w:t>
+                              <w:t>(thetaLR&gt;LRsensitivity&amp;&amp;thetaUD&gt;=0)</w:t>
                             </w:r>
                           </w:p>
                           <w:p>
@@ -5570,16 +4856,7 @@
                                 <w:sz w:val="20"/>
                                 <w:szCs w:val="20"/>
                               </w:rPr>
-                              <w:t>% Move</w:t>
-                            </w:r>
-                            <w:r>
-                              <w:rPr>
-                                <w:rFonts w:ascii="Courier New" w:hAnsi="Courier New" w:cs="Courier New"/>
-                                <w:color w:val="228B22"/>
-                                <w:sz w:val="20"/>
-                                <w:szCs w:val="20"/>
-                              </w:rPr>
-                              <w:t xml:space="preserve"> left</w:t>
+                              <w:t>% Move left</w:t>
                             </w:r>
                           </w:p>
                           <w:p>
@@ -5601,49 +4878,7 @@
                                 <w:sz w:val="20"/>
                                 <w:szCs w:val="20"/>
                               </w:rPr>
-                              <w:t xml:space="preserve">    </w:t>
-                            </w:r>
-                            <w:proofErr w:type="spellStart"/>
-                            <w:proofErr w:type="gramStart"/>
-                            <w:r>
-                              <w:rPr>
-                                <w:rFonts w:ascii="Courier New" w:hAnsi="Courier New" w:cs="Courier New"/>
-                                <w:color w:val="000000"/>
-                                <w:sz w:val="20"/>
-                                <w:szCs w:val="20"/>
-                              </w:rPr>
-                              <w:t>robot.keyPress</w:t>
-                            </w:r>
-                            <w:proofErr w:type="spellEnd"/>
-                            <w:r>
-                              <w:rPr>
-                                <w:rFonts w:ascii="Courier New" w:hAnsi="Courier New" w:cs="Courier New"/>
-                                <w:color w:val="000000"/>
-                                <w:sz w:val="20"/>
-                                <w:szCs w:val="20"/>
-                              </w:rPr>
-                              <w:t>(</w:t>
-                            </w:r>
-                            <w:proofErr w:type="spellStart"/>
-                            <w:proofErr w:type="gramEnd"/>
-                            <w:r>
-                              <w:rPr>
-                                <w:rFonts w:ascii="Courier New" w:hAnsi="Courier New" w:cs="Courier New"/>
-                                <w:color w:val="000000"/>
-                                <w:sz w:val="20"/>
-                                <w:szCs w:val="20"/>
-                              </w:rPr>
-                              <w:t>java.awt.event.KeyEvent.VK_LEFT</w:t>
-                            </w:r>
-                            <w:proofErr w:type="spellEnd"/>
-                            <w:r>
-                              <w:rPr>
-                                <w:rFonts w:ascii="Courier New" w:hAnsi="Courier New" w:cs="Courier New"/>
-                                <w:color w:val="000000"/>
-                                <w:sz w:val="20"/>
-                                <w:szCs w:val="20"/>
-                              </w:rPr>
-                              <w:t>);</w:t>
+                              <w:t xml:space="preserve">    robot.keyPress(java.awt.event.KeyEvent.VK_LEFT);</w:t>
                             </w:r>
                           </w:p>
                           <w:p>
@@ -5659,7 +4894,6 @@
                                 <w:szCs w:val="20"/>
                               </w:rPr>
                             </w:pPr>
-                            <w:proofErr w:type="gramStart"/>
                             <w:r>
                               <w:rPr>
                                 <w:rFonts w:ascii="Courier New" w:hAnsi="Courier New" w:cs="Courier New"/>
@@ -5669,7 +4903,6 @@
                               </w:rPr>
                               <w:t>else</w:t>
                             </w:r>
-                            <w:proofErr w:type="gramEnd"/>
                           </w:p>
                           <w:p>
                             <w:pPr>
@@ -5722,49 +4955,7 @@
                                 <w:sz w:val="20"/>
                                 <w:szCs w:val="20"/>
                               </w:rPr>
-                              <w:t xml:space="preserve">    </w:t>
-                            </w:r>
-                            <w:proofErr w:type="spellStart"/>
-                            <w:proofErr w:type="gramStart"/>
-                            <w:r>
-                              <w:rPr>
-                                <w:rFonts w:ascii="Courier New" w:hAnsi="Courier New" w:cs="Courier New"/>
-                                <w:color w:val="000000"/>
-                                <w:sz w:val="20"/>
-                                <w:szCs w:val="20"/>
-                              </w:rPr>
-                              <w:t>robot.keyRelease</w:t>
-                            </w:r>
-                            <w:proofErr w:type="spellEnd"/>
-                            <w:r>
-                              <w:rPr>
-                                <w:rFonts w:ascii="Courier New" w:hAnsi="Courier New" w:cs="Courier New"/>
-                                <w:color w:val="000000"/>
-                                <w:sz w:val="20"/>
-                                <w:szCs w:val="20"/>
-                              </w:rPr>
-                              <w:t>(</w:t>
-                            </w:r>
-                            <w:proofErr w:type="spellStart"/>
-                            <w:proofErr w:type="gramEnd"/>
-                            <w:r>
-                              <w:rPr>
-                                <w:rFonts w:ascii="Courier New" w:hAnsi="Courier New" w:cs="Courier New"/>
-                                <w:color w:val="000000"/>
-                                <w:sz w:val="20"/>
-                                <w:szCs w:val="20"/>
-                              </w:rPr>
-                              <w:t>java.awt.event.KeyEvent.VK_LEFT</w:t>
-                            </w:r>
-                            <w:proofErr w:type="spellEnd"/>
-                            <w:r>
-                              <w:rPr>
-                                <w:rFonts w:ascii="Courier New" w:hAnsi="Courier New" w:cs="Courier New"/>
-                                <w:color w:val="000000"/>
-                                <w:sz w:val="20"/>
-                                <w:szCs w:val="20"/>
-                              </w:rPr>
-                              <w:t xml:space="preserve">); </w:t>
+                              <w:t xml:space="preserve">    robot.keyRelease(java.awt.event.KeyEvent.VK_LEFT); </w:t>
                             </w:r>
                           </w:p>
                           <w:p>
@@ -5786,49 +4977,7 @@
                                 <w:sz w:val="20"/>
                                 <w:szCs w:val="20"/>
                               </w:rPr>
-                              <w:t xml:space="preserve">    </w:t>
-                            </w:r>
-                            <w:proofErr w:type="spellStart"/>
-                            <w:proofErr w:type="gramStart"/>
-                            <w:r>
-                              <w:rPr>
-                                <w:rFonts w:ascii="Courier New" w:hAnsi="Courier New" w:cs="Courier New"/>
-                                <w:color w:val="000000"/>
-                                <w:sz w:val="20"/>
-                                <w:szCs w:val="20"/>
-                              </w:rPr>
-                              <w:t>robot.keyRelease</w:t>
-                            </w:r>
-                            <w:proofErr w:type="spellEnd"/>
-                            <w:r>
-                              <w:rPr>
-                                <w:rFonts w:ascii="Courier New" w:hAnsi="Courier New" w:cs="Courier New"/>
-                                <w:color w:val="000000"/>
-                                <w:sz w:val="20"/>
-                                <w:szCs w:val="20"/>
-                              </w:rPr>
-                              <w:t>(</w:t>
-                            </w:r>
-                            <w:proofErr w:type="spellStart"/>
-                            <w:proofErr w:type="gramEnd"/>
-                            <w:r>
-                              <w:rPr>
-                                <w:rFonts w:ascii="Courier New" w:hAnsi="Courier New" w:cs="Courier New"/>
-                                <w:color w:val="000000"/>
-                                <w:sz w:val="20"/>
-                                <w:szCs w:val="20"/>
-                              </w:rPr>
-                              <w:t>java.awt.event.KeyEvent.VK_RIGHT</w:t>
-                            </w:r>
-                            <w:proofErr w:type="spellEnd"/>
-                            <w:r>
-                              <w:rPr>
-                                <w:rFonts w:ascii="Courier New" w:hAnsi="Courier New" w:cs="Courier New"/>
-                                <w:color w:val="000000"/>
-                                <w:sz w:val="20"/>
-                                <w:szCs w:val="20"/>
-                              </w:rPr>
-                              <w:t xml:space="preserve">); </w:t>
+                              <w:t xml:space="preserve">    robot.keyRelease(java.awt.event.KeyEvent.VK_RIGHT); </w:t>
                             </w:r>
                           </w:p>
                           <w:p>
@@ -5843,7 +4992,6 @@
                                 <w:szCs w:val="24"/>
                               </w:rPr>
                             </w:pPr>
-                            <w:proofErr w:type="gramStart"/>
                             <w:r>
                               <w:rPr>
                                 <w:rFonts w:ascii="Courier New" w:hAnsi="Courier New" w:cs="Courier New"/>
@@ -5853,7 +5001,6 @@
                               </w:rPr>
                               <w:t>end</w:t>
                             </w:r>
-                            <w:proofErr w:type="gramEnd"/>
                           </w:p>
                           <w:p/>
                         </w:txbxContent>
@@ -5878,7 +5025,7 @@
           </mc:Choice>
           <mc:Fallback>
             <w:pict>
-              <v:rect w14:anchorId="2C254E07" id="Rectangle 10" o:spid="_x0000_s1034" style="position:absolute;margin-left:0;margin-top:1.7pt;width:456pt;height:219.6pt;z-index:251675648;visibility:visible;mso-wrap-style:square;mso-width-percent:0;mso-height-percent:0;mso-wrap-distance-left:9pt;mso-wrap-distance-top:0;mso-wrap-distance-right:9pt;mso-wrap-distance-bottom:0;mso-position-horizontal:left;mso-position-horizontal-relative:margin;mso-position-vertical:absolute;mso-position-vertical-relative:text;mso-width-percent:0;mso-height-percent:0;mso-width-relative:margin;mso-height-relative:margin;v-text-anchor:middle" o:gfxdata="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" fillcolor="white [3212]" strokecolor="black [3213]">
+              <v:rect w14:anchorId="4815B6DD" id="Rectangle 10" o:spid="_x0000_s1035" style="position:absolute;margin-left:0;margin-top:0;width:456pt;height:219.6pt;z-index:251675648;visibility:visible;mso-wrap-style:square;mso-width-percent:0;mso-height-percent:0;mso-wrap-distance-left:9pt;mso-wrap-distance-top:0;mso-wrap-distance-right:9pt;mso-wrap-distance-bottom:0;mso-position-horizontal:left;mso-position-horizontal-relative:margin;mso-position-vertical:absolute;mso-position-vertical-relative:text;mso-width-percent:0;mso-height-percent:0;mso-width-relative:margin;mso-height-relative:margin;v-text-anchor:middle" o:gfxdata="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" fillcolor="white [3212]" strokecolor="black [3213]">
                 <v:textbox>
                   <w:txbxContent>
                     <w:p>
@@ -6415,16 +5562,7 @@
                           <w:sz w:val="20"/>
                           <w:szCs w:val="20"/>
                         </w:rPr>
-                        <w:t>%</w:t>
-                      </w:r>
-                      <w:r>
-                        <w:rPr>
-                          <w:rFonts w:ascii="Courier New" w:hAnsi="Courier New" w:cs="Courier New"/>
-                          <w:color w:val="228B22"/>
-                          <w:sz w:val="20"/>
-                          <w:szCs w:val="20"/>
-                        </w:rPr>
-                        <w:t xml:space="preserve"> Move right</w:t>
+                        <w:t>% Move right</w:t>
                       </w:r>
                     </w:p>
                     <w:p>
@@ -6615,16 +5753,7 @@
                           <w:sz w:val="20"/>
                           <w:szCs w:val="20"/>
                         </w:rPr>
-                        <w:t>% Move</w:t>
-                      </w:r>
-                      <w:r>
-                        <w:rPr>
-                          <w:rFonts w:ascii="Courier New" w:hAnsi="Courier New" w:cs="Courier New"/>
-                          <w:color w:val="228B22"/>
-                          <w:sz w:val="20"/>
-                          <w:szCs w:val="20"/>
-                        </w:rPr>
-                        <w:t xml:space="preserve"> left</w:t>
+                        <w:t>% Move left</w:t>
                       </w:r>
                     </w:p>
                     <w:p>
@@ -7000,11 +6129,10 @@
           <w:szCs w:val="24"/>
           <w:lang w:eastAsia="en-GB"/>
         </w:rPr>
-        <w:lastRenderedPageBreak/>
         <mc:AlternateContent>
           <mc:Choice Requires="wps">
             <w:drawing>
-              <wp:anchor distT="0" distB="0" distL="114300" distR="114300" simplePos="0" relativeHeight="251677696" behindDoc="0" locked="0" layoutInCell="1" allowOverlap="1" wp14:anchorId="27218C9A" wp14:editId="4D1BB93A">
+              <wp:anchor distT="0" distB="0" distL="114300" distR="114300" simplePos="0" relativeHeight="251677696" behindDoc="0" locked="0" layoutInCell="1" allowOverlap="1" wp14:anchorId="1759C8E9" wp14:editId="6A7D4EBC">
                 <wp:simplePos x="0" y="0"/>
                 <wp:positionH relativeFrom="margin">
                   <wp:align>left</wp:align>
@@ -7068,7 +6196,6 @@
                                 <w:szCs w:val="24"/>
                               </w:rPr>
                             </w:pPr>
-                            <w:proofErr w:type="gramStart"/>
                             <w:r>
                               <w:rPr>
                                 <w:rFonts w:ascii="Courier New" w:hAnsi="Courier New" w:cs="Courier New"/>
@@ -7085,48 +6212,7 @@
                                 <w:sz w:val="20"/>
                                 <w:szCs w:val="20"/>
                               </w:rPr>
-                              <w:t>(</w:t>
-                            </w:r>
-                            <w:proofErr w:type="spellStart"/>
-                            <w:proofErr w:type="gramEnd"/>
-                            <w:r>
-                              <w:rPr>
-                                <w:rFonts w:ascii="Courier New" w:hAnsi="Courier New" w:cs="Courier New"/>
-                                <w:color w:val="000000"/>
-                                <w:sz w:val="20"/>
-                                <w:szCs w:val="20"/>
-                              </w:rPr>
-                              <w:t>upDownAxis</w:t>
-                            </w:r>
-                            <w:proofErr w:type="spellEnd"/>
-                            <w:r>
-                              <w:rPr>
-                                <w:rFonts w:ascii="Courier New" w:hAnsi="Courier New" w:cs="Courier New"/>
-                                <w:color w:val="000000"/>
-                                <w:sz w:val="20"/>
-                                <w:szCs w:val="20"/>
-                              </w:rPr>
-                              <w:t>&lt;-</w:t>
-                            </w:r>
-                            <w:proofErr w:type="spellStart"/>
-                            <w:r>
-                              <w:rPr>
-                                <w:rFonts w:ascii="Courier New" w:hAnsi="Courier New" w:cs="Courier New"/>
-                                <w:color w:val="000000"/>
-                                <w:sz w:val="20"/>
-                                <w:szCs w:val="20"/>
-                              </w:rPr>
-                              <w:t>UpDownSensitivity</w:t>
-                            </w:r>
-                            <w:proofErr w:type="spellEnd"/>
-                            <w:r>
-                              <w:rPr>
-                                <w:rFonts w:ascii="Courier New" w:hAnsi="Courier New" w:cs="Courier New"/>
-                                <w:color w:val="000000"/>
-                                <w:sz w:val="20"/>
-                                <w:szCs w:val="20"/>
-                              </w:rPr>
-                              <w:t>)</w:t>
+                              <w:t>(upDownAxis&lt;-UpDownSensitivity)</w:t>
                             </w:r>
                           </w:p>
                           <w:p>
@@ -7179,49 +6265,7 @@
                                 <w:sz w:val="20"/>
                                 <w:szCs w:val="20"/>
                               </w:rPr>
-                              <w:t xml:space="preserve">    </w:t>
-                            </w:r>
-                            <w:proofErr w:type="spellStart"/>
-                            <w:proofErr w:type="gramStart"/>
-                            <w:r>
-                              <w:rPr>
-                                <w:rFonts w:ascii="Courier New" w:hAnsi="Courier New" w:cs="Courier New"/>
-                                <w:color w:val="000000"/>
-                                <w:sz w:val="20"/>
-                                <w:szCs w:val="20"/>
-                              </w:rPr>
-                              <w:t>robot.keyPress</w:t>
-                            </w:r>
-                            <w:proofErr w:type="spellEnd"/>
-                            <w:r>
-                              <w:rPr>
-                                <w:rFonts w:ascii="Courier New" w:hAnsi="Courier New" w:cs="Courier New"/>
-                                <w:color w:val="000000"/>
-                                <w:sz w:val="20"/>
-                                <w:szCs w:val="20"/>
-                              </w:rPr>
-                              <w:t>(</w:t>
-                            </w:r>
-                            <w:proofErr w:type="spellStart"/>
-                            <w:proofErr w:type="gramEnd"/>
-                            <w:r>
-                              <w:rPr>
-                                <w:rFonts w:ascii="Courier New" w:hAnsi="Courier New" w:cs="Courier New"/>
-                                <w:color w:val="000000"/>
-                                <w:sz w:val="20"/>
-                                <w:szCs w:val="20"/>
-                              </w:rPr>
-                              <w:t>java.awt.event.KeyEvent.VK_DOWN</w:t>
-                            </w:r>
-                            <w:proofErr w:type="spellEnd"/>
-                            <w:r>
-                              <w:rPr>
-                                <w:rFonts w:ascii="Courier New" w:hAnsi="Courier New" w:cs="Courier New"/>
-                                <w:color w:val="000000"/>
-                                <w:sz w:val="20"/>
-                                <w:szCs w:val="20"/>
-                              </w:rPr>
-                              <w:t xml:space="preserve">); </w:t>
+                              <w:t xml:space="preserve">    robot.keyPress(java.awt.event.KeyEvent.VK_DOWN); </w:t>
                             </w:r>
                           </w:p>
                           <w:p>
@@ -7236,8 +6280,6 @@
                                 <w:szCs w:val="24"/>
                               </w:rPr>
                             </w:pPr>
-                            <w:proofErr w:type="spellStart"/>
-                            <w:proofErr w:type="gramStart"/>
                             <w:r>
                               <w:rPr>
                                 <w:rFonts w:ascii="Courier New" w:hAnsi="Courier New" w:cs="Courier New"/>
@@ -7247,8 +6289,6 @@
                               </w:rPr>
                               <w:t>elseif</w:t>
                             </w:r>
-                            <w:proofErr w:type="spellEnd"/>
-                            <w:proofErr w:type="gramEnd"/>
                             <w:r>
                               <w:rPr>
                                 <w:rFonts w:ascii="Courier New" w:hAnsi="Courier New" w:cs="Courier New"/>
@@ -7256,47 +6296,7 @@
                                 <w:sz w:val="20"/>
                                 <w:szCs w:val="20"/>
                               </w:rPr>
-                              <w:t xml:space="preserve"> (</w:t>
-                            </w:r>
-                            <w:proofErr w:type="spellStart"/>
-                            <w:r>
-                              <w:rPr>
-                                <w:rFonts w:ascii="Courier New" w:hAnsi="Courier New" w:cs="Courier New"/>
-                                <w:color w:val="000000"/>
-                                <w:sz w:val="20"/>
-                                <w:szCs w:val="20"/>
-                              </w:rPr>
-                              <w:t>upDownAxis</w:t>
-                            </w:r>
-                            <w:proofErr w:type="spellEnd"/>
-                            <w:r>
-                              <w:rPr>
-                                <w:rFonts w:ascii="Courier New" w:hAnsi="Courier New" w:cs="Courier New"/>
-                                <w:color w:val="000000"/>
-                                <w:sz w:val="20"/>
-                                <w:szCs w:val="20"/>
-                              </w:rPr>
-                              <w:t>&gt;</w:t>
-                            </w:r>
-                            <w:proofErr w:type="spellStart"/>
-                            <w:r>
-                              <w:rPr>
-                                <w:rFonts w:ascii="Courier New" w:hAnsi="Courier New" w:cs="Courier New"/>
-                                <w:color w:val="000000"/>
-                                <w:sz w:val="20"/>
-                                <w:szCs w:val="20"/>
-                              </w:rPr>
-                              <w:t>UpDownSensitivity</w:t>
-                            </w:r>
-                            <w:proofErr w:type="spellEnd"/>
-                            <w:r>
-                              <w:rPr>
-                                <w:rFonts w:ascii="Courier New" w:hAnsi="Courier New" w:cs="Courier New"/>
-                                <w:color w:val="000000"/>
-                                <w:sz w:val="20"/>
-                                <w:szCs w:val="20"/>
-                              </w:rPr>
-                              <w:t>)</w:t>
+                              <w:t xml:space="preserve"> (upDownAxis&gt;UpDownSensitivity)</w:t>
                             </w:r>
                           </w:p>
                           <w:p>
@@ -7349,49 +6349,7 @@
                                 <w:sz w:val="20"/>
                                 <w:szCs w:val="20"/>
                               </w:rPr>
-                              <w:t xml:space="preserve">    </w:t>
-                            </w:r>
-                            <w:proofErr w:type="spellStart"/>
-                            <w:proofErr w:type="gramStart"/>
-                            <w:r>
-                              <w:rPr>
-                                <w:rFonts w:ascii="Courier New" w:hAnsi="Courier New" w:cs="Courier New"/>
-                                <w:color w:val="000000"/>
-                                <w:sz w:val="20"/>
-                                <w:szCs w:val="20"/>
-                              </w:rPr>
-                              <w:t>robot.keyPress</w:t>
-                            </w:r>
-                            <w:proofErr w:type="spellEnd"/>
-                            <w:r>
-                              <w:rPr>
-                                <w:rFonts w:ascii="Courier New" w:hAnsi="Courier New" w:cs="Courier New"/>
-                                <w:color w:val="000000"/>
-                                <w:sz w:val="20"/>
-                                <w:szCs w:val="20"/>
-                              </w:rPr>
-                              <w:t>(</w:t>
-                            </w:r>
-                            <w:proofErr w:type="spellStart"/>
-                            <w:proofErr w:type="gramEnd"/>
-                            <w:r>
-                              <w:rPr>
-                                <w:rFonts w:ascii="Courier New" w:hAnsi="Courier New" w:cs="Courier New"/>
-                                <w:color w:val="000000"/>
-                                <w:sz w:val="20"/>
-                                <w:szCs w:val="20"/>
-                              </w:rPr>
-                              <w:t>java.awt.event.KeyEvent.VK_UP</w:t>
-                            </w:r>
-                            <w:proofErr w:type="spellEnd"/>
-                            <w:r>
-                              <w:rPr>
-                                <w:rFonts w:ascii="Courier New" w:hAnsi="Courier New" w:cs="Courier New"/>
-                                <w:color w:val="000000"/>
-                                <w:sz w:val="20"/>
-                                <w:szCs w:val="20"/>
-                              </w:rPr>
-                              <w:t xml:space="preserve">); </w:t>
+                              <w:t xml:space="preserve">    robot.keyPress(java.awt.event.KeyEvent.VK_UP); </w:t>
                             </w:r>
                           </w:p>
                           <w:p>
@@ -7406,7 +6364,6 @@
                                 <w:szCs w:val="24"/>
                               </w:rPr>
                             </w:pPr>
-                            <w:proofErr w:type="gramStart"/>
                             <w:r>
                               <w:rPr>
                                 <w:rFonts w:ascii="Courier New" w:hAnsi="Courier New" w:cs="Courier New"/>
@@ -7415,71 +6372,6 @@
                                 <w:szCs w:val="20"/>
                               </w:rPr>
                               <w:t>else</w:t>
-                            </w:r>
-                            <w:proofErr w:type="gramEnd"/>
-                          </w:p>
-                          <w:p>
-                            <w:pPr>
-                              <w:autoSpaceDE w:val="0"/>
-                              <w:autoSpaceDN w:val="0"/>
-                              <w:adjustRightInd w:val="0"/>
-                              <w:spacing w:after="0" w:line="240" w:lineRule="auto"/>
-                              <w:rPr>
-                                <w:rFonts w:ascii="Courier New" w:hAnsi="Courier New" w:cs="Courier New"/>
-                                <w:sz w:val="24"/>
-                                <w:szCs w:val="24"/>
-                              </w:rPr>
-                            </w:pPr>
-                            <w:r>
-                              <w:rPr>
-                                <w:rFonts w:ascii="Courier New" w:hAnsi="Courier New" w:cs="Courier New"/>
-                                <w:color w:val="000000"/>
-                                <w:sz w:val="20"/>
-                                <w:szCs w:val="20"/>
-                              </w:rPr>
-                              <w:t xml:space="preserve">    </w:t>
-                            </w:r>
-                            <w:proofErr w:type="spellStart"/>
-                            <w:proofErr w:type="gramStart"/>
-                            <w:r>
-                              <w:rPr>
-                                <w:rFonts w:ascii="Courier New" w:hAnsi="Courier New" w:cs="Courier New"/>
-                                <w:color w:val="000000"/>
-                                <w:sz w:val="20"/>
-                                <w:szCs w:val="20"/>
-                              </w:rPr>
-                              <w:t>robot.keyRelease</w:t>
-                            </w:r>
-                            <w:proofErr w:type="spellEnd"/>
-                            <w:r>
-                              <w:rPr>
-                                <w:rFonts w:ascii="Courier New" w:hAnsi="Courier New" w:cs="Courier New"/>
-                                <w:color w:val="000000"/>
-                                <w:sz w:val="20"/>
-                                <w:szCs w:val="20"/>
-                              </w:rPr>
-                              <w:t>(</w:t>
-                            </w:r>
-                            <w:proofErr w:type="spellStart"/>
-                            <w:proofErr w:type="gramEnd"/>
-                            <w:r>
-                              <w:rPr>
-                                <w:rFonts w:ascii="Courier New" w:hAnsi="Courier New" w:cs="Courier New"/>
-                                <w:color w:val="000000"/>
-                                <w:sz w:val="20"/>
-                                <w:szCs w:val="20"/>
-                              </w:rPr>
-                              <w:t>java.awt.event.KeyEvent.VK_UP</w:t>
-                            </w:r>
-                            <w:proofErr w:type="spellEnd"/>
-                            <w:r>
-                              <w:rPr>
-                                <w:rFonts w:ascii="Courier New" w:hAnsi="Courier New" w:cs="Courier New"/>
-                                <w:color w:val="000000"/>
-                                <w:sz w:val="20"/>
-                                <w:szCs w:val="20"/>
-                              </w:rPr>
-                              <w:t xml:space="preserve">); </w:t>
                             </w:r>
                           </w:p>
                           <w:p>
@@ -7501,49 +6393,7 @@
                                 <w:sz w:val="20"/>
                                 <w:szCs w:val="20"/>
                               </w:rPr>
-                              <w:t xml:space="preserve">    </w:t>
-                            </w:r>
-                            <w:proofErr w:type="spellStart"/>
-                            <w:proofErr w:type="gramStart"/>
-                            <w:r>
-                              <w:rPr>
-                                <w:rFonts w:ascii="Courier New" w:hAnsi="Courier New" w:cs="Courier New"/>
-                                <w:color w:val="000000"/>
-                                <w:sz w:val="20"/>
-                                <w:szCs w:val="20"/>
-                              </w:rPr>
-                              <w:t>robot.keyRelease</w:t>
-                            </w:r>
-                            <w:proofErr w:type="spellEnd"/>
-                            <w:r>
-                              <w:rPr>
-                                <w:rFonts w:ascii="Courier New" w:hAnsi="Courier New" w:cs="Courier New"/>
-                                <w:color w:val="000000"/>
-                                <w:sz w:val="20"/>
-                                <w:szCs w:val="20"/>
-                              </w:rPr>
-                              <w:t>(</w:t>
-                            </w:r>
-                            <w:proofErr w:type="spellStart"/>
-                            <w:proofErr w:type="gramEnd"/>
-                            <w:r>
-                              <w:rPr>
-                                <w:rFonts w:ascii="Courier New" w:hAnsi="Courier New" w:cs="Courier New"/>
-                                <w:color w:val="000000"/>
-                                <w:sz w:val="20"/>
-                                <w:szCs w:val="20"/>
-                              </w:rPr>
-                              <w:t>java.awt.event.KeyEvent.VK_DOWN</w:t>
-                            </w:r>
-                            <w:proofErr w:type="spellEnd"/>
-                            <w:r>
-                              <w:rPr>
-                                <w:rFonts w:ascii="Courier New" w:hAnsi="Courier New" w:cs="Courier New"/>
-                                <w:color w:val="000000"/>
-                                <w:sz w:val="20"/>
-                                <w:szCs w:val="20"/>
-                              </w:rPr>
-                              <w:t xml:space="preserve">); </w:t>
+                              <w:t xml:space="preserve">    robot.keyRelease(java.awt.event.KeyEvent.VK_UP); </w:t>
                             </w:r>
                           </w:p>
                           <w:p>
@@ -7558,7 +6408,28 @@
                                 <w:szCs w:val="24"/>
                               </w:rPr>
                             </w:pPr>
-                            <w:proofErr w:type="gramStart"/>
+                            <w:r>
+                              <w:rPr>
+                                <w:rFonts w:ascii="Courier New" w:hAnsi="Courier New" w:cs="Courier New"/>
+                                <w:color w:val="000000"/>
+                                <w:sz w:val="20"/>
+                                <w:szCs w:val="20"/>
+                              </w:rPr>
+                              <w:t xml:space="preserve">    robot.keyRelease(java.awt.event.KeyEvent.VK_DOWN); </w:t>
+                            </w:r>
+                          </w:p>
+                          <w:p>
+                            <w:pPr>
+                              <w:autoSpaceDE w:val="0"/>
+                              <w:autoSpaceDN w:val="0"/>
+                              <w:adjustRightInd w:val="0"/>
+                              <w:spacing w:after="0" w:line="240" w:lineRule="auto"/>
+                              <w:rPr>
+                                <w:rFonts w:ascii="Courier New" w:hAnsi="Courier New" w:cs="Courier New"/>
+                                <w:sz w:val="24"/>
+                                <w:szCs w:val="24"/>
+                              </w:rPr>
+                            </w:pPr>
                             <w:r>
                               <w:rPr>
                                 <w:rFonts w:ascii="Courier New" w:hAnsi="Courier New" w:cs="Courier New"/>
@@ -7568,7 +6439,6 @@
                               </w:rPr>
                               <w:t>end</w:t>
                             </w:r>
-                            <w:proofErr w:type="gramEnd"/>
                           </w:p>
                           <w:p/>
                         </w:txbxContent>
@@ -7593,7 +6463,7 @@
           </mc:Choice>
           <mc:Fallback>
             <w:pict>
-              <v:rect w14:anchorId="27218C9A" id="Rectangle 11" o:spid="_x0000_s1035" style="position:absolute;margin-left:0;margin-top:22.2pt;width:456pt;height:121.8pt;z-index:251677696;visibility:visible;mso-wrap-style:square;mso-width-percent:0;mso-height-percent:0;mso-wrap-distance-left:9pt;mso-wrap-distance-top:0;mso-wrap-distance-right:9pt;mso-wrap-distance-bottom:0;mso-position-horizontal:left;mso-position-horizontal-relative:margin;mso-position-vertical:absolute;mso-position-vertical-relative:text;mso-width-percent:0;mso-height-percent:0;mso-width-relative:margin;mso-height-relative:margin;v-text-anchor:middle" o:gfxdata="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" fillcolor="white [3212]" strokecolor="black [3213]">
+              <v:rect w14:anchorId="1759C8E9" id="Rectangle 11" o:spid="_x0000_s1036" style="position:absolute;margin-left:0;margin-top:22.2pt;width:456pt;height:121.8pt;z-index:251677696;visibility:visible;mso-wrap-style:square;mso-width-percent:0;mso-height-percent:0;mso-wrap-distance-left:9pt;mso-wrap-distance-top:0;mso-wrap-distance-right:9pt;mso-wrap-distance-bottom:0;mso-position-horizontal:left;mso-position-horizontal-relative:margin;mso-position-vertical:absolute;mso-position-vertical-relative:text;mso-width-percent:0;mso-height-percent:0;mso-width-relative:margin;mso-height-relative:margin;v-text-anchor:middle" o:gfxdata="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" fillcolor="white [3212]" strokecolor="black [3213]">
                 <v:textbox>
                   <w:txbxContent>
                     <w:p>
@@ -8182,7 +7052,7 @@
         <mc:AlternateContent>
           <mc:Choice Requires="wps">
             <w:drawing>
-              <wp:anchor distT="0" distB="0" distL="114300" distR="114300" simplePos="0" relativeHeight="251679744" behindDoc="0" locked="0" layoutInCell="1" allowOverlap="1" wp14:anchorId="374BB357" wp14:editId="6E2BD816">
+              <wp:anchor distT="0" distB="0" distL="114300" distR="114300" simplePos="0" relativeHeight="251679744" behindDoc="0" locked="0" layoutInCell="1" allowOverlap="1" wp14:anchorId="4D4E88EC" wp14:editId="58E7929C">
                 <wp:simplePos x="0" y="0"/>
                 <wp:positionH relativeFrom="margin">
                   <wp:posOffset>7620</wp:posOffset>
@@ -8253,27 +7123,7 @@
                                 <w:sz w:val="20"/>
                                 <w:szCs w:val="20"/>
                               </w:rPr>
-                              <w:t xml:space="preserve">% Map the button on </w:t>
-                            </w:r>
-                            <w:proofErr w:type="spellStart"/>
-                            <w:r>
-                              <w:rPr>
-                                <w:rFonts w:ascii="Courier New" w:hAnsi="Courier New" w:cs="Courier New"/>
-                                <w:color w:val="228B22"/>
-                                <w:sz w:val="20"/>
-                                <w:szCs w:val="20"/>
-                              </w:rPr>
-                              <w:t>Engduino</w:t>
-                            </w:r>
-                            <w:proofErr w:type="spellEnd"/>
-                            <w:r>
-                              <w:rPr>
-                                <w:rFonts w:ascii="Courier New" w:hAnsi="Courier New" w:cs="Courier New"/>
-                                <w:color w:val="228B22"/>
-                                <w:sz w:val="20"/>
-                                <w:szCs w:val="20"/>
-                              </w:rPr>
-                              <w:t xml:space="preserve"> to a Key</w:t>
+                              <w:t>% Map the button on Engduino to a Key</w:t>
                             </w:r>
                           </w:p>
                           <w:p>
@@ -8288,7 +7138,6 @@
                                 <w:szCs w:val="24"/>
                               </w:rPr>
                             </w:pPr>
-                            <w:proofErr w:type="gramStart"/>
                             <w:r>
                               <w:rPr>
                                 <w:rFonts w:ascii="Courier New" w:hAnsi="Courier New" w:cs="Courier New"/>
@@ -8298,7 +7147,6 @@
                               </w:rPr>
                               <w:t>if</w:t>
                             </w:r>
-                            <w:proofErr w:type="gramEnd"/>
                             <w:r>
                               <w:rPr>
                                 <w:rFonts w:ascii="Courier New" w:hAnsi="Courier New" w:cs="Courier New"/>
@@ -8306,27 +7154,7 @@
                                 <w:sz w:val="20"/>
                                 <w:szCs w:val="20"/>
                               </w:rPr>
-                              <w:t xml:space="preserve"> (</w:t>
-                            </w:r>
-                            <w:proofErr w:type="spellStart"/>
-                            <w:r>
-                              <w:rPr>
-                                <w:rFonts w:ascii="Courier New" w:hAnsi="Courier New" w:cs="Courier New"/>
-                                <w:color w:val="000000"/>
-                                <w:sz w:val="20"/>
-                                <w:szCs w:val="20"/>
-                              </w:rPr>
-                              <w:t>e.getButton</w:t>
-                            </w:r>
-                            <w:proofErr w:type="spellEnd"/>
-                            <w:r>
-                              <w:rPr>
-                                <w:rFonts w:ascii="Courier New" w:hAnsi="Courier New" w:cs="Courier New"/>
-                                <w:color w:val="000000"/>
-                                <w:sz w:val="20"/>
-                                <w:szCs w:val="20"/>
-                              </w:rPr>
-                              <w:t>())</w:t>
+                              <w:t xml:space="preserve"> (e.getButton())</w:t>
                             </w:r>
                           </w:p>
                           <w:p>
@@ -8348,16 +7176,7 @@
                                 <w:sz w:val="20"/>
                                 <w:szCs w:val="20"/>
                               </w:rPr>
-                              <w:t>%</w:t>
-                            </w:r>
-                            <w:r>
-                              <w:rPr>
-                                <w:rFonts w:ascii="Courier New" w:hAnsi="Courier New" w:cs="Courier New"/>
-                                <w:color w:val="228B22"/>
-                                <w:sz w:val="20"/>
-                                <w:szCs w:val="20"/>
-                              </w:rPr>
-                              <w:t xml:space="preserve"> key to fire</w:t>
+                              <w:t>% key to fire</w:t>
                             </w:r>
                           </w:p>
                           <w:p>
@@ -8379,49 +7198,7 @@
                                 <w:sz w:val="20"/>
                                 <w:szCs w:val="20"/>
                               </w:rPr>
-                              <w:t xml:space="preserve">    </w:t>
-                            </w:r>
-                            <w:proofErr w:type="spellStart"/>
-                            <w:proofErr w:type="gramStart"/>
-                            <w:r>
-                              <w:rPr>
-                                <w:rFonts w:ascii="Courier New" w:hAnsi="Courier New" w:cs="Courier New"/>
-                                <w:color w:val="000000"/>
-                                <w:sz w:val="20"/>
-                                <w:szCs w:val="20"/>
-                              </w:rPr>
-                              <w:t>robot.keyPress</w:t>
-                            </w:r>
-                            <w:proofErr w:type="spellEnd"/>
-                            <w:r>
-                              <w:rPr>
-                                <w:rFonts w:ascii="Courier New" w:hAnsi="Courier New" w:cs="Courier New"/>
-                                <w:color w:val="000000"/>
-                                <w:sz w:val="20"/>
-                                <w:szCs w:val="20"/>
-                              </w:rPr>
-                              <w:t>(</w:t>
-                            </w:r>
-                            <w:proofErr w:type="spellStart"/>
-                            <w:proofErr w:type="gramEnd"/>
-                            <w:r>
-                              <w:rPr>
-                                <w:rFonts w:ascii="Courier New" w:hAnsi="Courier New" w:cs="Courier New"/>
-                                <w:color w:val="000000"/>
-                                <w:sz w:val="20"/>
-                                <w:szCs w:val="20"/>
-                              </w:rPr>
-                              <w:t>java.awt.event.KeyEvent.VK_SPACE</w:t>
-                            </w:r>
-                            <w:proofErr w:type="spellEnd"/>
-                            <w:r>
-                              <w:rPr>
-                                <w:rFonts w:ascii="Courier New" w:hAnsi="Courier New" w:cs="Courier New"/>
-                                <w:color w:val="000000"/>
-                                <w:sz w:val="20"/>
-                                <w:szCs w:val="20"/>
-                              </w:rPr>
-                              <w:t>);</w:t>
+                              <w:t xml:space="preserve">    robot.keyPress(java.awt.event.KeyEvent.VK_SPACE);</w:t>
                             </w:r>
                           </w:p>
                           <w:p>
@@ -8436,8 +7213,6 @@
                                 <w:szCs w:val="24"/>
                               </w:rPr>
                             </w:pPr>
-                            <w:proofErr w:type="spellStart"/>
-                            <w:proofErr w:type="gramStart"/>
                             <w:r>
                               <w:rPr>
                                 <w:rFonts w:ascii="Courier New" w:hAnsi="Courier New" w:cs="Courier New"/>
@@ -8447,8 +7222,6 @@
                               </w:rPr>
                               <w:t>elseif</w:t>
                             </w:r>
-                            <w:proofErr w:type="spellEnd"/>
-                            <w:proofErr w:type="gramEnd"/>
                             <w:r>
                               <w:rPr>
                                 <w:rFonts w:ascii="Courier New" w:hAnsi="Courier New" w:cs="Courier New"/>
@@ -8456,27 +7229,7 @@
                                 <w:sz w:val="20"/>
                                 <w:szCs w:val="20"/>
                               </w:rPr>
-                              <w:t xml:space="preserve"> (not(</w:t>
-                            </w:r>
-                            <w:proofErr w:type="spellStart"/>
-                            <w:r>
-                              <w:rPr>
-                                <w:rFonts w:ascii="Courier New" w:hAnsi="Courier New" w:cs="Courier New"/>
-                                <w:color w:val="000000"/>
-                                <w:sz w:val="20"/>
-                                <w:szCs w:val="20"/>
-                              </w:rPr>
-                              <w:t>e.getButton</w:t>
-                            </w:r>
-                            <w:proofErr w:type="spellEnd"/>
-                            <w:r>
-                              <w:rPr>
-                                <w:rFonts w:ascii="Courier New" w:hAnsi="Courier New" w:cs="Courier New"/>
-                                <w:color w:val="000000"/>
-                                <w:sz w:val="20"/>
-                                <w:szCs w:val="20"/>
-                              </w:rPr>
-                              <w:t>()))</w:t>
+                              <w:t xml:space="preserve"> (not(e.getButton()))</w:t>
                             </w:r>
                           </w:p>
                           <w:p>
@@ -8498,49 +7251,7 @@
                                 <w:sz w:val="20"/>
                                 <w:szCs w:val="20"/>
                               </w:rPr>
-                              <w:t xml:space="preserve">    </w:t>
-                            </w:r>
-                            <w:proofErr w:type="spellStart"/>
-                            <w:proofErr w:type="gramStart"/>
-                            <w:r>
-                              <w:rPr>
-                                <w:rFonts w:ascii="Courier New" w:hAnsi="Courier New" w:cs="Courier New"/>
-                                <w:color w:val="000000"/>
-                                <w:sz w:val="20"/>
-                                <w:szCs w:val="20"/>
-                              </w:rPr>
-                              <w:t>robot.keyRelease</w:t>
-                            </w:r>
-                            <w:proofErr w:type="spellEnd"/>
-                            <w:r>
-                              <w:rPr>
-                                <w:rFonts w:ascii="Courier New" w:hAnsi="Courier New" w:cs="Courier New"/>
-                                <w:color w:val="000000"/>
-                                <w:sz w:val="20"/>
-                                <w:szCs w:val="20"/>
-                              </w:rPr>
-                              <w:t>(</w:t>
-                            </w:r>
-                            <w:proofErr w:type="spellStart"/>
-                            <w:proofErr w:type="gramEnd"/>
-                            <w:r>
-                              <w:rPr>
-                                <w:rFonts w:ascii="Courier New" w:hAnsi="Courier New" w:cs="Courier New"/>
-                                <w:color w:val="000000"/>
-                                <w:sz w:val="20"/>
-                                <w:szCs w:val="20"/>
-                              </w:rPr>
-                              <w:t>java.awt.event.KeyEvent.VK_SPACE</w:t>
-                            </w:r>
-                            <w:proofErr w:type="spellEnd"/>
-                            <w:r>
-                              <w:rPr>
-                                <w:rFonts w:ascii="Courier New" w:hAnsi="Courier New" w:cs="Courier New"/>
-                                <w:color w:val="000000"/>
-                                <w:sz w:val="20"/>
-                                <w:szCs w:val="20"/>
-                              </w:rPr>
-                              <w:t xml:space="preserve"> );</w:t>
+                              <w:t xml:space="preserve">    robot.keyRelease(java.awt.event.KeyEvent.VK_SPACE );</w:t>
                             </w:r>
                           </w:p>
                           <w:p>
@@ -8555,7 +7266,6 @@
                                 <w:szCs w:val="24"/>
                               </w:rPr>
                             </w:pPr>
-                            <w:proofErr w:type="gramStart"/>
                             <w:r>
                               <w:rPr>
                                 <w:rFonts w:ascii="Courier New" w:hAnsi="Courier New" w:cs="Courier New"/>
@@ -8565,7 +7275,6 @@
                               </w:rPr>
                               <w:t>end</w:t>
                             </w:r>
-                            <w:proofErr w:type="gramEnd"/>
                           </w:p>
                           <w:p/>
                         </w:txbxContent>
@@ -8590,7 +7299,7 @@
           </mc:Choice>
           <mc:Fallback>
             <w:pict>
-              <v:rect w14:anchorId="374BB357" id="Rectangle 12" o:spid="_x0000_s1036" style="position:absolute;margin-left:.6pt;margin-top:18pt;width:456pt;height:84.6pt;z-index:251679744;visibility:visible;mso-wrap-style:square;mso-width-percent:0;mso-height-percent:0;mso-wrap-distance-left:9pt;mso-wrap-distance-top:0;mso-wrap-distance-right:9pt;mso-wrap-distance-bottom:0;mso-position-horizontal:absolute;mso-position-horizontal-relative:margin;mso-position-vertical:absolute;mso-position-vertical-relative:text;mso-width-percent:0;mso-height-percent:0;mso-width-relative:margin;mso-height-relative:margin;v-text-anchor:middle" o:gfxdata="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" fillcolor="white [3212]" strokecolor="black [3213]">
+              <v:rect w14:anchorId="4D4E88EC" id="Rectangle 12" o:spid="_x0000_s1037" style="position:absolute;margin-left:.6pt;margin-top:18pt;width:456pt;height:84.6pt;z-index:251679744;visibility:visible;mso-wrap-style:square;mso-width-percent:0;mso-height-percent:0;mso-wrap-distance-left:9pt;mso-wrap-distance-top:0;mso-wrap-distance-right:9pt;mso-wrap-distance-bottom:0;mso-position-horizontal:absolute;mso-position-horizontal-relative:margin;mso-position-vertical:absolute;mso-position-vertical-relative:text;mso-width-percent:0;mso-height-percent:0;mso-width-relative:margin;mso-height-relative:margin;v-text-anchor:middle" o:gfxdata="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" fillcolor="white [3212]" strokecolor="black [3213]">
                 <v:textbox>
                   <w:txbxContent>
                     <w:p>
@@ -8707,16 +7416,7 @@
                           <w:sz w:val="20"/>
                           <w:szCs w:val="20"/>
                         </w:rPr>
-                        <w:t>%</w:t>
-                      </w:r>
-                      <w:r>
-                        <w:rPr>
-                          <w:rFonts w:ascii="Courier New" w:hAnsi="Courier New" w:cs="Courier New"/>
-                          <w:color w:val="228B22"/>
-                          <w:sz w:val="20"/>
-                          <w:szCs w:val="20"/>
-                        </w:rPr>
-                        <w:t xml:space="preserve"> key to fire</w:t>
+                        <w:t>% key to fire</w:t>
                       </w:r>
                     </w:p>
                     <w:p>
@@ -8936,15 +7636,7 @@
         </mc:AlternateContent>
       </w:r>
       <w:r>
-        <w:t xml:space="preserve">Next, we will map the button on the </w:t>
-      </w:r>
-      <w:proofErr w:type="spellStart"/>
-      <w:r>
-        <w:t>Engduino</w:t>
-      </w:r>
-      <w:proofErr w:type="spellEnd"/>
-      <w:r>
-        <w:t xml:space="preserve"> to the SPACE key.</w:t>
+        <w:t>Next, we will map the button on the Engduino to the SPACE key.</w:t>
       </w:r>
     </w:p>
     <w:p>
@@ -8992,7 +7684,7 @@
         <mc:AlternateContent>
           <mc:Choice Requires="wps">
             <w:drawing>
-              <wp:anchor distT="0" distB="0" distL="114300" distR="114300" simplePos="0" relativeHeight="251681792" behindDoc="0" locked="0" layoutInCell="1" allowOverlap="1" wp14:anchorId="75776697" wp14:editId="00A79F1B">
+              <wp:anchor distT="0" distB="0" distL="114300" distR="114300" simplePos="0" relativeHeight="251681792" behindDoc="0" locked="0" layoutInCell="1" allowOverlap="1" wp14:anchorId="135F54FF" wp14:editId="4B4C651F">
                 <wp:simplePos x="0" y="0"/>
                 <wp:positionH relativeFrom="margin">
                   <wp:posOffset>0</wp:posOffset>
@@ -9078,7 +7770,6 @@
                                 <w:szCs w:val="24"/>
                               </w:rPr>
                             </w:pPr>
-                            <w:proofErr w:type="gramStart"/>
                             <w:r>
                               <w:rPr>
                                 <w:rFonts w:ascii="Courier New" w:hAnsi="Courier New" w:cs="Courier New"/>
@@ -9086,17 +7777,7 @@
                                 <w:sz w:val="20"/>
                                 <w:szCs w:val="20"/>
                               </w:rPr>
-                              <w:t>title(</w:t>
-                            </w:r>
-                            <w:proofErr w:type="gramEnd"/>
-                            <w:r>
-                              <w:rPr>
-                                <w:rFonts w:ascii="Courier New" w:hAnsi="Courier New" w:cs="Courier New"/>
-                                <w:color w:val="000000"/>
-                                <w:sz w:val="20"/>
-                                <w:szCs w:val="20"/>
-                              </w:rPr>
-                              <w:t>[</w:t>
+                              <w:t>title([</w:t>
                             </w:r>
                             <w:r>
                               <w:rPr>
@@ -9105,27 +7786,7 @@
                                 <w:sz w:val="20"/>
                                 <w:szCs w:val="20"/>
                               </w:rPr>
-                              <w:t>'</w:t>
-                            </w:r>
-                            <w:proofErr w:type="spellStart"/>
-                            <w:r>
-                              <w:rPr>
-                                <w:rFonts w:ascii="Courier New" w:hAnsi="Courier New" w:cs="Courier New"/>
-                                <w:color w:val="A020F0"/>
-                                <w:sz w:val="20"/>
-                                <w:szCs w:val="20"/>
-                              </w:rPr>
-                              <w:t>LeftRight</w:t>
-                            </w:r>
-                            <w:proofErr w:type="spellEnd"/>
-                            <w:r>
-                              <w:rPr>
-                                <w:rFonts w:ascii="Courier New" w:hAnsi="Courier New" w:cs="Courier New"/>
-                                <w:color w:val="A020F0"/>
-                                <w:sz w:val="20"/>
-                                <w:szCs w:val="20"/>
-                              </w:rPr>
-                              <w:t xml:space="preserve"> tilt angle: '</w:t>
+                              <w:t>'LeftRight tilt angle: '</w:t>
                             </w:r>
                             <w:r>
                               <w:rPr>
@@ -9134,27 +7795,7 @@
                                 <w:sz w:val="20"/>
                                 <w:szCs w:val="20"/>
                               </w:rPr>
-                              <w:t xml:space="preserve"> num2str(</w:t>
-                            </w:r>
-                            <w:proofErr w:type="spellStart"/>
-                            <w:r>
-                              <w:rPr>
-                                <w:rFonts w:ascii="Courier New" w:hAnsi="Courier New" w:cs="Courier New"/>
-                                <w:color w:val="000000"/>
-                                <w:sz w:val="20"/>
-                                <w:szCs w:val="20"/>
-                              </w:rPr>
-                              <w:t>thetaLR</w:t>
-                            </w:r>
-                            <w:proofErr w:type="spellEnd"/>
-                            <w:r>
-                              <w:rPr>
-                                <w:rFonts w:ascii="Courier New" w:hAnsi="Courier New" w:cs="Courier New"/>
-                                <w:color w:val="000000"/>
-                                <w:sz w:val="20"/>
-                                <w:szCs w:val="20"/>
-                              </w:rPr>
-                              <w:t xml:space="preserve">, </w:t>
+                              <w:t xml:space="preserve"> num2str(thetaLR, </w:t>
                             </w:r>
                             <w:r>
                               <w:rPr>
@@ -9212,27 +7853,7 @@
                                 <w:sz w:val="20"/>
                                 <w:szCs w:val="20"/>
                               </w:rPr>
-                              <w:t xml:space="preserve">' </w:t>
-                            </w:r>
-                            <w:proofErr w:type="spellStart"/>
-                            <w:r>
-                              <w:rPr>
-                                <w:rFonts w:ascii="Courier New" w:hAnsi="Courier New" w:cs="Courier New"/>
-                                <w:color w:val="A020F0"/>
-                                <w:sz w:val="20"/>
-                                <w:szCs w:val="20"/>
-                              </w:rPr>
-                              <w:t>UpDown</w:t>
-                            </w:r>
-                            <w:proofErr w:type="spellEnd"/>
-                            <w:r>
-                              <w:rPr>
-                                <w:rFonts w:ascii="Courier New" w:hAnsi="Courier New" w:cs="Courier New"/>
-                                <w:color w:val="A020F0"/>
-                                <w:sz w:val="20"/>
-                                <w:szCs w:val="20"/>
-                              </w:rPr>
-                              <w:t xml:space="preserve"> tilt angle: '</w:t>
+                              <w:t>' UpDown tilt angle: '</w:t>
                             </w:r>
                             <w:r>
                               <w:rPr>
@@ -9241,38 +7862,7 @@
                                 <w:sz w:val="20"/>
                                 <w:szCs w:val="20"/>
                               </w:rPr>
-                              <w:t xml:space="preserve"> </w:t>
-                            </w:r>
-                            <w:proofErr w:type="gramStart"/>
-                            <w:r>
-                              <w:rPr>
-                                <w:rFonts w:ascii="Courier New" w:hAnsi="Courier New" w:cs="Courier New"/>
-                                <w:color w:val="000000"/>
-                                <w:sz w:val="20"/>
-                                <w:szCs w:val="20"/>
-                              </w:rPr>
-                              <w:t>num2str(</w:t>
-                            </w:r>
-                            <w:proofErr w:type="spellStart"/>
-                            <w:proofErr w:type="gramEnd"/>
-                            <w:r>
-                              <w:rPr>
-                                <w:rFonts w:ascii="Courier New" w:hAnsi="Courier New" w:cs="Courier New"/>
-                                <w:color w:val="000000"/>
-                                <w:sz w:val="20"/>
-                                <w:szCs w:val="20"/>
-                              </w:rPr>
-                              <w:t>thetaUD</w:t>
-                            </w:r>
-                            <w:proofErr w:type="spellEnd"/>
-                            <w:r>
-                              <w:rPr>
-                                <w:rFonts w:ascii="Courier New" w:hAnsi="Courier New" w:cs="Courier New"/>
-                                <w:color w:val="000000"/>
-                                <w:sz w:val="20"/>
-                                <w:szCs w:val="20"/>
-                              </w:rPr>
-                              <w:t xml:space="preserve">, </w:t>
+                              <w:t xml:space="preserve"> num2str(thetaUD, </w:t>
                             </w:r>
                             <w:r>
                               <w:rPr>
@@ -9316,7 +7906,7 @@
           </mc:Choice>
           <mc:Fallback>
             <w:pict>
-              <v:rect w14:anchorId="75776697" id="Rectangle 13" o:spid="_x0000_s1037" style="position:absolute;margin-left:0;margin-top:31.9pt;width:456pt;height:45pt;z-index:251681792;visibility:visible;mso-wrap-style:square;mso-width-percent:0;mso-height-percent:0;mso-wrap-distance-left:9pt;mso-wrap-distance-top:0;mso-wrap-distance-right:9pt;mso-wrap-distance-bottom:0;mso-position-horizontal:absolute;mso-position-horizontal-relative:margin;mso-position-vertical:absolute;mso-position-vertical-relative:text;mso-width-percent:0;mso-height-percent:0;mso-width-relative:margin;mso-height-relative:margin;v-text-anchor:middle" o:gfxdata="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" fillcolor="white [3212]" strokecolor="black [3213]">
+              <v:rect w14:anchorId="135F54FF" id="Rectangle 13" o:spid="_x0000_s1038" style="position:absolute;margin-left:0;margin-top:31.9pt;width:456pt;height:45pt;z-index:251681792;visibility:visible;mso-wrap-style:square;mso-width-percent:0;mso-height-percent:0;mso-wrap-distance-left:9pt;mso-wrap-distance-top:0;mso-wrap-distance-right:9pt;mso-wrap-distance-bottom:0;mso-position-horizontal:absolute;mso-position-horizontal-relative:margin;mso-position-vertical:absolute;mso-position-vertical-relative:text;mso-width-percent:0;mso-height-percent:0;mso-width-relative:margin;mso-height-relative:margin;v-text-anchor:middle" o:gfxdata="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" fillcolor="white [3212]" strokecolor="black [3213]">
                 <v:textbox>
                   <w:txbxContent>
                     <w:p>
@@ -9578,7 +8168,19 @@
         </mc:AlternateContent>
       </w:r>
       <w:r>
-        <w:t>Optionally, we can print the calculated tilt angle from accelerometer for the purpose of fine tuning the game controller.</w:t>
+        <w:t>Optionally, we can print</w:t>
+      </w:r>
+      <w:r>
+        <w:t xml:space="preserve"> out</w:t>
+      </w:r>
+      <w:r>
+        <w:t xml:space="preserve"> the calculated tilt angle from accelerometer </w:t>
+      </w:r>
+      <w:r>
+        <w:t xml:space="preserve">on the screen </w:t>
+      </w:r>
+      <w:r>
+        <w:t>for the purpose of fine tuning the game controller.</w:t>
       </w:r>
     </w:p>
     <w:p>
@@ -9622,7 +8224,7 @@
         <mc:AlternateContent>
           <mc:Choice Requires="wps">
             <w:drawing>
-              <wp:anchor distT="0" distB="0" distL="114300" distR="114300" simplePos="0" relativeHeight="251683840" behindDoc="0" locked="0" layoutInCell="1" allowOverlap="1" wp14:anchorId="22C469BF" wp14:editId="64197DB4">
+              <wp:anchor distT="0" distB="0" distL="114300" distR="114300" simplePos="0" relativeHeight="251683840" behindDoc="0" locked="0" layoutInCell="1" allowOverlap="1" wp14:anchorId="5EF58389" wp14:editId="0BC40580">
                 <wp:simplePos x="0" y="0"/>
                 <wp:positionH relativeFrom="margin">
                   <wp:align>left</wp:align>
@@ -9686,7 +8288,6 @@
                                 <w:szCs w:val="24"/>
                               </w:rPr>
                             </w:pPr>
-                            <w:proofErr w:type="gramStart"/>
                             <w:r>
                               <w:rPr>
                                 <w:rFonts w:ascii="Courier New" w:hAnsi="Courier New" w:cs="Courier New"/>
@@ -9694,26 +8295,7 @@
                                 <w:sz w:val="20"/>
                                 <w:szCs w:val="20"/>
                               </w:rPr>
-                              <w:t>pause(</w:t>
-                            </w:r>
-                            <w:proofErr w:type="gramEnd"/>
-                            <w:r>
-                              <w:rPr>
-                                <w:rFonts w:ascii="Courier New" w:hAnsi="Courier New" w:cs="Courier New"/>
-                                <w:color w:val="000000"/>
-                                <w:sz w:val="20"/>
-                                <w:szCs w:val="20"/>
-                              </w:rPr>
-                              <w:t>1/frequency)</w:t>
-                            </w:r>
-                            <w:r>
-                              <w:rPr>
-                                <w:rFonts w:ascii="Courier New" w:hAnsi="Courier New" w:cs="Courier New"/>
-                                <w:color w:val="000000"/>
-                                <w:sz w:val="20"/>
-                                <w:szCs w:val="20"/>
-                              </w:rPr>
-                              <w:t>;</w:t>
+                              <w:t>pause(1/frequency);</w:t>
                             </w:r>
                           </w:p>
                           <w:p/>
@@ -9739,7 +8321,7 @@
           </mc:Choice>
           <mc:Fallback>
             <w:pict>
-              <v:rect w14:anchorId="22C469BF" id="Rectangle 14" o:spid="_x0000_s1038" style="position:absolute;margin-left:0;margin-top:.05pt;width:456pt;height:21pt;z-index:251683840;visibility:visible;mso-wrap-style:square;mso-width-percent:0;mso-height-percent:0;mso-wrap-distance-left:9pt;mso-wrap-distance-top:0;mso-wrap-distance-right:9pt;mso-wrap-distance-bottom:0;mso-position-horizontal:left;mso-position-horizontal-relative:margin;mso-position-vertical:absolute;mso-position-vertical-relative:text;mso-width-percent:0;mso-height-percent:0;mso-width-relative:margin;mso-height-relative:margin;v-text-anchor:middle" o:gfxdata="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" fillcolor="white [3212]" strokecolor="black [3213]">
+              <v:rect w14:anchorId="5EF58389" id="Rectangle 14" o:spid="_x0000_s1039" style="position:absolute;margin-left:0;margin-top:.05pt;width:456pt;height:21pt;z-index:251683840;visibility:visible;mso-wrap-style:square;mso-width-percent:0;mso-height-percent:0;mso-wrap-distance-left:9pt;mso-wrap-distance-top:0;mso-wrap-distance-right:9pt;mso-wrap-distance-bottom:0;mso-position-horizontal:left;mso-position-horizontal-relative:margin;mso-position-vertical:absolute;mso-position-vertical-relative:text;mso-width-percent:0;mso-height-percent:0;mso-width-relative:margin;mso-height-relative:margin;v-text-anchor:middle" o:gfxdata="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" fillcolor="white [3212]" strokecolor="black [3213]">
                 <v:textbox>
                   <w:txbxContent>
                     <w:p>
@@ -9772,16 +8354,7 @@
                           <w:sz w:val="20"/>
                           <w:szCs w:val="20"/>
                         </w:rPr>
-                        <w:t>1/frequency)</w:t>
-                      </w:r>
-                      <w:r>
-                        <w:rPr>
-                          <w:rFonts w:ascii="Courier New" w:hAnsi="Courier New" w:cs="Courier New"/>
-                          <w:color w:val="000000"/>
-                          <w:sz w:val="20"/>
-                          <w:szCs w:val="20"/>
-                        </w:rPr>
-                        <w:t>;</w:t>
+                        <w:t>1/frequency);</w:t>
                       </w:r>
                     </w:p>
                     <w:p/>
@@ -9811,7 +8384,7 @@
         <mc:AlternateContent>
           <mc:Choice Requires="wps">
             <w:drawing>
-              <wp:anchor distT="0" distB="0" distL="114300" distR="114300" simplePos="0" relativeHeight="251685888" behindDoc="0" locked="0" layoutInCell="1" allowOverlap="1" wp14:anchorId="5D7CEA95" wp14:editId="1C4041A7">
+              <wp:anchor distT="0" distB="0" distL="114300" distR="114300" simplePos="0" relativeHeight="251685888" behindDoc="0" locked="0" layoutInCell="1" allowOverlap="1" wp14:anchorId="4B95711D" wp14:editId="3F21472B">
                 <wp:simplePos x="0" y="0"/>
                 <wp:positionH relativeFrom="margin">
                   <wp:align>left</wp:align>
@@ -9876,7 +8449,6 @@
                                 <w:szCs w:val="20"/>
                               </w:rPr>
                             </w:pPr>
-                            <w:proofErr w:type="gramStart"/>
                             <w:r>
                               <w:rPr>
                                 <w:rFonts w:ascii="Courier New" w:hAnsi="Courier New" w:cs="Courier New"/>
@@ -9886,7 +8458,6 @@
                               </w:rPr>
                               <w:t>end</w:t>
                             </w:r>
-                            <w:proofErr w:type="gramEnd"/>
                           </w:p>
                           <w:p>
                             <w:pPr>
@@ -9924,7 +8495,7 @@
           </mc:Choice>
           <mc:Fallback>
             <w:pict>
-              <v:rect w14:anchorId="5D7CEA95" id="Rectangle 15" o:spid="_x0000_s1039" style="position:absolute;margin-left:0;margin-top:18.65pt;width:456pt;height:18.6pt;z-index:251685888;visibility:visible;mso-wrap-style:square;mso-width-percent:0;mso-height-percent:0;mso-wrap-distance-left:9pt;mso-wrap-distance-top:0;mso-wrap-distance-right:9pt;mso-wrap-distance-bottom:0;mso-position-horizontal:left;mso-position-horizontal-relative:margin;mso-position-vertical:absolute;mso-position-vertical-relative:text;mso-width-percent:0;mso-height-percent:0;mso-width-relative:margin;mso-height-relative:margin;v-text-anchor:middle" o:gfxdata="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" fillcolor="white [3212]" strokecolor="black [3213]">
+              <v:rect w14:anchorId="4B95711D" id="Rectangle 15" o:spid="_x0000_s1040" style="position:absolute;margin-left:0;margin-top:18.65pt;width:456pt;height:18.6pt;z-index:251685888;visibility:visible;mso-wrap-style:square;mso-width-percent:0;mso-height-percent:0;mso-wrap-distance-left:9pt;mso-wrap-distance-top:0;mso-wrap-distance-right:9pt;mso-wrap-distance-bottom:0;mso-position-horizontal:left;mso-position-horizontal-relative:margin;mso-position-vertical:absolute;mso-position-vertical-relative:text;mso-width-percent:0;mso-height-percent:0;mso-width-relative:margin;mso-height-relative:margin;v-text-anchor:middle" o:gfxdata="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" fillcolor="white [3212]" strokecolor="black [3213]">
                 <v:textbox>
                   <w:txbxContent>
                     <w:p>
@@ -9995,6 +8566,7 @@
         <w:rPr>
           <w:color w:val="FF0000"/>
         </w:rPr>
+        <w:lastRenderedPageBreak/>
         <w:t xml:space="preserve">Warning! </w:t>
       </w:r>
       <w:r>
@@ -10010,7 +8582,13 @@
         <w:t xml:space="preserve">we want our game controller to start or stop working. </w:t>
       </w:r>
       <w:r>
-        <w:t xml:space="preserve">So, the moment you start running the program, it is going to map the tilt angle to a keyboard key. Do not be afraid if you experience some weird behaviour from your computer, it is simply just receiving a keypress from the game controller. </w:t>
+        <w:t>So, the moment you start running the program, it is going to map the tilt angle to a keyboard key. Do not be afraid if you experience some weird behaviour from your computer, it is simply jus</w:t>
+      </w:r>
+      <w:r>
+        <w:t>t receiving a keypress caused by our program</w:t>
+      </w:r>
+      <w:r>
+        <w:t xml:space="preserve">. </w:t>
       </w:r>
     </w:p>
     <w:p>
@@ -10020,7 +8598,13 @@
         </w:tabs>
       </w:pPr>
       <w:r>
-        <w:t>As an extension of this tutorial, you may modify the program to have a start/stop condition for the while loop.</w:t>
+        <w:t>As an extension of this tutorial, yo</w:t>
+      </w:r>
+      <w:r>
+        <w:t>u may modify the program to implement</w:t>
+      </w:r>
+      <w:r>
+        <w:t xml:space="preserve"> a start/stop condition for the while loop.</w:t>
       </w:r>
     </w:p>
     <w:p>
@@ -10030,15 +8614,13 @@
         </w:tabs>
       </w:pPr>
       <w:r>
-        <w:t xml:space="preserve">You may now test out the program that you have just created. Launch the included game “SpaceShooterKeyboard.exe” for the purpose to demonstrate this tutorial. Connect your </w:t>
-      </w:r>
-      <w:proofErr w:type="spellStart"/>
-      <w:r>
-        <w:t>Engduino</w:t>
-      </w:r>
-      <w:proofErr w:type="spellEnd"/>
-      <w:r>
-        <w:t xml:space="preserve"> and run the code. </w:t>
+        <w:t xml:space="preserve">You may now test out the program that you have just created. Launch the included game “SpaceShooterKeyboard.exe” </w:t>
+      </w:r>
+      <w:r>
+        <w:t xml:space="preserve">which is designed </w:t>
+      </w:r>
+      <w:r>
+        <w:t xml:space="preserve">for the purpose to demonstrate this tutorial. Connect your Engduino and run the code. </w:t>
       </w:r>
     </w:p>
     <w:p>
@@ -10052,15 +8634,13 @@
         </w:rPr>
       </w:pPr>
       <w:r>
-        <w:t xml:space="preserve">Hold the </w:t>
-      </w:r>
-      <w:proofErr w:type="spellStart"/>
-      <w:r>
-        <w:t>Engduino</w:t>
-      </w:r>
-      <w:proofErr w:type="spellEnd"/>
-      <w:r>
-        <w:t xml:space="preserve"> the LEDs facing down as shown in the image below.</w:t>
+        <w:t xml:space="preserve">Hold the Engduino </w:t>
+      </w:r>
+      <w:r>
+        <w:t xml:space="preserve">with </w:t>
+      </w:r>
+      <w:r>
+        <w:t>the LEDs facing down as shown in the image below.</w:t>
       </w:r>
       <w:r>
         <w:rPr>
@@ -10092,7 +8672,7 @@
                     </pic:cNvPicPr>
                   </pic:nvPicPr>
                   <pic:blipFill rotWithShape="1">
-                    <a:blip r:embed="rId8">
+                    <a:blip r:embed="rId11">
                       <a:extLst>
                         <a:ext uri="{28A0092B-C50C-407E-A947-70E740481C1C}">
                           <a14:useLocalDpi xmlns:a14="http://schemas.microsoft.com/office/drawing/2010/main" val="0"/>
@@ -10129,7 +8709,6 @@
     </w:p>
     <w:p>
       <w:r>
-        <w:lastRenderedPageBreak/>
         <w:t xml:space="preserve">When you launch the game, tick the windowed mode under the configuration so that the game will not go into full screen. </w:t>
       </w:r>
     </w:p>
@@ -10155,7 +8734,7 @@
                     <pic:cNvPicPr/>
                   </pic:nvPicPr>
                   <pic:blipFill>
-                    <a:blip r:embed="rId9"/>
+                    <a:blip r:embed="rId12"/>
                     <a:stretch>
                       <a:fillRect/>
                     </a:stretch>
@@ -10181,7 +8760,13 @@
         <w:t xml:space="preserve">Start playing the </w:t>
       </w:r>
       <w:r>
-        <w:t xml:space="preserve">space shooter game. You will not die in this game. This will allow you to have infinite amount of time to test out your controller. </w:t>
+        <w:t xml:space="preserve">space shooter game. You will not </w:t>
+      </w:r>
+      <w:r>
+        <w:t>lose your life</w:t>
+      </w:r>
+      <w:r>
+        <w:t xml:space="preserve"> in this game. This will allow you to have infinite amount of time to test out your controller. </w:t>
       </w:r>
     </w:p>
     <w:p>
@@ -10206,7 +8791,7 @@
                     <pic:cNvPicPr/>
                   </pic:nvPicPr>
                   <pic:blipFill>
-                    <a:blip r:embed="rId10"/>
+                    <a:blip r:embed="rId13"/>
                     <a:stretch>
                       <a:fillRect/>
                     </a:stretch>
@@ -10237,15 +8822,7 @@
     </w:p>
     <w:p>
       <w:r>
-        <w:t xml:space="preserve">You have just completed the tutorial and made </w:t>
-      </w:r>
-      <w:proofErr w:type="spellStart"/>
-      <w:r>
-        <w:t>Engduino</w:t>
-      </w:r>
-      <w:proofErr w:type="spellEnd"/>
-      <w:r>
-        <w:t xml:space="preserve"> a game controller. There are few things you can do to further improve the program.</w:t>
+        <w:t>You have just completed the tutorial and made Engduino a game controller. There are few things you can do to further improve the program.</w:t>
       </w:r>
     </w:p>
     <w:p>
@@ -10257,6 +8834,7 @@
         </w:numPr>
       </w:pPr>
       <w:r>
+        <w:lastRenderedPageBreak/>
         <w:t>Modify the program to start/stop the game controller on a condition</w:t>
       </w:r>
     </w:p>
@@ -10269,15 +8847,7 @@
         </w:numPr>
       </w:pPr>
       <w:r>
-        <w:t xml:space="preserve">Customise the game controller to make use of other sensors on the </w:t>
-      </w:r>
-      <w:proofErr w:type="spellStart"/>
-      <w:r>
-        <w:t>Engduino</w:t>
-      </w:r>
-      <w:proofErr w:type="spellEnd"/>
-      <w:r>
-        <w:t xml:space="preserve"> as inputs</w:t>
+        <w:t>Customise the game controller to make use of other sensors on the Engduino as inputs</w:t>
       </w:r>
     </w:p>
     <w:p>
@@ -10289,15 +8859,7 @@
         </w:numPr>
       </w:pPr>
       <w:r>
-        <w:t xml:space="preserve">If you have a Bluetooth module on the </w:t>
-      </w:r>
-      <w:proofErr w:type="spellStart"/>
-      <w:r>
-        <w:t>Engduino</w:t>
-      </w:r>
-      <w:proofErr w:type="spellEnd"/>
-      <w:r>
-        <w:t>, you can turn it into a Bluetooth game controller by just changing one line of code.</w:t>
+        <w:t>If you have a Bluetooth module on the Engduino, you can turn it into a Bluetooth game controller by just changing one line of code.</w:t>
       </w:r>
     </w:p>
     <w:p>
@@ -10319,11 +8881,9 @@
           <w:tab w:val="left" w:pos="5748"/>
         </w:tabs>
       </w:pPr>
-      <w:bookmarkStart w:id="0" w:name="_GoBack"/>
-      <w:bookmarkEnd w:id="0"/>
     </w:p>
     <w:sectPr>
-      <w:footerReference w:type="default" r:id="rId11"/>
+      <w:footerReference w:type="default" r:id="rId14"/>
       <w:pgSz w:w="11906" w:h="16838"/>
       <w:pgMar w:top="1440" w:right="1440" w:bottom="1440" w:left="1440" w:header="708" w:footer="708" w:gutter="0"/>
       <w:cols w:space="708"/>
@@ -10430,7 +8990,7 @@
                 <w:bCs/>
                 <w:noProof/>
               </w:rPr>
-              <w:t>4</w:t>
+              <w:t>6</w:t>
             </w:r>
             <w:r>
               <w:rPr>
@@ -10475,7 +9035,7 @@
                 <w:bCs/>
                 <w:noProof/>
               </w:rPr>
-              <w:t>5</w:t>
+              <w:t>6</w:t>
             </w:r>
             <w:r>
               <w:rPr>
@@ -11841,6 +10401,23 @@
       <w:szCs w:val="26"/>
     </w:rPr>
   </w:style>
+  <w:style w:type="paragraph" w:styleId="NormalWeb">
+    <w:name w:val="Normal (Web)"/>
+    <w:basedOn w:val="Normal"/>
+    <w:uiPriority w:val="99"/>
+    <w:semiHidden/>
+    <w:unhideWhenUsed/>
+    <w:rsid w:val="00A1355A"/>
+    <w:pPr>
+      <w:spacing w:before="100" w:beforeAutospacing="1" w:after="100" w:afterAutospacing="1" w:line="240" w:lineRule="auto"/>
+    </w:pPr>
+    <w:rPr>
+      <w:rFonts w:ascii="Times New Roman" w:eastAsiaTheme="minorEastAsia" w:hAnsi="Times New Roman" w:cs="Times New Roman"/>
+      <w:sz w:val="24"/>
+      <w:szCs w:val="24"/>
+      <w:lang w:eastAsia="en-GB"/>
+    </w:rPr>
+  </w:style>
 </w:styles>
 </file>
 
@@ -12103,4 +10680,16 @@
     </a:ext>
   </a:extLst>
 </a:theme>
+</file>
+
+<file path=customXml/item1.xml><?xml version="1.0" encoding="utf-8"?>
+<b:Sources xmlns:b="http://schemas.openxmlformats.org/officeDocument/2006/bibliography" xmlns="http://schemas.openxmlformats.org/officeDocument/2006/bibliography" SelectedStyle="\APASixthEditionOfficeOnline.xsl" StyleName="APA" Version="6"/>
+</file>
+
+<file path=customXml/itemProps1.xml><?xml version="1.0" encoding="utf-8"?>
+<ds:datastoreItem xmlns:ds="http://schemas.openxmlformats.org/officeDocument/2006/customXml" ds:itemID="{C2C580BF-CC1B-471D-896E-B6A2CBFC718B}">
+  <ds:schemaRefs>
+    <ds:schemaRef ds:uri="http://schemas.openxmlformats.org/officeDocument/2006/bibliography"/>
+  </ds:schemaRefs>
+</ds:datastoreItem>
 </file>
</xml_diff>

<commit_message>
Update to Engduino MATLAB and Simulink Toolbox, added more documentation and example code for toolbox
</commit_message>
<xml_diff>
--- a/Matlab Learning Material/CreateGameController.docx
+++ b/Matlab Learning Material/CreateGameController.docx
@@ -110,6 +110,7 @@
                 <w:rFonts w:ascii="Calibri" w:eastAsia="Calibri" w:hAnsi="Calibri" w:cs="Times New Roman"/>
               </w:rPr>
             </w:pPr>
+            <w:proofErr w:type="spellStart"/>
             <w:r>
               <w:rPr>
                 <w:rFonts w:ascii="ISOCPEUR" w:eastAsia="Calibri" w:hAnsi="ISOCPEUR" w:cs="Times New Roman"/>
@@ -118,6 +119,7 @@
               </w:rPr>
               <w:t>engduino</w:t>
             </w:r>
+            <w:proofErr w:type="spellEnd"/>
             <w:r>
               <w:rPr>
                 <w:rFonts w:ascii="ISOCPEUR" w:eastAsia="Calibri" w:hAnsi="ISOCPEUR" w:cs="Times New Roman"/>
@@ -176,6 +178,7 @@
                 <w:szCs w:val="52"/>
               </w:rPr>
             </w:pPr>
+            <w:proofErr w:type="spellStart"/>
             <w:r>
               <w:rPr>
                 <w:rFonts w:ascii="Cambria" w:eastAsia="PMingLiU" w:hAnsi="Cambria" w:cs="Times New Roman"/>
@@ -186,7 +189,20 @@
                 <w:sz w:val="24"/>
                 <w:szCs w:val="52"/>
               </w:rPr>
-              <w:t>Engduino Support Team - support@engduino.org</w:t>
+              <w:t>Engduino</w:t>
+            </w:r>
+            <w:proofErr w:type="spellEnd"/>
+            <w:r>
+              <w:rPr>
+                <w:rFonts w:ascii="Cambria" w:eastAsia="PMingLiU" w:hAnsi="Cambria" w:cs="Times New Roman"/>
+                <w:smallCaps/>
+                <w:color w:val="C0504D"/>
+                <w:spacing w:val="5"/>
+                <w:kern w:val="28"/>
+                <w:sz w:val="24"/>
+                <w:szCs w:val="52"/>
+              </w:rPr>
+              <w:t xml:space="preserve"> Support Team - support@engduino.org</w:t>
             </w:r>
           </w:p>
         </w:tc>
@@ -210,14 +226,17 @@
       </w:r>
     </w:p>
     <w:p>
-      <w:r>
-        <w:t xml:space="preserve">Engduino has a 3-axis xyz-accelerometer built in. This would allow us to apply trigonometry to calculate the angle between the </w:t>
+      <w:proofErr w:type="spellStart"/>
+      <w:r>
+        <w:t>Engduino</w:t>
+      </w:r>
+      <w:proofErr w:type="spellEnd"/>
+      <w:r>
+        <w:t xml:space="preserve"> has a 3-axis xyz-accelerometer built in. This would allow us to apply trigonometry to calculate the angle between the </w:t>
       </w:r>
       <w:r>
         <w:t>axe</w:t>
       </w:r>
-      <w:bookmarkStart w:id="0" w:name="_GoBack"/>
-      <w:bookmarkEnd w:id="0"/>
       <w:r>
         <w:t>s and turn it into</w:t>
       </w:r>
@@ -235,7 +254,15 @@
     </w:p>
     <w:p>
       <w:r>
-        <w:t>This tutorial aims to guide you through on how to create and customise your own version of game controller using the Accelerometer and Button on Engduino.</w:t>
+        <w:t xml:space="preserve">This tutorial aims to guide you through on how to create and customise your own version of game controller using the Accelerometer and Button on </w:t>
+      </w:r>
+      <w:proofErr w:type="spellStart"/>
+      <w:r>
+        <w:t>Engduino</w:t>
+      </w:r>
+      <w:proofErr w:type="spellEnd"/>
+      <w:r>
+        <w:t>.</w:t>
       </w:r>
     </w:p>
     <w:p>
@@ -359,8 +386,13 @@
           <w:numId w:val="5"/>
         </w:numPr>
       </w:pPr>
-      <w:r>
-        <w:t>Engduino MATLAB Support toolbox and MATLAB installed</w:t>
+      <w:proofErr w:type="spellStart"/>
+      <w:r>
+        <w:t>Engduino</w:t>
+      </w:r>
+      <w:proofErr w:type="spellEnd"/>
+      <w:r>
+        <w:t xml:space="preserve"> MATLAB Support toolbox and MATLAB installed</w:t>
       </w:r>
     </w:p>
     <w:p>
@@ -371,8 +403,13 @@
           <w:numId w:val="5"/>
         </w:numPr>
       </w:pPr>
-      <w:r>
-        <w:t>Engduino configured to make it discoverable in MATLAB</w:t>
+      <w:proofErr w:type="spellStart"/>
+      <w:r>
+        <w:t>Engduino</w:t>
+      </w:r>
+      <w:proofErr w:type="spellEnd"/>
+      <w:r>
+        <w:t xml:space="preserve"> configured to make it discoverable in MATLAB</w:t>
       </w:r>
       <w:r>
         <w:t xml:space="preserve"> </w:t>
@@ -388,7 +425,15 @@
     </w:p>
     <w:p>
       <w:r>
-        <w:t>We assume that you already setup the connection for Engduino in MATLAB, if you haven’t, please refer to the documentation provided in the support package.</w:t>
+        <w:t xml:space="preserve">We assume that you already setup the connection for </w:t>
+      </w:r>
+      <w:proofErr w:type="spellStart"/>
+      <w:r>
+        <w:t>Engduino</w:t>
+      </w:r>
+      <w:proofErr w:type="spellEnd"/>
+      <w:r>
+        <w:t xml:space="preserve"> in MATLAB, if you haven’t, please refer to the documentation provided in the support package.</w:t>
       </w:r>
       <w:r>
         <w:t xml:space="preserve"> </w:t>
@@ -417,7 +462,15 @@
         <w:t>guide</w:t>
       </w:r>
       <w:r>
-        <w:t xml:space="preserve"> you on how you can map these controls using Engduino.</w:t>
+        <w:t xml:space="preserve"> you on how you can map these controls using </w:t>
+      </w:r>
+      <w:proofErr w:type="spellStart"/>
+      <w:r>
+        <w:t>Engduino</w:t>
+      </w:r>
+      <w:proofErr w:type="spellEnd"/>
+      <w:r>
+        <w:t>.</w:t>
       </w:r>
     </w:p>
     <w:p>
@@ -520,15 +573,27 @@
                                 <w:szCs w:val="24"/>
                               </w:rPr>
                             </w:pPr>
-                            <w:r>
-                              <w:rPr>
-                                <w:rFonts w:ascii="Courier New" w:hAnsi="Courier New" w:cs="Courier New"/>
-                                <w:color w:val="000000"/>
-                                <w:sz w:val="20"/>
-                                <w:szCs w:val="20"/>
-                              </w:rPr>
-                              <w:t xml:space="preserve">import </w:t>
-                            </w:r>
+                            <w:proofErr w:type="gramStart"/>
+                            <w:r>
+                              <w:rPr>
+                                <w:rFonts w:ascii="Courier New" w:hAnsi="Courier New" w:cs="Courier New"/>
+                                <w:color w:val="000000"/>
+                                <w:sz w:val="20"/>
+                                <w:szCs w:val="20"/>
+                              </w:rPr>
+                              <w:t>import</w:t>
+                            </w:r>
+                            <w:proofErr w:type="gramEnd"/>
+                            <w:r>
+                              <w:rPr>
+                                <w:rFonts w:ascii="Courier New" w:hAnsi="Courier New" w:cs="Courier New"/>
+                                <w:color w:val="000000"/>
+                                <w:sz w:val="20"/>
+                                <w:szCs w:val="20"/>
+                              </w:rPr>
+                              <w:t xml:space="preserve"> </w:t>
+                            </w:r>
+                            <w:proofErr w:type="spellStart"/>
                             <w:r>
                               <w:rPr>
                                 <w:rFonts w:ascii="Courier New" w:hAnsi="Courier New" w:cs="Courier New"/>
@@ -538,6 +603,7 @@
                               </w:rPr>
                               <w:t>java.awt.Robot</w:t>
                             </w:r>
+                            <w:proofErr w:type="spellEnd"/>
                             <w:r>
                               <w:rPr>
                                 <w:rFonts w:ascii="Courier New" w:hAnsi="Courier New" w:cs="Courier New"/>
@@ -774,14 +840,25 @@
                                 <w:szCs w:val="24"/>
                               </w:rPr>
                             </w:pPr>
-                            <w:r>
-                              <w:rPr>
-                                <w:rFonts w:ascii="Courier New" w:hAnsi="Courier New" w:cs="Courier New"/>
-                                <w:color w:val="000000"/>
-                                <w:sz w:val="20"/>
-                                <w:szCs w:val="20"/>
-                              </w:rPr>
-                              <w:t>robot = Robot;</w:t>
+                            <w:proofErr w:type="gramStart"/>
+                            <w:r>
+                              <w:rPr>
+                                <w:rFonts w:ascii="Courier New" w:hAnsi="Courier New" w:cs="Courier New"/>
+                                <w:color w:val="000000"/>
+                                <w:sz w:val="20"/>
+                                <w:szCs w:val="20"/>
+                              </w:rPr>
+                              <w:t>robot</w:t>
+                            </w:r>
+                            <w:proofErr w:type="gramEnd"/>
+                            <w:r>
+                              <w:rPr>
+                                <w:rFonts w:ascii="Courier New" w:hAnsi="Courier New" w:cs="Courier New"/>
+                                <w:color w:val="000000"/>
+                                <w:sz w:val="20"/>
+                                <w:szCs w:val="20"/>
+                              </w:rPr>
+                              <w:t xml:space="preserve"> = Robot;</w:t>
                             </w:r>
                           </w:p>
                           <w:p>
@@ -818,14 +895,25 @@
                                 <w:szCs w:val="24"/>
                               </w:rPr>
                             </w:pPr>
-                            <w:r>
-                              <w:rPr>
-                                <w:rFonts w:ascii="Courier New" w:hAnsi="Courier New" w:cs="Courier New"/>
-                                <w:color w:val="000000"/>
-                                <w:sz w:val="20"/>
-                                <w:szCs w:val="20"/>
-                              </w:rPr>
-                              <w:t>frequency = 100 ;</w:t>
+                            <w:proofErr w:type="gramStart"/>
+                            <w:r>
+                              <w:rPr>
+                                <w:rFonts w:ascii="Courier New" w:hAnsi="Courier New" w:cs="Courier New"/>
+                                <w:color w:val="000000"/>
+                                <w:sz w:val="20"/>
+                                <w:szCs w:val="20"/>
+                              </w:rPr>
+                              <w:t>frequency</w:t>
+                            </w:r>
+                            <w:proofErr w:type="gramEnd"/>
+                            <w:r>
+                              <w:rPr>
+                                <w:rFonts w:ascii="Courier New" w:hAnsi="Courier New" w:cs="Courier New"/>
+                                <w:color w:val="000000"/>
+                                <w:sz w:val="20"/>
+                                <w:szCs w:val="20"/>
+                              </w:rPr>
+                              <w:t xml:space="preserve"> = 100 ;</w:t>
                             </w:r>
                           </w:p>
                           <w:p>
@@ -847,7 +935,27 @@
                                 <w:sz w:val="20"/>
                                 <w:szCs w:val="20"/>
                               </w:rPr>
-                              <w:t>% Set the left right steering sensitivity</w:t>
+                              <w:t xml:space="preserve">% </w:t>
+                            </w:r>
+                            <w:proofErr w:type="gramStart"/>
+                            <w:r>
+                              <w:rPr>
+                                <w:rFonts w:ascii="Courier New" w:hAnsi="Courier New" w:cs="Courier New"/>
+                                <w:color w:val="228B22"/>
+                                <w:sz w:val="20"/>
+                                <w:szCs w:val="20"/>
+                              </w:rPr>
+                              <w:t>Set</w:t>
+                            </w:r>
+                            <w:proofErr w:type="gramEnd"/>
+                            <w:r>
+                              <w:rPr>
+                                <w:rFonts w:ascii="Courier New" w:hAnsi="Courier New" w:cs="Courier New"/>
+                                <w:color w:val="228B22"/>
+                                <w:sz w:val="20"/>
+                                <w:szCs w:val="20"/>
+                              </w:rPr>
+                              <w:t xml:space="preserve"> the left right steering sensitivity</w:t>
                             </w:r>
                           </w:p>
                           <w:p>
@@ -862,14 +970,25 @@
                                 <w:szCs w:val="24"/>
                               </w:rPr>
                             </w:pPr>
-                            <w:r>
-                              <w:rPr>
-                                <w:rFonts w:ascii="Courier New" w:hAnsi="Courier New" w:cs="Courier New"/>
-                                <w:color w:val="000000"/>
-                                <w:sz w:val="20"/>
-                                <w:szCs w:val="20"/>
-                              </w:rPr>
-                              <w:t>LRsensitivity = 30;</w:t>
+                            <w:proofErr w:type="spellStart"/>
+                            <w:r>
+                              <w:rPr>
+                                <w:rFonts w:ascii="Courier New" w:hAnsi="Courier New" w:cs="Courier New"/>
+                                <w:color w:val="000000"/>
+                                <w:sz w:val="20"/>
+                                <w:szCs w:val="20"/>
+                              </w:rPr>
+                              <w:t>LRsensitivity</w:t>
+                            </w:r>
+                            <w:proofErr w:type="spellEnd"/>
+                            <w:r>
+                              <w:rPr>
+                                <w:rFonts w:ascii="Courier New" w:hAnsi="Courier New" w:cs="Courier New"/>
+                                <w:color w:val="000000"/>
+                                <w:sz w:val="20"/>
+                                <w:szCs w:val="20"/>
+                              </w:rPr>
+                              <w:t xml:space="preserve"> = 30;</w:t>
                             </w:r>
                           </w:p>
                           <w:p>
@@ -891,7 +1010,27 @@
                                 <w:sz w:val="20"/>
                                 <w:szCs w:val="20"/>
                               </w:rPr>
-                              <w:t>% Set the up down steering sensitivity</w:t>
+                              <w:t xml:space="preserve">% </w:t>
+                            </w:r>
+                            <w:proofErr w:type="gramStart"/>
+                            <w:r>
+                              <w:rPr>
+                                <w:rFonts w:ascii="Courier New" w:hAnsi="Courier New" w:cs="Courier New"/>
+                                <w:color w:val="228B22"/>
+                                <w:sz w:val="20"/>
+                                <w:szCs w:val="20"/>
+                              </w:rPr>
+                              <w:t>Set</w:t>
+                            </w:r>
+                            <w:proofErr w:type="gramEnd"/>
+                            <w:r>
+                              <w:rPr>
+                                <w:rFonts w:ascii="Courier New" w:hAnsi="Courier New" w:cs="Courier New"/>
+                                <w:color w:val="228B22"/>
+                                <w:sz w:val="20"/>
+                                <w:szCs w:val="20"/>
+                              </w:rPr>
+                              <w:t xml:space="preserve"> the up down steering sensitivity</w:t>
                             </w:r>
                           </w:p>
                           <w:p>
@@ -906,14 +1045,25 @@
                                 <w:szCs w:val="24"/>
                               </w:rPr>
                             </w:pPr>
-                            <w:r>
-                              <w:rPr>
-                                <w:rFonts w:ascii="Courier New" w:hAnsi="Courier New" w:cs="Courier New"/>
-                                <w:color w:val="000000"/>
-                                <w:sz w:val="20"/>
-                                <w:szCs w:val="20"/>
-                              </w:rPr>
-                              <w:t>UpDownSensitivity = 10;</w:t>
+                            <w:proofErr w:type="spellStart"/>
+                            <w:r>
+                              <w:rPr>
+                                <w:rFonts w:ascii="Courier New" w:hAnsi="Courier New" w:cs="Courier New"/>
+                                <w:color w:val="000000"/>
+                                <w:sz w:val="20"/>
+                                <w:szCs w:val="20"/>
+                              </w:rPr>
+                              <w:t>UpDownSensitivity</w:t>
+                            </w:r>
+                            <w:proofErr w:type="spellEnd"/>
+                            <w:r>
+                              <w:rPr>
+                                <w:rFonts w:ascii="Courier New" w:hAnsi="Courier New" w:cs="Courier New"/>
+                                <w:color w:val="000000"/>
+                                <w:sz w:val="20"/>
+                                <w:szCs w:val="20"/>
+                              </w:rPr>
+                              <w:t xml:space="preserve"> = 10;</w:t>
                             </w:r>
                           </w:p>
                           <w:p>
@@ -1269,21 +1419,25 @@
       <w:r>
         <w:t xml:space="preserve">The </w:t>
       </w:r>
+      <w:proofErr w:type="spellStart"/>
       <w:r>
         <w:rPr>
           <w:b/>
         </w:rPr>
         <w:t>LRsensitivity</w:t>
       </w:r>
+      <w:proofErr w:type="spellEnd"/>
       <w:r>
         <w:t xml:space="preserve"> and </w:t>
       </w:r>
+      <w:proofErr w:type="spellStart"/>
       <w:r>
         <w:rPr>
           <w:b/>
         </w:rPr>
         <w:t>UpDownSensitivity</w:t>
       </w:r>
+      <w:proofErr w:type="spellEnd"/>
       <w:r>
         <w:rPr>
           <w:b/>
@@ -1299,8 +1453,13 @@
         <w:pStyle w:val="Heading2"/>
       </w:pPr>
       <w:r>
-        <w:t>Connect to Engduino</w:t>
-      </w:r>
+        <w:t xml:space="preserve">Connect to </w:t>
+      </w:r>
+      <w:proofErr w:type="spellStart"/>
+      <w:r>
+        <w:t>Engduino</w:t>
+      </w:r>
+      <w:proofErr w:type="spellEnd"/>
     </w:p>
     <w:p>
       <w:r>
@@ -1378,6 +1537,7 @@
                                 <w:szCs w:val="24"/>
                               </w:rPr>
                             </w:pPr>
+                            <w:proofErr w:type="gramStart"/>
                             <w:r>
                               <w:rPr>
                                 <w:rFonts w:ascii="Courier New" w:hAnsi="Courier New" w:cs="Courier New"/>
@@ -1387,6 +1547,7 @@
                               </w:rPr>
                               <w:t>if</w:t>
                             </w:r>
+                            <w:proofErr w:type="gramEnd"/>
                             <w:r>
                               <w:rPr>
                                 <w:rFonts w:ascii="Courier New" w:hAnsi="Courier New" w:cs="Courier New"/>
@@ -1421,7 +1582,27 @@
                                 <w:sz w:val="20"/>
                                 <w:szCs w:val="20"/>
                               </w:rPr>
-                              <w:t>'var'</w:t>
+                              <w:t>'</w:t>
+                            </w:r>
+                            <w:proofErr w:type="spellStart"/>
+                            <w:r>
+                              <w:rPr>
+                                <w:rFonts w:ascii="Courier New" w:hAnsi="Courier New" w:cs="Courier New"/>
+                                <w:color w:val="A020F0"/>
+                                <w:sz w:val="20"/>
+                                <w:szCs w:val="20"/>
+                              </w:rPr>
+                              <w:t>var</w:t>
+                            </w:r>
+                            <w:proofErr w:type="spellEnd"/>
+                            <w:r>
+                              <w:rPr>
+                                <w:rFonts w:ascii="Courier New" w:hAnsi="Courier New" w:cs="Courier New"/>
+                                <w:color w:val="A020F0"/>
+                                <w:sz w:val="20"/>
+                                <w:szCs w:val="20"/>
+                              </w:rPr>
+                              <w:t>'</w:t>
                             </w:r>
                             <w:r>
                               <w:rPr>
@@ -1452,7 +1633,38 @@
                                 <w:sz w:val="20"/>
                                 <w:szCs w:val="20"/>
                               </w:rPr>
-                              <w:t xml:space="preserve">    e = engduino();</w:t>
+                              <w:t xml:space="preserve">    e = </w:t>
+                            </w:r>
+                            <w:proofErr w:type="spellStart"/>
+                            <w:proofErr w:type="gramStart"/>
+                            <w:r>
+                              <w:rPr>
+                                <w:rFonts w:ascii="Courier New" w:hAnsi="Courier New" w:cs="Courier New"/>
+                                <w:color w:val="000000"/>
+                                <w:sz w:val="20"/>
+                                <w:szCs w:val="20"/>
+                              </w:rPr>
+                              <w:t>engduino</w:t>
+                            </w:r>
+                            <w:proofErr w:type="spellEnd"/>
+                            <w:r>
+                              <w:rPr>
+                                <w:rFonts w:ascii="Courier New" w:hAnsi="Courier New" w:cs="Courier New"/>
+                                <w:color w:val="000000"/>
+                                <w:sz w:val="20"/>
+                                <w:szCs w:val="20"/>
+                              </w:rPr>
+                              <w:t>(</w:t>
+                            </w:r>
+                            <w:proofErr w:type="gramEnd"/>
+                            <w:r>
+                              <w:rPr>
+                                <w:rFonts w:ascii="Courier New" w:hAnsi="Courier New" w:cs="Courier New"/>
+                                <w:color w:val="000000"/>
+                                <w:sz w:val="20"/>
+                                <w:szCs w:val="20"/>
+                              </w:rPr>
+                              <w:t>);</w:t>
                             </w:r>
                           </w:p>
                           <w:p>
@@ -1467,6 +1679,7 @@
                                 <w:szCs w:val="24"/>
                               </w:rPr>
                             </w:pPr>
+                            <w:proofErr w:type="gramStart"/>
                             <w:r>
                               <w:rPr>
                                 <w:rFonts w:ascii="Courier New" w:hAnsi="Courier New" w:cs="Courier New"/>
@@ -1476,6 +1689,7 @@
                               </w:rPr>
                               <w:t>end</w:t>
                             </w:r>
+                            <w:proofErr w:type="gramEnd"/>
                           </w:p>
                           <w:p>
                             <w:pPr>
@@ -1705,7 +1919,28 @@
         </mc:AlternateContent>
       </w:r>
       <w:r>
-        <w:t>The following lines check if the object ‘e’ is available in MATLAB workspace. If it does not exist, it calls the function “engduino()” which will connect the Engduino hardware and store it as an object.</w:t>
+        <w:t>The following lines check if the object ‘e’ is available in MATLAB workspace. If it does not exist, it calls the function “</w:t>
+      </w:r>
+      <w:proofErr w:type="spellStart"/>
+      <w:proofErr w:type="gramStart"/>
+      <w:r>
+        <w:t>engduino</w:t>
+      </w:r>
+      <w:proofErr w:type="spellEnd"/>
+      <w:r>
+        <w:t>(</w:t>
+      </w:r>
+      <w:proofErr w:type="gramEnd"/>
+      <w:r>
+        <w:t xml:space="preserve">)” which will connect the </w:t>
+      </w:r>
+      <w:proofErr w:type="spellStart"/>
+      <w:r>
+        <w:t>Engduino</w:t>
+      </w:r>
+      <w:proofErr w:type="spellEnd"/>
+      <w:r>
+        <w:t xml:space="preserve"> hardware and store it as an object.</w:t>
       </w:r>
     </w:p>
     <w:p/>
@@ -1828,14 +2063,47 @@
                                 <w:szCs w:val="24"/>
                               </w:rPr>
                             </w:pPr>
-                            <w:r>
-                              <w:rPr>
-                                <w:rFonts w:ascii="Courier New" w:hAnsi="Courier New" w:cs="Courier New"/>
-                                <w:color w:val="000000"/>
-                                <w:sz w:val="20"/>
-                                <w:szCs w:val="20"/>
-                              </w:rPr>
-                              <w:t>newReading = e.getAccelerometer();</w:t>
+                            <w:proofErr w:type="spellStart"/>
+                            <w:proofErr w:type="gramStart"/>
+                            <w:r>
+                              <w:rPr>
+                                <w:rFonts w:ascii="Courier New" w:hAnsi="Courier New" w:cs="Courier New"/>
+                                <w:color w:val="000000"/>
+                                <w:sz w:val="20"/>
+                                <w:szCs w:val="20"/>
+                              </w:rPr>
+                              <w:t>newReading</w:t>
+                            </w:r>
+                            <w:proofErr w:type="spellEnd"/>
+                            <w:proofErr w:type="gramEnd"/>
+                            <w:r>
+                              <w:rPr>
+                                <w:rFonts w:ascii="Courier New" w:hAnsi="Courier New" w:cs="Courier New"/>
+                                <w:color w:val="000000"/>
+                                <w:sz w:val="20"/>
+                                <w:szCs w:val="20"/>
+                              </w:rPr>
+                              <w:t xml:space="preserve"> = </w:t>
+                            </w:r>
+                            <w:proofErr w:type="spellStart"/>
+                            <w:r>
+                              <w:rPr>
+                                <w:rFonts w:ascii="Courier New" w:hAnsi="Courier New" w:cs="Courier New"/>
+                                <w:color w:val="000000"/>
+                                <w:sz w:val="20"/>
+                                <w:szCs w:val="20"/>
+                              </w:rPr>
+                              <w:t>e.getAccelerometer</w:t>
+                            </w:r>
+                            <w:proofErr w:type="spellEnd"/>
+                            <w:r>
+                              <w:rPr>
+                                <w:rFonts w:ascii="Courier New" w:hAnsi="Courier New" w:cs="Courier New"/>
+                                <w:color w:val="000000"/>
+                                <w:sz w:val="20"/>
+                                <w:szCs w:val="20"/>
+                              </w:rPr>
+                              <w:t>();</w:t>
                             </w:r>
                           </w:p>
                           <w:p>
@@ -1850,14 +2118,47 @@
                                 <w:szCs w:val="24"/>
                               </w:rPr>
                             </w:pPr>
-                            <w:r>
-                              <w:rPr>
-                                <w:rFonts w:ascii="Courier New" w:hAnsi="Courier New" w:cs="Courier New"/>
-                                <w:color w:val="000000"/>
-                                <w:sz w:val="20"/>
-                                <w:szCs w:val="20"/>
-                              </w:rPr>
-                              <w:t>gx = newReading(1);</w:t>
+                            <w:proofErr w:type="spellStart"/>
+                            <w:proofErr w:type="gramStart"/>
+                            <w:r>
+                              <w:rPr>
+                                <w:rFonts w:ascii="Courier New" w:hAnsi="Courier New" w:cs="Courier New"/>
+                                <w:color w:val="000000"/>
+                                <w:sz w:val="20"/>
+                                <w:szCs w:val="20"/>
+                              </w:rPr>
+                              <w:t>gx</w:t>
+                            </w:r>
+                            <w:proofErr w:type="spellEnd"/>
+                            <w:proofErr w:type="gramEnd"/>
+                            <w:r>
+                              <w:rPr>
+                                <w:rFonts w:ascii="Courier New" w:hAnsi="Courier New" w:cs="Courier New"/>
+                                <w:color w:val="000000"/>
+                                <w:sz w:val="20"/>
+                                <w:szCs w:val="20"/>
+                              </w:rPr>
+                              <w:t xml:space="preserve"> = </w:t>
+                            </w:r>
+                            <w:proofErr w:type="spellStart"/>
+                            <w:r>
+                              <w:rPr>
+                                <w:rFonts w:ascii="Courier New" w:hAnsi="Courier New" w:cs="Courier New"/>
+                                <w:color w:val="000000"/>
+                                <w:sz w:val="20"/>
+                                <w:szCs w:val="20"/>
+                              </w:rPr>
+                              <w:t>newReading</w:t>
+                            </w:r>
+                            <w:proofErr w:type="spellEnd"/>
+                            <w:r>
+                              <w:rPr>
+                                <w:rFonts w:ascii="Courier New" w:hAnsi="Courier New" w:cs="Courier New"/>
+                                <w:color w:val="000000"/>
+                                <w:sz w:val="20"/>
+                                <w:szCs w:val="20"/>
+                              </w:rPr>
+                              <w:t>(1);</w:t>
                             </w:r>
                           </w:p>
                           <w:p>
@@ -1872,14 +2173,47 @@
                                 <w:szCs w:val="24"/>
                               </w:rPr>
                             </w:pPr>
-                            <w:r>
-                              <w:rPr>
-                                <w:rFonts w:ascii="Courier New" w:hAnsi="Courier New" w:cs="Courier New"/>
-                                <w:color w:val="000000"/>
-                                <w:sz w:val="20"/>
-                                <w:szCs w:val="20"/>
-                              </w:rPr>
-                              <w:t>gy = newReading(2);</w:t>
+                            <w:proofErr w:type="spellStart"/>
+                            <w:proofErr w:type="gramStart"/>
+                            <w:r>
+                              <w:rPr>
+                                <w:rFonts w:ascii="Courier New" w:hAnsi="Courier New" w:cs="Courier New"/>
+                                <w:color w:val="000000"/>
+                                <w:sz w:val="20"/>
+                                <w:szCs w:val="20"/>
+                              </w:rPr>
+                              <w:t>gy</w:t>
+                            </w:r>
+                            <w:proofErr w:type="spellEnd"/>
+                            <w:proofErr w:type="gramEnd"/>
+                            <w:r>
+                              <w:rPr>
+                                <w:rFonts w:ascii="Courier New" w:hAnsi="Courier New" w:cs="Courier New"/>
+                                <w:color w:val="000000"/>
+                                <w:sz w:val="20"/>
+                                <w:szCs w:val="20"/>
+                              </w:rPr>
+                              <w:t xml:space="preserve"> = </w:t>
+                            </w:r>
+                            <w:proofErr w:type="spellStart"/>
+                            <w:r>
+                              <w:rPr>
+                                <w:rFonts w:ascii="Courier New" w:hAnsi="Courier New" w:cs="Courier New"/>
+                                <w:color w:val="000000"/>
+                                <w:sz w:val="20"/>
+                                <w:szCs w:val="20"/>
+                              </w:rPr>
+                              <w:t>newReading</w:t>
+                            </w:r>
+                            <w:proofErr w:type="spellEnd"/>
+                            <w:r>
+                              <w:rPr>
+                                <w:rFonts w:ascii="Courier New" w:hAnsi="Courier New" w:cs="Courier New"/>
+                                <w:color w:val="000000"/>
+                                <w:sz w:val="20"/>
+                                <w:szCs w:val="20"/>
+                              </w:rPr>
+                              <w:t>(2);</w:t>
                             </w:r>
                           </w:p>
                           <w:p>
@@ -1894,14 +2228,47 @@
                                 <w:szCs w:val="24"/>
                               </w:rPr>
                             </w:pPr>
-                            <w:r>
-                              <w:rPr>
-                                <w:rFonts w:ascii="Courier New" w:hAnsi="Courier New" w:cs="Courier New"/>
-                                <w:color w:val="000000"/>
-                                <w:sz w:val="20"/>
-                                <w:szCs w:val="20"/>
-                              </w:rPr>
-                              <w:t>gz = newReading(3);</w:t>
+                            <w:proofErr w:type="spellStart"/>
+                            <w:proofErr w:type="gramStart"/>
+                            <w:r>
+                              <w:rPr>
+                                <w:rFonts w:ascii="Courier New" w:hAnsi="Courier New" w:cs="Courier New"/>
+                                <w:color w:val="000000"/>
+                                <w:sz w:val="20"/>
+                                <w:szCs w:val="20"/>
+                              </w:rPr>
+                              <w:t>gz</w:t>
+                            </w:r>
+                            <w:proofErr w:type="spellEnd"/>
+                            <w:proofErr w:type="gramEnd"/>
+                            <w:r>
+                              <w:rPr>
+                                <w:rFonts w:ascii="Courier New" w:hAnsi="Courier New" w:cs="Courier New"/>
+                                <w:color w:val="000000"/>
+                                <w:sz w:val="20"/>
+                                <w:szCs w:val="20"/>
+                              </w:rPr>
+                              <w:t xml:space="preserve"> = </w:t>
+                            </w:r>
+                            <w:proofErr w:type="spellStart"/>
+                            <w:r>
+                              <w:rPr>
+                                <w:rFonts w:ascii="Courier New" w:hAnsi="Courier New" w:cs="Courier New"/>
+                                <w:color w:val="000000"/>
+                                <w:sz w:val="20"/>
+                                <w:szCs w:val="20"/>
+                              </w:rPr>
+                              <w:t>newReading</w:t>
+                            </w:r>
+                            <w:proofErr w:type="spellEnd"/>
+                            <w:r>
+                              <w:rPr>
+                                <w:rFonts w:ascii="Courier New" w:hAnsi="Courier New" w:cs="Courier New"/>
+                                <w:color w:val="000000"/>
+                                <w:sz w:val="20"/>
+                                <w:szCs w:val="20"/>
+                              </w:rPr>
+                              <w:t>(3);</w:t>
                             </w:r>
                           </w:p>
                           <w:p>
@@ -1938,14 +2305,87 @@
                                 <w:szCs w:val="24"/>
                               </w:rPr>
                             </w:pPr>
-                            <w:r>
-                              <w:rPr>
-                                <w:rFonts w:ascii="Courier New" w:hAnsi="Courier New" w:cs="Courier New"/>
-                                <w:color w:val="000000"/>
-                                <w:sz w:val="20"/>
-                                <w:szCs w:val="20"/>
-                              </w:rPr>
-                              <w:t>thetaUD_init = atand(gx/gz);</w:t>
+                            <w:proofErr w:type="spellStart"/>
+                            <w:r>
+                              <w:rPr>
+                                <w:rFonts w:ascii="Courier New" w:hAnsi="Courier New" w:cs="Courier New"/>
+                                <w:color w:val="000000"/>
+                                <w:sz w:val="20"/>
+                                <w:szCs w:val="20"/>
+                              </w:rPr>
+                              <w:t>thetaUD_init</w:t>
+                            </w:r>
+                            <w:proofErr w:type="spellEnd"/>
+                            <w:r>
+                              <w:rPr>
+                                <w:rFonts w:ascii="Courier New" w:hAnsi="Courier New" w:cs="Courier New"/>
+                                <w:color w:val="000000"/>
+                                <w:sz w:val="20"/>
+                                <w:szCs w:val="20"/>
+                              </w:rPr>
+                              <w:t xml:space="preserve"> = </w:t>
+                            </w:r>
+                            <w:proofErr w:type="spellStart"/>
+                            <w:proofErr w:type="gramStart"/>
+                            <w:r>
+                              <w:rPr>
+                                <w:rFonts w:ascii="Courier New" w:hAnsi="Courier New" w:cs="Courier New"/>
+                                <w:color w:val="000000"/>
+                                <w:sz w:val="20"/>
+                                <w:szCs w:val="20"/>
+                              </w:rPr>
+                              <w:t>atand</w:t>
+                            </w:r>
+                            <w:proofErr w:type="spellEnd"/>
+                            <w:r>
+                              <w:rPr>
+                                <w:rFonts w:ascii="Courier New" w:hAnsi="Courier New" w:cs="Courier New"/>
+                                <w:color w:val="000000"/>
+                                <w:sz w:val="20"/>
+                                <w:szCs w:val="20"/>
+                              </w:rPr>
+                              <w:t>(</w:t>
+                            </w:r>
+                            <w:proofErr w:type="spellStart"/>
+                            <w:proofErr w:type="gramEnd"/>
+                            <w:r>
+                              <w:rPr>
+                                <w:rFonts w:ascii="Courier New" w:hAnsi="Courier New" w:cs="Courier New"/>
+                                <w:color w:val="000000"/>
+                                <w:sz w:val="20"/>
+                                <w:szCs w:val="20"/>
+                              </w:rPr>
+                              <w:t>gx</w:t>
+                            </w:r>
+                            <w:proofErr w:type="spellEnd"/>
+                            <w:r>
+                              <w:rPr>
+                                <w:rFonts w:ascii="Courier New" w:hAnsi="Courier New" w:cs="Courier New"/>
+                                <w:color w:val="000000"/>
+                                <w:sz w:val="20"/>
+                                <w:szCs w:val="20"/>
+                              </w:rPr>
+                              <w:t>/</w:t>
+                            </w:r>
+                            <w:proofErr w:type="spellStart"/>
+                            <w:r>
+                              <w:rPr>
+                                <w:rFonts w:ascii="Courier New" w:hAnsi="Courier New" w:cs="Courier New"/>
+                                <w:color w:val="000000"/>
+                                <w:sz w:val="20"/>
+                                <w:szCs w:val="20"/>
+                              </w:rPr>
+                              <w:t>gz</w:t>
+                            </w:r>
+                            <w:proofErr w:type="spellEnd"/>
+                            <w:r>
+                              <w:rPr>
+                                <w:rFonts w:ascii="Courier New" w:hAnsi="Courier New" w:cs="Courier New"/>
+                                <w:color w:val="000000"/>
+                                <w:sz w:val="20"/>
+                                <w:szCs w:val="20"/>
+                              </w:rPr>
+                              <w:t>);</w:t>
                             </w:r>
                           </w:p>
                           <w:p>
@@ -2397,7 +2837,20 @@
         <w:t>take the initial</w:t>
       </w:r>
       <w:r>
-        <w:t xml:space="preserve"> reading from the accelerometer. The getAccelerometer() function will return the accelerometer xyz-axis reading in a 1x3 matrix. We then</w:t>
+        <w:t xml:space="preserve"> reading from the accelerometer. The </w:t>
+      </w:r>
+      <w:proofErr w:type="spellStart"/>
+      <w:proofErr w:type="gramStart"/>
+      <w:r>
+        <w:t>getAccelerometer</w:t>
+      </w:r>
+      <w:proofErr w:type="spellEnd"/>
+      <w:r>
+        <w:t>(</w:t>
+      </w:r>
+      <w:proofErr w:type="gramEnd"/>
+      <w:r>
+        <w:t>) function will return the accelerometer xyz-axis reading in a 1x3 matrix. We then</w:t>
       </w:r>
       <w:r>
         <w:t xml:space="preserve"> calculate the initial up/down tilt angle and store it in a variable which we will use it later for offset.</w:t>
@@ -2413,7 +2866,15 @@
     </w:p>
     <w:p>
       <w:r>
-        <w:t>After all the initialisation, we will now create the main loop in our program to keep it running, reading in accelerometer data, calculate the tilt angle and simulate the keypress. For simplicity, we will create an infinite while loop as we want our game controller to keep working until we press ctrl+c in MATLAB to terminate the program.</w:t>
+        <w:t xml:space="preserve">After all the initialisation, we will now create the main loop in our program to keep it running, reading in accelerometer data, calculate the tilt angle and simulate the keypress. For simplicity, we will create an infinite while loop as we want our game controller to keep working until we press </w:t>
+      </w:r>
+      <w:proofErr w:type="spellStart"/>
+      <w:r>
+        <w:t>ctrl+c</w:t>
+      </w:r>
+      <w:proofErr w:type="spellEnd"/>
+      <w:r>
+        <w:t xml:space="preserve"> in MATLAB to terminate the program.</w:t>
       </w:r>
     </w:p>
     <w:p>
@@ -2492,6 +2953,7 @@
                                 <w:szCs w:val="24"/>
                               </w:rPr>
                             </w:pPr>
+                            <w:proofErr w:type="gramStart"/>
                             <w:r>
                               <w:rPr>
                                 <w:rFonts w:ascii="Courier New" w:hAnsi="Courier New" w:cs="Courier New"/>
@@ -2501,6 +2963,7 @@
                               </w:rPr>
                               <w:t>while</w:t>
                             </w:r>
+                            <w:proofErr w:type="gramEnd"/>
                             <w:r>
                               <w:rPr>
                                 <w:rFonts w:ascii="Courier New" w:hAnsi="Courier New" w:cs="Courier New"/>
@@ -2694,7 +3157,27 @@
                                 <w:sz w:val="20"/>
                                 <w:szCs w:val="20"/>
                               </w:rPr>
-                              <w:t>% Read acceleration vector from Engduino's accelerometer sensor.</w:t>
+                              <w:t xml:space="preserve">% Read acceleration vector from </w:t>
+                            </w:r>
+                            <w:proofErr w:type="spellStart"/>
+                            <w:r>
+                              <w:rPr>
+                                <w:rFonts w:ascii="Courier New" w:hAnsi="Courier New" w:cs="Courier New"/>
+                                <w:color w:val="228B22"/>
+                                <w:sz w:val="20"/>
+                                <w:szCs w:val="20"/>
+                              </w:rPr>
+                              <w:t>Engduino's</w:t>
+                            </w:r>
+                            <w:proofErr w:type="spellEnd"/>
+                            <w:r>
+                              <w:rPr>
+                                <w:rFonts w:ascii="Courier New" w:hAnsi="Courier New" w:cs="Courier New"/>
+                                <w:color w:val="228B22"/>
+                                <w:sz w:val="20"/>
+                                <w:szCs w:val="20"/>
+                              </w:rPr>
+                              <w:t xml:space="preserve"> accelerometer sensor.</w:t>
                             </w:r>
                           </w:p>
                           <w:p>
@@ -2709,14 +3192,47 @@
                                 <w:szCs w:val="24"/>
                               </w:rPr>
                             </w:pPr>
-                            <w:r>
-                              <w:rPr>
-                                <w:rFonts w:ascii="Courier New" w:hAnsi="Courier New" w:cs="Courier New"/>
-                                <w:color w:val="000000"/>
-                                <w:sz w:val="20"/>
-                                <w:szCs w:val="20"/>
-                              </w:rPr>
-                              <w:t>newReading = e.getAccelerometer();</w:t>
+                            <w:proofErr w:type="spellStart"/>
+                            <w:proofErr w:type="gramStart"/>
+                            <w:r>
+                              <w:rPr>
+                                <w:rFonts w:ascii="Courier New" w:hAnsi="Courier New" w:cs="Courier New"/>
+                                <w:color w:val="000000"/>
+                                <w:sz w:val="20"/>
+                                <w:szCs w:val="20"/>
+                              </w:rPr>
+                              <w:t>newReading</w:t>
+                            </w:r>
+                            <w:proofErr w:type="spellEnd"/>
+                            <w:proofErr w:type="gramEnd"/>
+                            <w:r>
+                              <w:rPr>
+                                <w:rFonts w:ascii="Courier New" w:hAnsi="Courier New" w:cs="Courier New"/>
+                                <w:color w:val="000000"/>
+                                <w:sz w:val="20"/>
+                                <w:szCs w:val="20"/>
+                              </w:rPr>
+                              <w:t xml:space="preserve"> = </w:t>
+                            </w:r>
+                            <w:proofErr w:type="spellStart"/>
+                            <w:r>
+                              <w:rPr>
+                                <w:rFonts w:ascii="Courier New" w:hAnsi="Courier New" w:cs="Courier New"/>
+                                <w:color w:val="000000"/>
+                                <w:sz w:val="20"/>
+                                <w:szCs w:val="20"/>
+                              </w:rPr>
+                              <w:t>e.getAccelerometer</w:t>
+                            </w:r>
+                            <w:proofErr w:type="spellEnd"/>
+                            <w:r>
+                              <w:rPr>
+                                <w:rFonts w:ascii="Courier New" w:hAnsi="Courier New" w:cs="Courier New"/>
+                                <w:color w:val="000000"/>
+                                <w:sz w:val="20"/>
+                                <w:szCs w:val="20"/>
+                              </w:rPr>
+                              <w:t>();</w:t>
                             </w:r>
                           </w:p>
                           <w:p>
@@ -2731,14 +3247,47 @@
                                 <w:szCs w:val="24"/>
                               </w:rPr>
                             </w:pPr>
-                            <w:r>
-                              <w:rPr>
-                                <w:rFonts w:ascii="Courier New" w:hAnsi="Courier New" w:cs="Courier New"/>
-                                <w:color w:val="000000"/>
-                                <w:sz w:val="20"/>
-                                <w:szCs w:val="20"/>
-                              </w:rPr>
-                              <w:t>gx = newReading(1);</w:t>
+                            <w:proofErr w:type="spellStart"/>
+                            <w:proofErr w:type="gramStart"/>
+                            <w:r>
+                              <w:rPr>
+                                <w:rFonts w:ascii="Courier New" w:hAnsi="Courier New" w:cs="Courier New"/>
+                                <w:color w:val="000000"/>
+                                <w:sz w:val="20"/>
+                                <w:szCs w:val="20"/>
+                              </w:rPr>
+                              <w:t>gx</w:t>
+                            </w:r>
+                            <w:proofErr w:type="spellEnd"/>
+                            <w:proofErr w:type="gramEnd"/>
+                            <w:r>
+                              <w:rPr>
+                                <w:rFonts w:ascii="Courier New" w:hAnsi="Courier New" w:cs="Courier New"/>
+                                <w:color w:val="000000"/>
+                                <w:sz w:val="20"/>
+                                <w:szCs w:val="20"/>
+                              </w:rPr>
+                              <w:t xml:space="preserve"> = </w:t>
+                            </w:r>
+                            <w:proofErr w:type="spellStart"/>
+                            <w:r>
+                              <w:rPr>
+                                <w:rFonts w:ascii="Courier New" w:hAnsi="Courier New" w:cs="Courier New"/>
+                                <w:color w:val="000000"/>
+                                <w:sz w:val="20"/>
+                                <w:szCs w:val="20"/>
+                              </w:rPr>
+                              <w:t>newReading</w:t>
+                            </w:r>
+                            <w:proofErr w:type="spellEnd"/>
+                            <w:r>
+                              <w:rPr>
+                                <w:rFonts w:ascii="Courier New" w:hAnsi="Courier New" w:cs="Courier New"/>
+                                <w:color w:val="000000"/>
+                                <w:sz w:val="20"/>
+                                <w:szCs w:val="20"/>
+                              </w:rPr>
+                              <w:t>(1);</w:t>
                             </w:r>
                           </w:p>
                           <w:p>
@@ -2753,14 +3302,47 @@
                                 <w:szCs w:val="24"/>
                               </w:rPr>
                             </w:pPr>
-                            <w:r>
-                              <w:rPr>
-                                <w:rFonts w:ascii="Courier New" w:hAnsi="Courier New" w:cs="Courier New"/>
-                                <w:color w:val="000000"/>
-                                <w:sz w:val="20"/>
-                                <w:szCs w:val="20"/>
-                              </w:rPr>
-                              <w:t>gy = newReading(2);</w:t>
+                            <w:proofErr w:type="spellStart"/>
+                            <w:proofErr w:type="gramStart"/>
+                            <w:r>
+                              <w:rPr>
+                                <w:rFonts w:ascii="Courier New" w:hAnsi="Courier New" w:cs="Courier New"/>
+                                <w:color w:val="000000"/>
+                                <w:sz w:val="20"/>
+                                <w:szCs w:val="20"/>
+                              </w:rPr>
+                              <w:t>gy</w:t>
+                            </w:r>
+                            <w:proofErr w:type="spellEnd"/>
+                            <w:proofErr w:type="gramEnd"/>
+                            <w:r>
+                              <w:rPr>
+                                <w:rFonts w:ascii="Courier New" w:hAnsi="Courier New" w:cs="Courier New"/>
+                                <w:color w:val="000000"/>
+                                <w:sz w:val="20"/>
+                                <w:szCs w:val="20"/>
+                              </w:rPr>
+                              <w:t xml:space="preserve"> = </w:t>
+                            </w:r>
+                            <w:proofErr w:type="spellStart"/>
+                            <w:r>
+                              <w:rPr>
+                                <w:rFonts w:ascii="Courier New" w:hAnsi="Courier New" w:cs="Courier New"/>
+                                <w:color w:val="000000"/>
+                                <w:sz w:val="20"/>
+                                <w:szCs w:val="20"/>
+                              </w:rPr>
+                              <w:t>newReading</w:t>
+                            </w:r>
+                            <w:proofErr w:type="spellEnd"/>
+                            <w:r>
+                              <w:rPr>
+                                <w:rFonts w:ascii="Courier New" w:hAnsi="Courier New" w:cs="Courier New"/>
+                                <w:color w:val="000000"/>
+                                <w:sz w:val="20"/>
+                                <w:szCs w:val="20"/>
+                              </w:rPr>
+                              <w:t>(2);</w:t>
                             </w:r>
                           </w:p>
                           <w:p>
@@ -2775,14 +3357,47 @@
                                 <w:szCs w:val="24"/>
                               </w:rPr>
                             </w:pPr>
-                            <w:r>
-                              <w:rPr>
-                                <w:rFonts w:ascii="Courier New" w:hAnsi="Courier New" w:cs="Courier New"/>
-                                <w:color w:val="000000"/>
-                                <w:sz w:val="20"/>
-                                <w:szCs w:val="20"/>
-                              </w:rPr>
-                              <w:t>gz = newReading(3);</w:t>
+                            <w:proofErr w:type="spellStart"/>
+                            <w:proofErr w:type="gramStart"/>
+                            <w:r>
+                              <w:rPr>
+                                <w:rFonts w:ascii="Courier New" w:hAnsi="Courier New" w:cs="Courier New"/>
+                                <w:color w:val="000000"/>
+                                <w:sz w:val="20"/>
+                                <w:szCs w:val="20"/>
+                              </w:rPr>
+                              <w:t>gz</w:t>
+                            </w:r>
+                            <w:proofErr w:type="spellEnd"/>
+                            <w:proofErr w:type="gramEnd"/>
+                            <w:r>
+                              <w:rPr>
+                                <w:rFonts w:ascii="Courier New" w:hAnsi="Courier New" w:cs="Courier New"/>
+                                <w:color w:val="000000"/>
+                                <w:sz w:val="20"/>
+                                <w:szCs w:val="20"/>
+                              </w:rPr>
+                              <w:t xml:space="preserve"> = </w:t>
+                            </w:r>
+                            <w:proofErr w:type="spellStart"/>
+                            <w:r>
+                              <w:rPr>
+                                <w:rFonts w:ascii="Courier New" w:hAnsi="Courier New" w:cs="Courier New"/>
+                                <w:color w:val="000000"/>
+                                <w:sz w:val="20"/>
+                                <w:szCs w:val="20"/>
+                              </w:rPr>
+                              <w:t>newReading</w:t>
+                            </w:r>
+                            <w:proofErr w:type="spellEnd"/>
+                            <w:r>
+                              <w:rPr>
+                                <w:rFonts w:ascii="Courier New" w:hAnsi="Courier New" w:cs="Courier New"/>
+                                <w:color w:val="000000"/>
+                                <w:sz w:val="20"/>
+                                <w:szCs w:val="20"/>
+                              </w:rPr>
+                              <w:t>(3);</w:t>
                             </w:r>
                           </w:p>
                           <w:p>
@@ -3152,7 +3767,15 @@
         <w:t>calculate the UP/DOWN, LEFT/RIGHT tilt angle.</w:t>
       </w:r>
       <w:r>
-        <w:t xml:space="preserve"> If we lay the Engduino flat with LED facing down, </w:t>
+        <w:t xml:space="preserve"> If we lay the </w:t>
+      </w:r>
+      <w:proofErr w:type="spellStart"/>
+      <w:r>
+        <w:t>Engduino</w:t>
+      </w:r>
+      <w:proofErr w:type="spellEnd"/>
+      <w:r>
+        <w:t xml:space="preserve"> flat with LED facing down, </w:t>
       </w:r>
       <w:r>
         <w:t>then the</w:t>
@@ -3686,14 +4309,87 @@
                                 <w:szCs w:val="24"/>
                               </w:rPr>
                             </w:pPr>
-                            <w:r>
-                              <w:rPr>
-                                <w:rFonts w:ascii="Courier New" w:hAnsi="Courier New" w:cs="Courier New"/>
-                                <w:color w:val="000000"/>
-                                <w:sz w:val="20"/>
-                                <w:szCs w:val="20"/>
-                              </w:rPr>
-                              <w:t>thetaLR = atand(gy/gx);</w:t>
+                            <w:proofErr w:type="spellStart"/>
+                            <w:proofErr w:type="gramStart"/>
+                            <w:r>
+                              <w:rPr>
+                                <w:rFonts w:ascii="Courier New" w:hAnsi="Courier New" w:cs="Courier New"/>
+                                <w:color w:val="000000"/>
+                                <w:sz w:val="20"/>
+                                <w:szCs w:val="20"/>
+                              </w:rPr>
+                              <w:t>thetaLR</w:t>
+                            </w:r>
+                            <w:proofErr w:type="spellEnd"/>
+                            <w:proofErr w:type="gramEnd"/>
+                            <w:r>
+                              <w:rPr>
+                                <w:rFonts w:ascii="Courier New" w:hAnsi="Courier New" w:cs="Courier New"/>
+                                <w:color w:val="000000"/>
+                                <w:sz w:val="20"/>
+                                <w:szCs w:val="20"/>
+                              </w:rPr>
+                              <w:t xml:space="preserve"> = </w:t>
+                            </w:r>
+                            <w:proofErr w:type="spellStart"/>
+                            <w:r>
+                              <w:rPr>
+                                <w:rFonts w:ascii="Courier New" w:hAnsi="Courier New" w:cs="Courier New"/>
+                                <w:color w:val="000000"/>
+                                <w:sz w:val="20"/>
+                                <w:szCs w:val="20"/>
+                              </w:rPr>
+                              <w:t>atand</w:t>
+                            </w:r>
+                            <w:proofErr w:type="spellEnd"/>
+                            <w:r>
+                              <w:rPr>
+                                <w:rFonts w:ascii="Courier New" w:hAnsi="Courier New" w:cs="Courier New"/>
+                                <w:color w:val="000000"/>
+                                <w:sz w:val="20"/>
+                                <w:szCs w:val="20"/>
+                              </w:rPr>
+                              <w:t>(</w:t>
+                            </w:r>
+                            <w:proofErr w:type="spellStart"/>
+                            <w:r>
+                              <w:rPr>
+                                <w:rFonts w:ascii="Courier New" w:hAnsi="Courier New" w:cs="Courier New"/>
+                                <w:color w:val="000000"/>
+                                <w:sz w:val="20"/>
+                                <w:szCs w:val="20"/>
+                              </w:rPr>
+                              <w:t>gy</w:t>
+                            </w:r>
+                            <w:proofErr w:type="spellEnd"/>
+                            <w:r>
+                              <w:rPr>
+                                <w:rFonts w:ascii="Courier New" w:hAnsi="Courier New" w:cs="Courier New"/>
+                                <w:color w:val="000000"/>
+                                <w:sz w:val="20"/>
+                                <w:szCs w:val="20"/>
+                              </w:rPr>
+                              <w:t>/</w:t>
+                            </w:r>
+                            <w:proofErr w:type="spellStart"/>
+                            <w:r>
+                              <w:rPr>
+                                <w:rFonts w:ascii="Courier New" w:hAnsi="Courier New" w:cs="Courier New"/>
+                                <w:color w:val="000000"/>
+                                <w:sz w:val="20"/>
+                                <w:szCs w:val="20"/>
+                              </w:rPr>
+                              <w:t>gx</w:t>
+                            </w:r>
+                            <w:proofErr w:type="spellEnd"/>
+                            <w:r>
+                              <w:rPr>
+                                <w:rFonts w:ascii="Courier New" w:hAnsi="Courier New" w:cs="Courier New"/>
+                                <w:color w:val="000000"/>
+                                <w:sz w:val="20"/>
+                                <w:szCs w:val="20"/>
+                              </w:rPr>
+                              <w:t>);</w:t>
                             </w:r>
                           </w:p>
                           <w:p>
@@ -3752,14 +4448,87 @@
                                 <w:szCs w:val="24"/>
                               </w:rPr>
                             </w:pPr>
-                            <w:r>
-                              <w:rPr>
-                                <w:rFonts w:ascii="Courier New" w:hAnsi="Courier New" w:cs="Courier New"/>
-                                <w:color w:val="000000"/>
-                                <w:sz w:val="20"/>
-                                <w:szCs w:val="20"/>
-                              </w:rPr>
-                              <w:t>thetaUD = atand(gx/gz);</w:t>
+                            <w:proofErr w:type="spellStart"/>
+                            <w:proofErr w:type="gramStart"/>
+                            <w:r>
+                              <w:rPr>
+                                <w:rFonts w:ascii="Courier New" w:hAnsi="Courier New" w:cs="Courier New"/>
+                                <w:color w:val="000000"/>
+                                <w:sz w:val="20"/>
+                                <w:szCs w:val="20"/>
+                              </w:rPr>
+                              <w:t>thetaUD</w:t>
+                            </w:r>
+                            <w:proofErr w:type="spellEnd"/>
+                            <w:proofErr w:type="gramEnd"/>
+                            <w:r>
+                              <w:rPr>
+                                <w:rFonts w:ascii="Courier New" w:hAnsi="Courier New" w:cs="Courier New"/>
+                                <w:color w:val="000000"/>
+                                <w:sz w:val="20"/>
+                                <w:szCs w:val="20"/>
+                              </w:rPr>
+                              <w:t xml:space="preserve"> = </w:t>
+                            </w:r>
+                            <w:proofErr w:type="spellStart"/>
+                            <w:r>
+                              <w:rPr>
+                                <w:rFonts w:ascii="Courier New" w:hAnsi="Courier New" w:cs="Courier New"/>
+                                <w:color w:val="000000"/>
+                                <w:sz w:val="20"/>
+                                <w:szCs w:val="20"/>
+                              </w:rPr>
+                              <w:t>atand</w:t>
+                            </w:r>
+                            <w:proofErr w:type="spellEnd"/>
+                            <w:r>
+                              <w:rPr>
+                                <w:rFonts w:ascii="Courier New" w:hAnsi="Courier New" w:cs="Courier New"/>
+                                <w:color w:val="000000"/>
+                                <w:sz w:val="20"/>
+                                <w:szCs w:val="20"/>
+                              </w:rPr>
+                              <w:t>(</w:t>
+                            </w:r>
+                            <w:proofErr w:type="spellStart"/>
+                            <w:r>
+                              <w:rPr>
+                                <w:rFonts w:ascii="Courier New" w:hAnsi="Courier New" w:cs="Courier New"/>
+                                <w:color w:val="000000"/>
+                                <w:sz w:val="20"/>
+                                <w:szCs w:val="20"/>
+                              </w:rPr>
+                              <w:t>gx</w:t>
+                            </w:r>
+                            <w:proofErr w:type="spellEnd"/>
+                            <w:r>
+                              <w:rPr>
+                                <w:rFonts w:ascii="Courier New" w:hAnsi="Courier New" w:cs="Courier New"/>
+                                <w:color w:val="000000"/>
+                                <w:sz w:val="20"/>
+                                <w:szCs w:val="20"/>
+                              </w:rPr>
+                              <w:t>/</w:t>
+                            </w:r>
+                            <w:proofErr w:type="spellStart"/>
+                            <w:r>
+                              <w:rPr>
+                                <w:rFonts w:ascii="Courier New" w:hAnsi="Courier New" w:cs="Courier New"/>
+                                <w:color w:val="000000"/>
+                                <w:sz w:val="20"/>
+                                <w:szCs w:val="20"/>
+                              </w:rPr>
+                              <w:t>gz</w:t>
+                            </w:r>
+                            <w:proofErr w:type="spellEnd"/>
+                            <w:r>
+                              <w:rPr>
+                                <w:rFonts w:ascii="Courier New" w:hAnsi="Courier New" w:cs="Courier New"/>
+                                <w:color w:val="000000"/>
+                                <w:sz w:val="20"/>
+                                <w:szCs w:val="20"/>
+                              </w:rPr>
+                              <w:t>);</w:t>
                             </w:r>
                           </w:p>
                           <w:p>
@@ -4208,14 +4977,67 @@
                                 <w:szCs w:val="24"/>
                               </w:rPr>
                             </w:pPr>
-                            <w:r>
-                              <w:rPr>
-                                <w:rFonts w:ascii="Courier New" w:hAnsi="Courier New" w:cs="Courier New"/>
-                                <w:color w:val="000000"/>
-                                <w:sz w:val="20"/>
-                                <w:szCs w:val="20"/>
-                              </w:rPr>
-                              <w:t>upDownAxis = thetaUD - thetaUD_init;</w:t>
+                            <w:proofErr w:type="spellStart"/>
+                            <w:proofErr w:type="gramStart"/>
+                            <w:r>
+                              <w:rPr>
+                                <w:rFonts w:ascii="Courier New" w:hAnsi="Courier New" w:cs="Courier New"/>
+                                <w:color w:val="000000"/>
+                                <w:sz w:val="20"/>
+                                <w:szCs w:val="20"/>
+                              </w:rPr>
+                              <w:t>upDownAxis</w:t>
+                            </w:r>
+                            <w:proofErr w:type="spellEnd"/>
+                            <w:proofErr w:type="gramEnd"/>
+                            <w:r>
+                              <w:rPr>
+                                <w:rFonts w:ascii="Courier New" w:hAnsi="Courier New" w:cs="Courier New"/>
+                                <w:color w:val="000000"/>
+                                <w:sz w:val="20"/>
+                                <w:szCs w:val="20"/>
+                              </w:rPr>
+                              <w:t xml:space="preserve"> = </w:t>
+                            </w:r>
+                            <w:proofErr w:type="spellStart"/>
+                            <w:r>
+                              <w:rPr>
+                                <w:rFonts w:ascii="Courier New" w:hAnsi="Courier New" w:cs="Courier New"/>
+                                <w:color w:val="000000"/>
+                                <w:sz w:val="20"/>
+                                <w:szCs w:val="20"/>
+                              </w:rPr>
+                              <w:t>thetaUD</w:t>
+                            </w:r>
+                            <w:proofErr w:type="spellEnd"/>
+                            <w:r>
+                              <w:rPr>
+                                <w:rFonts w:ascii="Courier New" w:hAnsi="Courier New" w:cs="Courier New"/>
+                                <w:color w:val="000000"/>
+                                <w:sz w:val="20"/>
+                                <w:szCs w:val="20"/>
+                              </w:rPr>
+                              <w:t xml:space="preserve"> - </w:t>
+                            </w:r>
+                            <w:proofErr w:type="spellStart"/>
+                            <w:r>
+                              <w:rPr>
+                                <w:rFonts w:ascii="Courier New" w:hAnsi="Courier New" w:cs="Courier New"/>
+                                <w:color w:val="000000"/>
+                                <w:sz w:val="20"/>
+                                <w:szCs w:val="20"/>
+                              </w:rPr>
+                              <w:t>thetaUD_init</w:t>
+                            </w:r>
+                            <w:proofErr w:type="spellEnd"/>
+                            <w:r>
+                              <w:rPr>
+                                <w:rFonts w:ascii="Courier New" w:hAnsi="Courier New" w:cs="Courier New"/>
+                                <w:color w:val="000000"/>
+                                <w:sz w:val="20"/>
+                                <w:szCs w:val="20"/>
+                              </w:rPr>
+                              <w:t>;</w:t>
                             </w:r>
                           </w:p>
                           <w:p>
@@ -4525,6 +5347,7 @@
                                 <w:szCs w:val="24"/>
                               </w:rPr>
                             </w:pPr>
+                            <w:proofErr w:type="gramStart"/>
                             <w:r>
                               <w:rPr>
                                 <w:rFonts w:ascii="Courier New" w:hAnsi="Courier New" w:cs="Courier New"/>
@@ -4541,7 +5364,68 @@
                                 <w:sz w:val="20"/>
                                 <w:szCs w:val="20"/>
                               </w:rPr>
-                              <w:t>(thetaLR&lt;-LRsensitivity&amp;&amp;thetaUD&lt;0)</w:t>
+                              <w:t>(</w:t>
+                            </w:r>
+                            <w:proofErr w:type="spellStart"/>
+                            <w:proofErr w:type="gramEnd"/>
+                            <w:r>
+                              <w:rPr>
+                                <w:rFonts w:ascii="Courier New" w:hAnsi="Courier New" w:cs="Courier New"/>
+                                <w:color w:val="000000"/>
+                                <w:sz w:val="20"/>
+                                <w:szCs w:val="20"/>
+                              </w:rPr>
+                              <w:t>thetaLR</w:t>
+                            </w:r>
+                            <w:proofErr w:type="spellEnd"/>
+                            <w:r>
+                              <w:rPr>
+                                <w:rFonts w:ascii="Courier New" w:hAnsi="Courier New" w:cs="Courier New"/>
+                                <w:color w:val="000000"/>
+                                <w:sz w:val="20"/>
+                                <w:szCs w:val="20"/>
+                              </w:rPr>
+                              <w:t>&lt;-</w:t>
+                            </w:r>
+                            <w:proofErr w:type="spellStart"/>
+                            <w:r>
+                              <w:rPr>
+                                <w:rFonts w:ascii="Courier New" w:hAnsi="Courier New" w:cs="Courier New"/>
+                                <w:color w:val="000000"/>
+                                <w:sz w:val="20"/>
+                                <w:szCs w:val="20"/>
+                              </w:rPr>
+                              <w:t>LRsensitivity</w:t>
+                            </w:r>
+                            <w:proofErr w:type="spellEnd"/>
+                            <w:r>
+                              <w:rPr>
+                                <w:rFonts w:ascii="Courier New" w:hAnsi="Courier New" w:cs="Courier New"/>
+                                <w:color w:val="000000"/>
+                                <w:sz w:val="20"/>
+                                <w:szCs w:val="20"/>
+                              </w:rPr>
+                              <w:t>&amp;&amp;</w:t>
+                            </w:r>
+                            <w:proofErr w:type="spellStart"/>
+                            <w:r>
+                              <w:rPr>
+                                <w:rFonts w:ascii="Courier New" w:hAnsi="Courier New" w:cs="Courier New"/>
+                                <w:color w:val="000000"/>
+                                <w:sz w:val="20"/>
+                                <w:szCs w:val="20"/>
+                              </w:rPr>
+                              <w:t>thetaUD</w:t>
+                            </w:r>
+                            <w:proofErr w:type="spellEnd"/>
+                            <w:r>
+                              <w:rPr>
+                                <w:rFonts w:ascii="Courier New" w:hAnsi="Courier New" w:cs="Courier New"/>
+                                <w:color w:val="000000"/>
+                                <w:sz w:val="20"/>
+                                <w:szCs w:val="20"/>
+                              </w:rPr>
+                              <w:t>&lt;0)</w:t>
                             </w:r>
                           </w:p>
                           <w:p>
@@ -4594,7 +5478,49 @@
                                 <w:sz w:val="20"/>
                                 <w:szCs w:val="20"/>
                               </w:rPr>
-                              <w:t xml:space="preserve">    robot.keyPress(java.awt.event.KeyEvent.VK_LEFT); </w:t>
+                              <w:t xml:space="preserve">    </w:t>
+                            </w:r>
+                            <w:proofErr w:type="spellStart"/>
+                            <w:proofErr w:type="gramStart"/>
+                            <w:r>
+                              <w:rPr>
+                                <w:rFonts w:ascii="Courier New" w:hAnsi="Courier New" w:cs="Courier New"/>
+                                <w:color w:val="000000"/>
+                                <w:sz w:val="20"/>
+                                <w:szCs w:val="20"/>
+                              </w:rPr>
+                              <w:t>robot.keyPress</w:t>
+                            </w:r>
+                            <w:proofErr w:type="spellEnd"/>
+                            <w:r>
+                              <w:rPr>
+                                <w:rFonts w:ascii="Courier New" w:hAnsi="Courier New" w:cs="Courier New"/>
+                                <w:color w:val="000000"/>
+                                <w:sz w:val="20"/>
+                                <w:szCs w:val="20"/>
+                              </w:rPr>
+                              <w:t>(</w:t>
+                            </w:r>
+                            <w:proofErr w:type="spellStart"/>
+                            <w:proofErr w:type="gramEnd"/>
+                            <w:r>
+                              <w:rPr>
+                                <w:rFonts w:ascii="Courier New" w:hAnsi="Courier New" w:cs="Courier New"/>
+                                <w:color w:val="000000"/>
+                                <w:sz w:val="20"/>
+                                <w:szCs w:val="20"/>
+                              </w:rPr>
+                              <w:t>java.awt.event.KeyEvent.VK_LEFT</w:t>
+                            </w:r>
+                            <w:proofErr w:type="spellEnd"/>
+                            <w:r>
+                              <w:rPr>
+                                <w:rFonts w:ascii="Courier New" w:hAnsi="Courier New" w:cs="Courier New"/>
+                                <w:color w:val="000000"/>
+                                <w:sz w:val="20"/>
+                                <w:szCs w:val="20"/>
+                              </w:rPr>
+                              <w:t xml:space="preserve">); </w:t>
                             </w:r>
                           </w:p>
                           <w:p>
@@ -4609,6 +5535,8 @@
                                 <w:szCs w:val="24"/>
                               </w:rPr>
                             </w:pPr>
+                            <w:proofErr w:type="spellStart"/>
+                            <w:proofErr w:type="gramStart"/>
                             <w:r>
                               <w:rPr>
                                 <w:rFonts w:ascii="Courier New" w:hAnsi="Courier New" w:cs="Courier New"/>
@@ -4618,14 +5546,76 @@
                               </w:rPr>
                               <w:t>elseif</w:t>
                             </w:r>
-                            <w:r>
-                              <w:rPr>
-                                <w:rFonts w:ascii="Courier New" w:hAnsi="Courier New" w:cs="Courier New"/>
-                                <w:color w:val="000000"/>
-                                <w:sz w:val="20"/>
-                                <w:szCs w:val="20"/>
-                              </w:rPr>
-                              <w:t xml:space="preserve">(thetaLR&gt;LRsensitivity&amp;&amp;thetaUD&lt;0)  </w:t>
+                            <w:proofErr w:type="spellEnd"/>
+                            <w:r>
+                              <w:rPr>
+                                <w:rFonts w:ascii="Courier New" w:hAnsi="Courier New" w:cs="Courier New"/>
+                                <w:color w:val="000000"/>
+                                <w:sz w:val="20"/>
+                                <w:szCs w:val="20"/>
+                              </w:rPr>
+                              <w:t>(</w:t>
+                            </w:r>
+                            <w:proofErr w:type="spellStart"/>
+                            <w:proofErr w:type="gramEnd"/>
+                            <w:r>
+                              <w:rPr>
+                                <w:rFonts w:ascii="Courier New" w:hAnsi="Courier New" w:cs="Courier New"/>
+                                <w:color w:val="000000"/>
+                                <w:sz w:val="20"/>
+                                <w:szCs w:val="20"/>
+                              </w:rPr>
+                              <w:t>thetaLR</w:t>
+                            </w:r>
+                            <w:proofErr w:type="spellEnd"/>
+                            <w:r>
+                              <w:rPr>
+                                <w:rFonts w:ascii="Courier New" w:hAnsi="Courier New" w:cs="Courier New"/>
+                                <w:color w:val="000000"/>
+                                <w:sz w:val="20"/>
+                                <w:szCs w:val="20"/>
+                              </w:rPr>
+                              <w:t>&gt;</w:t>
+                            </w:r>
+                            <w:proofErr w:type="spellStart"/>
+                            <w:r>
+                              <w:rPr>
+                                <w:rFonts w:ascii="Courier New" w:hAnsi="Courier New" w:cs="Courier New"/>
+                                <w:color w:val="000000"/>
+                                <w:sz w:val="20"/>
+                                <w:szCs w:val="20"/>
+                              </w:rPr>
+                              <w:t>LRsensitivity</w:t>
+                            </w:r>
+                            <w:proofErr w:type="spellEnd"/>
+                            <w:r>
+                              <w:rPr>
+                                <w:rFonts w:ascii="Courier New" w:hAnsi="Courier New" w:cs="Courier New"/>
+                                <w:color w:val="000000"/>
+                                <w:sz w:val="20"/>
+                                <w:szCs w:val="20"/>
+                              </w:rPr>
+                              <w:t>&amp;&amp;</w:t>
+                            </w:r>
+                            <w:proofErr w:type="spellStart"/>
+                            <w:r>
+                              <w:rPr>
+                                <w:rFonts w:ascii="Courier New" w:hAnsi="Courier New" w:cs="Courier New"/>
+                                <w:color w:val="000000"/>
+                                <w:sz w:val="20"/>
+                                <w:szCs w:val="20"/>
+                              </w:rPr>
+                              <w:t>thetaUD</w:t>
+                            </w:r>
+                            <w:proofErr w:type="spellEnd"/>
+                            <w:r>
+                              <w:rPr>
+                                <w:rFonts w:ascii="Courier New" w:hAnsi="Courier New" w:cs="Courier New"/>
+                                <w:color w:val="000000"/>
+                                <w:sz w:val="20"/>
+                                <w:szCs w:val="20"/>
+                              </w:rPr>
+                              <w:t xml:space="preserve">&lt;0)  </w:t>
                             </w:r>
                           </w:p>
                           <w:p>
@@ -4649,6 +5639,7 @@
                               </w:rPr>
                               <w:t xml:space="preserve">    % </w:t>
                             </w:r>
+                            <w:proofErr w:type="gramStart"/>
                             <w:r>
                               <w:rPr>
                                 <w:rFonts w:ascii="Courier New" w:hAnsi="Courier New" w:cs="Courier New"/>
@@ -4658,6 +5649,7 @@
                               </w:rPr>
                               <w:t>Move  right</w:t>
                             </w:r>
+                            <w:proofErr w:type="gramEnd"/>
                           </w:p>
                           <w:p>
                             <w:pPr>
@@ -4678,7 +5670,49 @@
                                 <w:sz w:val="20"/>
                                 <w:szCs w:val="20"/>
                               </w:rPr>
-                              <w:t xml:space="preserve">    robot.keyPress(java.awt.event.KeyEvent.VK_RIGHT);</w:t>
+                              <w:t xml:space="preserve">    </w:t>
+                            </w:r>
+                            <w:proofErr w:type="spellStart"/>
+                            <w:proofErr w:type="gramStart"/>
+                            <w:r>
+                              <w:rPr>
+                                <w:rFonts w:ascii="Courier New" w:hAnsi="Courier New" w:cs="Courier New"/>
+                                <w:color w:val="000000"/>
+                                <w:sz w:val="20"/>
+                                <w:szCs w:val="20"/>
+                              </w:rPr>
+                              <w:t>robot.keyPress</w:t>
+                            </w:r>
+                            <w:proofErr w:type="spellEnd"/>
+                            <w:r>
+                              <w:rPr>
+                                <w:rFonts w:ascii="Courier New" w:hAnsi="Courier New" w:cs="Courier New"/>
+                                <w:color w:val="000000"/>
+                                <w:sz w:val="20"/>
+                                <w:szCs w:val="20"/>
+                              </w:rPr>
+                              <w:t>(</w:t>
+                            </w:r>
+                            <w:proofErr w:type="spellStart"/>
+                            <w:proofErr w:type="gramEnd"/>
+                            <w:r>
+                              <w:rPr>
+                                <w:rFonts w:ascii="Courier New" w:hAnsi="Courier New" w:cs="Courier New"/>
+                                <w:color w:val="000000"/>
+                                <w:sz w:val="20"/>
+                                <w:szCs w:val="20"/>
+                              </w:rPr>
+                              <w:t>java.awt.event.KeyEvent.VK_RIGHT</w:t>
+                            </w:r>
+                            <w:proofErr w:type="spellEnd"/>
+                            <w:r>
+                              <w:rPr>
+                                <w:rFonts w:ascii="Courier New" w:hAnsi="Courier New" w:cs="Courier New"/>
+                                <w:color w:val="000000"/>
+                                <w:sz w:val="20"/>
+                                <w:szCs w:val="20"/>
+                              </w:rPr>
+                              <w:t>);</w:t>
                             </w:r>
                           </w:p>
                           <w:p>
@@ -4693,6 +5727,8 @@
                                 <w:szCs w:val="24"/>
                               </w:rPr>
                             </w:pPr>
+                            <w:proofErr w:type="spellStart"/>
+                            <w:proofErr w:type="gramStart"/>
                             <w:r>
                               <w:rPr>
                                 <w:rFonts w:ascii="Courier New" w:hAnsi="Courier New" w:cs="Courier New"/>
@@ -4702,14 +5738,76 @@
                               </w:rPr>
                               <w:t>elseif</w:t>
                             </w:r>
-                            <w:r>
-                              <w:rPr>
-                                <w:rFonts w:ascii="Courier New" w:hAnsi="Courier New" w:cs="Courier New"/>
-                                <w:color w:val="000000"/>
-                                <w:sz w:val="20"/>
-                                <w:szCs w:val="20"/>
-                              </w:rPr>
-                              <w:t>(thetaLR&lt;-LRsensitivity&amp;&amp;thetaUD&gt;=0)</w:t>
+                            <w:proofErr w:type="spellEnd"/>
+                            <w:r>
+                              <w:rPr>
+                                <w:rFonts w:ascii="Courier New" w:hAnsi="Courier New" w:cs="Courier New"/>
+                                <w:color w:val="000000"/>
+                                <w:sz w:val="20"/>
+                                <w:szCs w:val="20"/>
+                              </w:rPr>
+                              <w:t>(</w:t>
+                            </w:r>
+                            <w:proofErr w:type="spellStart"/>
+                            <w:proofErr w:type="gramEnd"/>
+                            <w:r>
+                              <w:rPr>
+                                <w:rFonts w:ascii="Courier New" w:hAnsi="Courier New" w:cs="Courier New"/>
+                                <w:color w:val="000000"/>
+                                <w:sz w:val="20"/>
+                                <w:szCs w:val="20"/>
+                              </w:rPr>
+                              <w:t>thetaLR</w:t>
+                            </w:r>
+                            <w:proofErr w:type="spellEnd"/>
+                            <w:r>
+                              <w:rPr>
+                                <w:rFonts w:ascii="Courier New" w:hAnsi="Courier New" w:cs="Courier New"/>
+                                <w:color w:val="000000"/>
+                                <w:sz w:val="20"/>
+                                <w:szCs w:val="20"/>
+                              </w:rPr>
+                              <w:t>&lt;-</w:t>
+                            </w:r>
+                            <w:proofErr w:type="spellStart"/>
+                            <w:r>
+                              <w:rPr>
+                                <w:rFonts w:ascii="Courier New" w:hAnsi="Courier New" w:cs="Courier New"/>
+                                <w:color w:val="000000"/>
+                                <w:sz w:val="20"/>
+                                <w:szCs w:val="20"/>
+                              </w:rPr>
+                              <w:t>LRsensitivity</w:t>
+                            </w:r>
+                            <w:proofErr w:type="spellEnd"/>
+                            <w:r>
+                              <w:rPr>
+                                <w:rFonts w:ascii="Courier New" w:hAnsi="Courier New" w:cs="Courier New"/>
+                                <w:color w:val="000000"/>
+                                <w:sz w:val="20"/>
+                                <w:szCs w:val="20"/>
+                              </w:rPr>
+                              <w:t>&amp;&amp;</w:t>
+                            </w:r>
+                            <w:proofErr w:type="spellStart"/>
+                            <w:r>
+                              <w:rPr>
+                                <w:rFonts w:ascii="Courier New" w:hAnsi="Courier New" w:cs="Courier New"/>
+                                <w:color w:val="000000"/>
+                                <w:sz w:val="20"/>
+                                <w:szCs w:val="20"/>
+                              </w:rPr>
+                              <w:t>thetaUD</w:t>
+                            </w:r>
+                            <w:proofErr w:type="spellEnd"/>
+                            <w:r>
+                              <w:rPr>
+                                <w:rFonts w:ascii="Courier New" w:hAnsi="Courier New" w:cs="Courier New"/>
+                                <w:color w:val="000000"/>
+                                <w:sz w:val="20"/>
+                                <w:szCs w:val="20"/>
+                              </w:rPr>
+                              <w:t>&gt;=0)</w:t>
                             </w:r>
                           </w:p>
                           <w:p>
@@ -4793,7 +5891,49 @@
                                 <w:sz w:val="20"/>
                                 <w:szCs w:val="20"/>
                               </w:rPr>
-                              <w:t xml:space="preserve">    robot.keyPress(java.awt.event.KeyEvent.VK_RIGHT);</w:t>
+                              <w:t xml:space="preserve">    </w:t>
+                            </w:r>
+                            <w:proofErr w:type="spellStart"/>
+                            <w:proofErr w:type="gramStart"/>
+                            <w:r>
+                              <w:rPr>
+                                <w:rFonts w:ascii="Courier New" w:hAnsi="Courier New" w:cs="Courier New"/>
+                                <w:color w:val="000000"/>
+                                <w:sz w:val="20"/>
+                                <w:szCs w:val="20"/>
+                              </w:rPr>
+                              <w:t>robot.keyPress</w:t>
+                            </w:r>
+                            <w:proofErr w:type="spellEnd"/>
+                            <w:r>
+                              <w:rPr>
+                                <w:rFonts w:ascii="Courier New" w:hAnsi="Courier New" w:cs="Courier New"/>
+                                <w:color w:val="000000"/>
+                                <w:sz w:val="20"/>
+                                <w:szCs w:val="20"/>
+                              </w:rPr>
+                              <w:t>(</w:t>
+                            </w:r>
+                            <w:proofErr w:type="spellStart"/>
+                            <w:proofErr w:type="gramEnd"/>
+                            <w:r>
+                              <w:rPr>
+                                <w:rFonts w:ascii="Courier New" w:hAnsi="Courier New" w:cs="Courier New"/>
+                                <w:color w:val="000000"/>
+                                <w:sz w:val="20"/>
+                                <w:szCs w:val="20"/>
+                              </w:rPr>
+                              <w:t>java.awt.event.KeyEvent.VK_RIGHT</w:t>
+                            </w:r>
+                            <w:proofErr w:type="spellEnd"/>
+                            <w:r>
+                              <w:rPr>
+                                <w:rFonts w:ascii="Courier New" w:hAnsi="Courier New" w:cs="Courier New"/>
+                                <w:color w:val="000000"/>
+                                <w:sz w:val="20"/>
+                                <w:szCs w:val="20"/>
+                              </w:rPr>
+                              <w:t>);</w:t>
                             </w:r>
                           </w:p>
                           <w:p>
@@ -4808,6 +5948,8 @@
                                 <w:szCs w:val="24"/>
                               </w:rPr>
                             </w:pPr>
+                            <w:proofErr w:type="spellStart"/>
+                            <w:proofErr w:type="gramStart"/>
                             <w:r>
                               <w:rPr>
                                 <w:rFonts w:ascii="Courier New" w:hAnsi="Courier New" w:cs="Courier New"/>
@@ -4817,14 +5959,76 @@
                               </w:rPr>
                               <w:t>elseif</w:t>
                             </w:r>
-                            <w:r>
-                              <w:rPr>
-                                <w:rFonts w:ascii="Courier New" w:hAnsi="Courier New" w:cs="Courier New"/>
-                                <w:color w:val="000000"/>
-                                <w:sz w:val="20"/>
-                                <w:szCs w:val="20"/>
-                              </w:rPr>
-                              <w:t>(thetaLR&gt;LRsensitivity&amp;&amp;thetaUD&gt;=0)</w:t>
+                            <w:proofErr w:type="spellEnd"/>
+                            <w:r>
+                              <w:rPr>
+                                <w:rFonts w:ascii="Courier New" w:hAnsi="Courier New" w:cs="Courier New"/>
+                                <w:color w:val="000000"/>
+                                <w:sz w:val="20"/>
+                                <w:szCs w:val="20"/>
+                              </w:rPr>
+                              <w:t>(</w:t>
+                            </w:r>
+                            <w:proofErr w:type="spellStart"/>
+                            <w:proofErr w:type="gramEnd"/>
+                            <w:r>
+                              <w:rPr>
+                                <w:rFonts w:ascii="Courier New" w:hAnsi="Courier New" w:cs="Courier New"/>
+                                <w:color w:val="000000"/>
+                                <w:sz w:val="20"/>
+                                <w:szCs w:val="20"/>
+                              </w:rPr>
+                              <w:t>thetaLR</w:t>
+                            </w:r>
+                            <w:proofErr w:type="spellEnd"/>
+                            <w:r>
+                              <w:rPr>
+                                <w:rFonts w:ascii="Courier New" w:hAnsi="Courier New" w:cs="Courier New"/>
+                                <w:color w:val="000000"/>
+                                <w:sz w:val="20"/>
+                                <w:szCs w:val="20"/>
+                              </w:rPr>
+                              <w:t>&gt;</w:t>
+                            </w:r>
+                            <w:proofErr w:type="spellStart"/>
+                            <w:r>
+                              <w:rPr>
+                                <w:rFonts w:ascii="Courier New" w:hAnsi="Courier New" w:cs="Courier New"/>
+                                <w:color w:val="000000"/>
+                                <w:sz w:val="20"/>
+                                <w:szCs w:val="20"/>
+                              </w:rPr>
+                              <w:t>LRsensitivity</w:t>
+                            </w:r>
+                            <w:proofErr w:type="spellEnd"/>
+                            <w:r>
+                              <w:rPr>
+                                <w:rFonts w:ascii="Courier New" w:hAnsi="Courier New" w:cs="Courier New"/>
+                                <w:color w:val="000000"/>
+                                <w:sz w:val="20"/>
+                                <w:szCs w:val="20"/>
+                              </w:rPr>
+                              <w:t>&amp;&amp;</w:t>
+                            </w:r>
+                            <w:proofErr w:type="spellStart"/>
+                            <w:r>
+                              <w:rPr>
+                                <w:rFonts w:ascii="Courier New" w:hAnsi="Courier New" w:cs="Courier New"/>
+                                <w:color w:val="000000"/>
+                                <w:sz w:val="20"/>
+                                <w:szCs w:val="20"/>
+                              </w:rPr>
+                              <w:t>thetaUD</w:t>
+                            </w:r>
+                            <w:proofErr w:type="spellEnd"/>
+                            <w:r>
+                              <w:rPr>
+                                <w:rFonts w:ascii="Courier New" w:hAnsi="Courier New" w:cs="Courier New"/>
+                                <w:color w:val="000000"/>
+                                <w:sz w:val="20"/>
+                                <w:szCs w:val="20"/>
+                              </w:rPr>
+                              <w:t>&gt;=0)</w:t>
                             </w:r>
                           </w:p>
                           <w:p>
@@ -4878,7 +6082,49 @@
                                 <w:sz w:val="20"/>
                                 <w:szCs w:val="20"/>
                               </w:rPr>
-                              <w:t xml:space="preserve">    robot.keyPress(java.awt.event.KeyEvent.VK_LEFT);</w:t>
+                              <w:t xml:space="preserve">    </w:t>
+                            </w:r>
+                            <w:proofErr w:type="spellStart"/>
+                            <w:proofErr w:type="gramStart"/>
+                            <w:r>
+                              <w:rPr>
+                                <w:rFonts w:ascii="Courier New" w:hAnsi="Courier New" w:cs="Courier New"/>
+                                <w:color w:val="000000"/>
+                                <w:sz w:val="20"/>
+                                <w:szCs w:val="20"/>
+                              </w:rPr>
+                              <w:t>robot.keyPress</w:t>
+                            </w:r>
+                            <w:proofErr w:type="spellEnd"/>
+                            <w:r>
+                              <w:rPr>
+                                <w:rFonts w:ascii="Courier New" w:hAnsi="Courier New" w:cs="Courier New"/>
+                                <w:color w:val="000000"/>
+                                <w:sz w:val="20"/>
+                                <w:szCs w:val="20"/>
+                              </w:rPr>
+                              <w:t>(</w:t>
+                            </w:r>
+                            <w:proofErr w:type="spellStart"/>
+                            <w:proofErr w:type="gramEnd"/>
+                            <w:r>
+                              <w:rPr>
+                                <w:rFonts w:ascii="Courier New" w:hAnsi="Courier New" w:cs="Courier New"/>
+                                <w:color w:val="000000"/>
+                                <w:sz w:val="20"/>
+                                <w:szCs w:val="20"/>
+                              </w:rPr>
+                              <w:t>java.awt.event.KeyEvent.VK_LEFT</w:t>
+                            </w:r>
+                            <w:proofErr w:type="spellEnd"/>
+                            <w:r>
+                              <w:rPr>
+                                <w:rFonts w:ascii="Courier New" w:hAnsi="Courier New" w:cs="Courier New"/>
+                                <w:color w:val="000000"/>
+                                <w:sz w:val="20"/>
+                                <w:szCs w:val="20"/>
+                              </w:rPr>
+                              <w:t>);</w:t>
                             </w:r>
                           </w:p>
                           <w:p>
@@ -4894,6 +6140,7 @@
                                 <w:szCs w:val="20"/>
                               </w:rPr>
                             </w:pPr>
+                            <w:proofErr w:type="gramStart"/>
                             <w:r>
                               <w:rPr>
                                 <w:rFonts w:ascii="Courier New" w:hAnsi="Courier New" w:cs="Courier New"/>
@@ -4903,6 +6150,7 @@
                               </w:rPr>
                               <w:t>else</w:t>
                             </w:r>
+                            <w:proofErr w:type="gramEnd"/>
                           </w:p>
                           <w:p>
                             <w:pPr>
@@ -4955,7 +6203,49 @@
                                 <w:sz w:val="20"/>
                                 <w:szCs w:val="20"/>
                               </w:rPr>
-                              <w:t xml:space="preserve">    robot.keyRelease(java.awt.event.KeyEvent.VK_LEFT); </w:t>
+                              <w:t xml:space="preserve">    </w:t>
+                            </w:r>
+                            <w:proofErr w:type="spellStart"/>
+                            <w:proofErr w:type="gramStart"/>
+                            <w:r>
+                              <w:rPr>
+                                <w:rFonts w:ascii="Courier New" w:hAnsi="Courier New" w:cs="Courier New"/>
+                                <w:color w:val="000000"/>
+                                <w:sz w:val="20"/>
+                                <w:szCs w:val="20"/>
+                              </w:rPr>
+                              <w:t>robot.keyRelease</w:t>
+                            </w:r>
+                            <w:proofErr w:type="spellEnd"/>
+                            <w:r>
+                              <w:rPr>
+                                <w:rFonts w:ascii="Courier New" w:hAnsi="Courier New" w:cs="Courier New"/>
+                                <w:color w:val="000000"/>
+                                <w:sz w:val="20"/>
+                                <w:szCs w:val="20"/>
+                              </w:rPr>
+                              <w:t>(</w:t>
+                            </w:r>
+                            <w:proofErr w:type="spellStart"/>
+                            <w:proofErr w:type="gramEnd"/>
+                            <w:r>
+                              <w:rPr>
+                                <w:rFonts w:ascii="Courier New" w:hAnsi="Courier New" w:cs="Courier New"/>
+                                <w:color w:val="000000"/>
+                                <w:sz w:val="20"/>
+                                <w:szCs w:val="20"/>
+                              </w:rPr>
+                              <w:t>java.awt.event.KeyEvent.VK_LEFT</w:t>
+                            </w:r>
+                            <w:proofErr w:type="spellEnd"/>
+                            <w:r>
+                              <w:rPr>
+                                <w:rFonts w:ascii="Courier New" w:hAnsi="Courier New" w:cs="Courier New"/>
+                                <w:color w:val="000000"/>
+                                <w:sz w:val="20"/>
+                                <w:szCs w:val="20"/>
+                              </w:rPr>
+                              <w:t xml:space="preserve">); </w:t>
                             </w:r>
                           </w:p>
                           <w:p>
@@ -4977,7 +6267,49 @@
                                 <w:sz w:val="20"/>
                                 <w:szCs w:val="20"/>
                               </w:rPr>
-                              <w:t xml:space="preserve">    robot.keyRelease(java.awt.event.KeyEvent.VK_RIGHT); </w:t>
+                              <w:t xml:space="preserve">    </w:t>
+                            </w:r>
+                            <w:proofErr w:type="spellStart"/>
+                            <w:proofErr w:type="gramStart"/>
+                            <w:r>
+                              <w:rPr>
+                                <w:rFonts w:ascii="Courier New" w:hAnsi="Courier New" w:cs="Courier New"/>
+                                <w:color w:val="000000"/>
+                                <w:sz w:val="20"/>
+                                <w:szCs w:val="20"/>
+                              </w:rPr>
+                              <w:t>robot.keyRelease</w:t>
+                            </w:r>
+                            <w:proofErr w:type="spellEnd"/>
+                            <w:r>
+                              <w:rPr>
+                                <w:rFonts w:ascii="Courier New" w:hAnsi="Courier New" w:cs="Courier New"/>
+                                <w:color w:val="000000"/>
+                                <w:sz w:val="20"/>
+                                <w:szCs w:val="20"/>
+                              </w:rPr>
+                              <w:t>(</w:t>
+                            </w:r>
+                            <w:proofErr w:type="spellStart"/>
+                            <w:proofErr w:type="gramEnd"/>
+                            <w:r>
+                              <w:rPr>
+                                <w:rFonts w:ascii="Courier New" w:hAnsi="Courier New" w:cs="Courier New"/>
+                                <w:color w:val="000000"/>
+                                <w:sz w:val="20"/>
+                                <w:szCs w:val="20"/>
+                              </w:rPr>
+                              <w:t>java.awt.event.KeyEvent.VK_RIGHT</w:t>
+                            </w:r>
+                            <w:proofErr w:type="spellEnd"/>
+                            <w:r>
+                              <w:rPr>
+                                <w:rFonts w:ascii="Courier New" w:hAnsi="Courier New" w:cs="Courier New"/>
+                                <w:color w:val="000000"/>
+                                <w:sz w:val="20"/>
+                                <w:szCs w:val="20"/>
+                              </w:rPr>
+                              <w:t xml:space="preserve">); </w:t>
                             </w:r>
                           </w:p>
                           <w:p>
@@ -4992,6 +6324,7 @@
                                 <w:szCs w:val="24"/>
                               </w:rPr>
                             </w:pPr>
+                            <w:proofErr w:type="gramStart"/>
                             <w:r>
                               <w:rPr>
                                 <w:rFonts w:ascii="Courier New" w:hAnsi="Courier New" w:cs="Courier New"/>
@@ -5001,6 +6334,7 @@
                               </w:rPr>
                               <w:t>end</w:t>
                             </w:r>
+                            <w:proofErr w:type="gramEnd"/>
                           </w:p>
                           <w:p/>
                         </w:txbxContent>
@@ -6196,6 +7530,7 @@
                                 <w:szCs w:val="24"/>
                               </w:rPr>
                             </w:pPr>
+                            <w:proofErr w:type="gramStart"/>
                             <w:r>
                               <w:rPr>
                                 <w:rFonts w:ascii="Courier New" w:hAnsi="Courier New" w:cs="Courier New"/>
@@ -6212,7 +7547,48 @@
                                 <w:sz w:val="20"/>
                                 <w:szCs w:val="20"/>
                               </w:rPr>
-                              <w:t>(upDownAxis&lt;-UpDownSensitivity)</w:t>
+                              <w:t>(</w:t>
+                            </w:r>
+                            <w:proofErr w:type="spellStart"/>
+                            <w:proofErr w:type="gramEnd"/>
+                            <w:r>
+                              <w:rPr>
+                                <w:rFonts w:ascii="Courier New" w:hAnsi="Courier New" w:cs="Courier New"/>
+                                <w:color w:val="000000"/>
+                                <w:sz w:val="20"/>
+                                <w:szCs w:val="20"/>
+                              </w:rPr>
+                              <w:t>upDownAxis</w:t>
+                            </w:r>
+                            <w:proofErr w:type="spellEnd"/>
+                            <w:r>
+                              <w:rPr>
+                                <w:rFonts w:ascii="Courier New" w:hAnsi="Courier New" w:cs="Courier New"/>
+                                <w:color w:val="000000"/>
+                                <w:sz w:val="20"/>
+                                <w:szCs w:val="20"/>
+                              </w:rPr>
+                              <w:t>&lt;-</w:t>
+                            </w:r>
+                            <w:proofErr w:type="spellStart"/>
+                            <w:r>
+                              <w:rPr>
+                                <w:rFonts w:ascii="Courier New" w:hAnsi="Courier New" w:cs="Courier New"/>
+                                <w:color w:val="000000"/>
+                                <w:sz w:val="20"/>
+                                <w:szCs w:val="20"/>
+                              </w:rPr>
+                              <w:t>UpDownSensitivity</w:t>
+                            </w:r>
+                            <w:proofErr w:type="spellEnd"/>
+                            <w:r>
+                              <w:rPr>
+                                <w:rFonts w:ascii="Courier New" w:hAnsi="Courier New" w:cs="Courier New"/>
+                                <w:color w:val="000000"/>
+                                <w:sz w:val="20"/>
+                                <w:szCs w:val="20"/>
+                              </w:rPr>
+                              <w:t>)</w:t>
                             </w:r>
                           </w:p>
                           <w:p>
@@ -6265,7 +7641,49 @@
                                 <w:sz w:val="20"/>
                                 <w:szCs w:val="20"/>
                               </w:rPr>
-                              <w:t xml:space="preserve">    robot.keyPress(java.awt.event.KeyEvent.VK_DOWN); </w:t>
+                              <w:t xml:space="preserve">    </w:t>
+                            </w:r>
+                            <w:proofErr w:type="spellStart"/>
+                            <w:proofErr w:type="gramStart"/>
+                            <w:r>
+                              <w:rPr>
+                                <w:rFonts w:ascii="Courier New" w:hAnsi="Courier New" w:cs="Courier New"/>
+                                <w:color w:val="000000"/>
+                                <w:sz w:val="20"/>
+                                <w:szCs w:val="20"/>
+                              </w:rPr>
+                              <w:t>robot.keyPress</w:t>
+                            </w:r>
+                            <w:proofErr w:type="spellEnd"/>
+                            <w:r>
+                              <w:rPr>
+                                <w:rFonts w:ascii="Courier New" w:hAnsi="Courier New" w:cs="Courier New"/>
+                                <w:color w:val="000000"/>
+                                <w:sz w:val="20"/>
+                                <w:szCs w:val="20"/>
+                              </w:rPr>
+                              <w:t>(</w:t>
+                            </w:r>
+                            <w:proofErr w:type="spellStart"/>
+                            <w:proofErr w:type="gramEnd"/>
+                            <w:r>
+                              <w:rPr>
+                                <w:rFonts w:ascii="Courier New" w:hAnsi="Courier New" w:cs="Courier New"/>
+                                <w:color w:val="000000"/>
+                                <w:sz w:val="20"/>
+                                <w:szCs w:val="20"/>
+                              </w:rPr>
+                              <w:t>java.awt.event.KeyEvent.VK_DOWN</w:t>
+                            </w:r>
+                            <w:proofErr w:type="spellEnd"/>
+                            <w:r>
+                              <w:rPr>
+                                <w:rFonts w:ascii="Courier New" w:hAnsi="Courier New" w:cs="Courier New"/>
+                                <w:color w:val="000000"/>
+                                <w:sz w:val="20"/>
+                                <w:szCs w:val="20"/>
+                              </w:rPr>
+                              <w:t xml:space="preserve">); </w:t>
                             </w:r>
                           </w:p>
                           <w:p>
@@ -6280,6 +7698,8 @@
                                 <w:szCs w:val="24"/>
                               </w:rPr>
                             </w:pPr>
+                            <w:proofErr w:type="spellStart"/>
+                            <w:proofErr w:type="gramStart"/>
                             <w:r>
                               <w:rPr>
                                 <w:rFonts w:ascii="Courier New" w:hAnsi="Courier New" w:cs="Courier New"/>
@@ -6289,14 +7709,56 @@
                               </w:rPr>
                               <w:t>elseif</w:t>
                             </w:r>
-                            <w:r>
-                              <w:rPr>
-                                <w:rFonts w:ascii="Courier New" w:hAnsi="Courier New" w:cs="Courier New"/>
-                                <w:color w:val="000000"/>
-                                <w:sz w:val="20"/>
-                                <w:szCs w:val="20"/>
-                              </w:rPr>
-                              <w:t xml:space="preserve"> (upDownAxis&gt;UpDownSensitivity)</w:t>
+                            <w:proofErr w:type="spellEnd"/>
+                            <w:proofErr w:type="gramEnd"/>
+                            <w:r>
+                              <w:rPr>
+                                <w:rFonts w:ascii="Courier New" w:hAnsi="Courier New" w:cs="Courier New"/>
+                                <w:color w:val="000000"/>
+                                <w:sz w:val="20"/>
+                                <w:szCs w:val="20"/>
+                              </w:rPr>
+                              <w:t xml:space="preserve"> (</w:t>
+                            </w:r>
+                            <w:proofErr w:type="spellStart"/>
+                            <w:r>
+                              <w:rPr>
+                                <w:rFonts w:ascii="Courier New" w:hAnsi="Courier New" w:cs="Courier New"/>
+                                <w:color w:val="000000"/>
+                                <w:sz w:val="20"/>
+                                <w:szCs w:val="20"/>
+                              </w:rPr>
+                              <w:t>upDownAxis</w:t>
+                            </w:r>
+                            <w:proofErr w:type="spellEnd"/>
+                            <w:r>
+                              <w:rPr>
+                                <w:rFonts w:ascii="Courier New" w:hAnsi="Courier New" w:cs="Courier New"/>
+                                <w:color w:val="000000"/>
+                                <w:sz w:val="20"/>
+                                <w:szCs w:val="20"/>
+                              </w:rPr>
+                              <w:t>&gt;</w:t>
+                            </w:r>
+                            <w:proofErr w:type="spellStart"/>
+                            <w:r>
+                              <w:rPr>
+                                <w:rFonts w:ascii="Courier New" w:hAnsi="Courier New" w:cs="Courier New"/>
+                                <w:color w:val="000000"/>
+                                <w:sz w:val="20"/>
+                                <w:szCs w:val="20"/>
+                              </w:rPr>
+                              <w:t>UpDownSensitivity</w:t>
+                            </w:r>
+                            <w:proofErr w:type="spellEnd"/>
+                            <w:r>
+                              <w:rPr>
+                                <w:rFonts w:ascii="Courier New" w:hAnsi="Courier New" w:cs="Courier New"/>
+                                <w:color w:val="000000"/>
+                                <w:sz w:val="20"/>
+                                <w:szCs w:val="20"/>
+                              </w:rPr>
+                              <w:t>)</w:t>
                             </w:r>
                           </w:p>
                           <w:p>
@@ -6349,7 +7811,49 @@
                                 <w:sz w:val="20"/>
                                 <w:szCs w:val="20"/>
                               </w:rPr>
-                              <w:t xml:space="preserve">    robot.keyPress(java.awt.event.KeyEvent.VK_UP); </w:t>
+                              <w:t xml:space="preserve">    </w:t>
+                            </w:r>
+                            <w:proofErr w:type="spellStart"/>
+                            <w:proofErr w:type="gramStart"/>
+                            <w:r>
+                              <w:rPr>
+                                <w:rFonts w:ascii="Courier New" w:hAnsi="Courier New" w:cs="Courier New"/>
+                                <w:color w:val="000000"/>
+                                <w:sz w:val="20"/>
+                                <w:szCs w:val="20"/>
+                              </w:rPr>
+                              <w:t>robot.keyPress</w:t>
+                            </w:r>
+                            <w:proofErr w:type="spellEnd"/>
+                            <w:r>
+                              <w:rPr>
+                                <w:rFonts w:ascii="Courier New" w:hAnsi="Courier New" w:cs="Courier New"/>
+                                <w:color w:val="000000"/>
+                                <w:sz w:val="20"/>
+                                <w:szCs w:val="20"/>
+                              </w:rPr>
+                              <w:t>(</w:t>
+                            </w:r>
+                            <w:proofErr w:type="spellStart"/>
+                            <w:proofErr w:type="gramEnd"/>
+                            <w:r>
+                              <w:rPr>
+                                <w:rFonts w:ascii="Courier New" w:hAnsi="Courier New" w:cs="Courier New"/>
+                                <w:color w:val="000000"/>
+                                <w:sz w:val="20"/>
+                                <w:szCs w:val="20"/>
+                              </w:rPr>
+                              <w:t>java.awt.event.KeyEvent.VK_UP</w:t>
+                            </w:r>
+                            <w:proofErr w:type="spellEnd"/>
+                            <w:r>
+                              <w:rPr>
+                                <w:rFonts w:ascii="Courier New" w:hAnsi="Courier New" w:cs="Courier New"/>
+                                <w:color w:val="000000"/>
+                                <w:sz w:val="20"/>
+                                <w:szCs w:val="20"/>
+                              </w:rPr>
+                              <w:t xml:space="preserve">); </w:t>
                             </w:r>
                           </w:p>
                           <w:p>
@@ -6364,6 +7868,7 @@
                                 <w:szCs w:val="24"/>
                               </w:rPr>
                             </w:pPr>
+                            <w:proofErr w:type="gramStart"/>
                             <w:r>
                               <w:rPr>
                                 <w:rFonts w:ascii="Courier New" w:hAnsi="Courier New" w:cs="Courier New"/>
@@ -6373,6 +7878,7 @@
                               </w:rPr>
                               <w:t>else</w:t>
                             </w:r>
+                            <w:proofErr w:type="gramEnd"/>
                           </w:p>
                           <w:p>
                             <w:pPr>
@@ -6393,7 +7899,49 @@
                                 <w:sz w:val="20"/>
                                 <w:szCs w:val="20"/>
                               </w:rPr>
-                              <w:t xml:space="preserve">    robot.keyRelease(java.awt.event.KeyEvent.VK_UP); </w:t>
+                              <w:t xml:space="preserve">    </w:t>
+                            </w:r>
+                            <w:proofErr w:type="spellStart"/>
+                            <w:proofErr w:type="gramStart"/>
+                            <w:r>
+                              <w:rPr>
+                                <w:rFonts w:ascii="Courier New" w:hAnsi="Courier New" w:cs="Courier New"/>
+                                <w:color w:val="000000"/>
+                                <w:sz w:val="20"/>
+                                <w:szCs w:val="20"/>
+                              </w:rPr>
+                              <w:t>robot.keyRelease</w:t>
+                            </w:r>
+                            <w:proofErr w:type="spellEnd"/>
+                            <w:r>
+                              <w:rPr>
+                                <w:rFonts w:ascii="Courier New" w:hAnsi="Courier New" w:cs="Courier New"/>
+                                <w:color w:val="000000"/>
+                                <w:sz w:val="20"/>
+                                <w:szCs w:val="20"/>
+                              </w:rPr>
+                              <w:t>(</w:t>
+                            </w:r>
+                            <w:proofErr w:type="spellStart"/>
+                            <w:proofErr w:type="gramEnd"/>
+                            <w:r>
+                              <w:rPr>
+                                <w:rFonts w:ascii="Courier New" w:hAnsi="Courier New" w:cs="Courier New"/>
+                                <w:color w:val="000000"/>
+                                <w:sz w:val="20"/>
+                                <w:szCs w:val="20"/>
+                              </w:rPr>
+                              <w:t>java.awt.event.KeyEvent.VK_UP</w:t>
+                            </w:r>
+                            <w:proofErr w:type="spellEnd"/>
+                            <w:r>
+                              <w:rPr>
+                                <w:rFonts w:ascii="Courier New" w:hAnsi="Courier New" w:cs="Courier New"/>
+                                <w:color w:val="000000"/>
+                                <w:sz w:val="20"/>
+                                <w:szCs w:val="20"/>
+                              </w:rPr>
+                              <w:t xml:space="preserve">); </w:t>
                             </w:r>
                           </w:p>
                           <w:p>
@@ -6415,7 +7963,49 @@
                                 <w:sz w:val="20"/>
                                 <w:szCs w:val="20"/>
                               </w:rPr>
-                              <w:t xml:space="preserve">    robot.keyRelease(java.awt.event.KeyEvent.VK_DOWN); </w:t>
+                              <w:t xml:space="preserve">    </w:t>
+                            </w:r>
+                            <w:proofErr w:type="spellStart"/>
+                            <w:proofErr w:type="gramStart"/>
+                            <w:r>
+                              <w:rPr>
+                                <w:rFonts w:ascii="Courier New" w:hAnsi="Courier New" w:cs="Courier New"/>
+                                <w:color w:val="000000"/>
+                                <w:sz w:val="20"/>
+                                <w:szCs w:val="20"/>
+                              </w:rPr>
+                              <w:t>robot.keyRelease</w:t>
+                            </w:r>
+                            <w:proofErr w:type="spellEnd"/>
+                            <w:r>
+                              <w:rPr>
+                                <w:rFonts w:ascii="Courier New" w:hAnsi="Courier New" w:cs="Courier New"/>
+                                <w:color w:val="000000"/>
+                                <w:sz w:val="20"/>
+                                <w:szCs w:val="20"/>
+                              </w:rPr>
+                              <w:t>(</w:t>
+                            </w:r>
+                            <w:proofErr w:type="spellStart"/>
+                            <w:proofErr w:type="gramEnd"/>
+                            <w:r>
+                              <w:rPr>
+                                <w:rFonts w:ascii="Courier New" w:hAnsi="Courier New" w:cs="Courier New"/>
+                                <w:color w:val="000000"/>
+                                <w:sz w:val="20"/>
+                                <w:szCs w:val="20"/>
+                              </w:rPr>
+                              <w:t>java.awt.event.KeyEvent.VK_DOWN</w:t>
+                            </w:r>
+                            <w:proofErr w:type="spellEnd"/>
+                            <w:r>
+                              <w:rPr>
+                                <w:rFonts w:ascii="Courier New" w:hAnsi="Courier New" w:cs="Courier New"/>
+                                <w:color w:val="000000"/>
+                                <w:sz w:val="20"/>
+                                <w:szCs w:val="20"/>
+                              </w:rPr>
+                              <w:t xml:space="preserve">); </w:t>
                             </w:r>
                           </w:p>
                           <w:p>
@@ -6430,6 +8020,7 @@
                                 <w:szCs w:val="24"/>
                               </w:rPr>
                             </w:pPr>
+                            <w:proofErr w:type="gramStart"/>
                             <w:r>
                               <w:rPr>
                                 <w:rFonts w:ascii="Courier New" w:hAnsi="Courier New" w:cs="Courier New"/>
@@ -6439,6 +8030,7 @@
                               </w:rPr>
                               <w:t>end</w:t>
                             </w:r>
+                            <w:proofErr w:type="gramEnd"/>
                           </w:p>
                           <w:p/>
                         </w:txbxContent>
@@ -7123,7 +8715,27 @@
                                 <w:sz w:val="20"/>
                                 <w:szCs w:val="20"/>
                               </w:rPr>
-                              <w:t>% Map the button on Engduino to a Key</w:t>
+                              <w:t xml:space="preserve">% Map the button on </w:t>
+                            </w:r>
+                            <w:proofErr w:type="spellStart"/>
+                            <w:r>
+                              <w:rPr>
+                                <w:rFonts w:ascii="Courier New" w:hAnsi="Courier New" w:cs="Courier New"/>
+                                <w:color w:val="228B22"/>
+                                <w:sz w:val="20"/>
+                                <w:szCs w:val="20"/>
+                              </w:rPr>
+                              <w:t>Engduino</w:t>
+                            </w:r>
+                            <w:proofErr w:type="spellEnd"/>
+                            <w:r>
+                              <w:rPr>
+                                <w:rFonts w:ascii="Courier New" w:hAnsi="Courier New" w:cs="Courier New"/>
+                                <w:color w:val="228B22"/>
+                                <w:sz w:val="20"/>
+                                <w:szCs w:val="20"/>
+                              </w:rPr>
+                              <w:t xml:space="preserve"> to a Key</w:t>
                             </w:r>
                           </w:p>
                           <w:p>
@@ -7138,6 +8750,7 @@
                                 <w:szCs w:val="24"/>
                               </w:rPr>
                             </w:pPr>
+                            <w:proofErr w:type="gramStart"/>
                             <w:r>
                               <w:rPr>
                                 <w:rFonts w:ascii="Courier New" w:hAnsi="Courier New" w:cs="Courier New"/>
@@ -7147,14 +8760,35 @@
                               </w:rPr>
                               <w:t>if</w:t>
                             </w:r>
-                            <w:r>
-                              <w:rPr>
-                                <w:rFonts w:ascii="Courier New" w:hAnsi="Courier New" w:cs="Courier New"/>
-                                <w:color w:val="000000"/>
-                                <w:sz w:val="20"/>
-                                <w:szCs w:val="20"/>
-                              </w:rPr>
-                              <w:t xml:space="preserve"> (e.getButton())</w:t>
+                            <w:proofErr w:type="gramEnd"/>
+                            <w:r>
+                              <w:rPr>
+                                <w:rFonts w:ascii="Courier New" w:hAnsi="Courier New" w:cs="Courier New"/>
+                                <w:color w:val="000000"/>
+                                <w:sz w:val="20"/>
+                                <w:szCs w:val="20"/>
+                              </w:rPr>
+                              <w:t xml:space="preserve"> (</w:t>
+                            </w:r>
+                            <w:proofErr w:type="spellStart"/>
+                            <w:r>
+                              <w:rPr>
+                                <w:rFonts w:ascii="Courier New" w:hAnsi="Courier New" w:cs="Courier New"/>
+                                <w:color w:val="000000"/>
+                                <w:sz w:val="20"/>
+                                <w:szCs w:val="20"/>
+                              </w:rPr>
+                              <w:t>e.getButton</w:t>
+                            </w:r>
+                            <w:proofErr w:type="spellEnd"/>
+                            <w:r>
+                              <w:rPr>
+                                <w:rFonts w:ascii="Courier New" w:hAnsi="Courier New" w:cs="Courier New"/>
+                                <w:color w:val="000000"/>
+                                <w:sz w:val="20"/>
+                                <w:szCs w:val="20"/>
+                              </w:rPr>
+                              <w:t>())</w:t>
                             </w:r>
                           </w:p>
                           <w:p>
@@ -7198,7 +8832,49 @@
                                 <w:sz w:val="20"/>
                                 <w:szCs w:val="20"/>
                               </w:rPr>
-                              <w:t xml:space="preserve">    robot.keyPress(java.awt.event.KeyEvent.VK_SPACE);</w:t>
+                              <w:t xml:space="preserve">    </w:t>
+                            </w:r>
+                            <w:proofErr w:type="spellStart"/>
+                            <w:proofErr w:type="gramStart"/>
+                            <w:r>
+                              <w:rPr>
+                                <w:rFonts w:ascii="Courier New" w:hAnsi="Courier New" w:cs="Courier New"/>
+                                <w:color w:val="000000"/>
+                                <w:sz w:val="20"/>
+                                <w:szCs w:val="20"/>
+                              </w:rPr>
+                              <w:t>robot.keyPress</w:t>
+                            </w:r>
+                            <w:proofErr w:type="spellEnd"/>
+                            <w:r>
+                              <w:rPr>
+                                <w:rFonts w:ascii="Courier New" w:hAnsi="Courier New" w:cs="Courier New"/>
+                                <w:color w:val="000000"/>
+                                <w:sz w:val="20"/>
+                                <w:szCs w:val="20"/>
+                              </w:rPr>
+                              <w:t>(</w:t>
+                            </w:r>
+                            <w:proofErr w:type="spellStart"/>
+                            <w:proofErr w:type="gramEnd"/>
+                            <w:r>
+                              <w:rPr>
+                                <w:rFonts w:ascii="Courier New" w:hAnsi="Courier New" w:cs="Courier New"/>
+                                <w:color w:val="000000"/>
+                                <w:sz w:val="20"/>
+                                <w:szCs w:val="20"/>
+                              </w:rPr>
+                              <w:t>java.awt.event.KeyEvent.VK_SPACE</w:t>
+                            </w:r>
+                            <w:proofErr w:type="spellEnd"/>
+                            <w:r>
+                              <w:rPr>
+                                <w:rFonts w:ascii="Courier New" w:hAnsi="Courier New" w:cs="Courier New"/>
+                                <w:color w:val="000000"/>
+                                <w:sz w:val="20"/>
+                                <w:szCs w:val="20"/>
+                              </w:rPr>
+                              <w:t>);</w:t>
                             </w:r>
                           </w:p>
                           <w:p>
@@ -7213,6 +8889,8 @@
                                 <w:szCs w:val="24"/>
                               </w:rPr>
                             </w:pPr>
+                            <w:proofErr w:type="spellStart"/>
+                            <w:proofErr w:type="gramStart"/>
                             <w:r>
                               <w:rPr>
                                 <w:rFonts w:ascii="Courier New" w:hAnsi="Courier New" w:cs="Courier New"/>
@@ -7222,14 +8900,36 @@
                               </w:rPr>
                               <w:t>elseif</w:t>
                             </w:r>
-                            <w:r>
-                              <w:rPr>
-                                <w:rFonts w:ascii="Courier New" w:hAnsi="Courier New" w:cs="Courier New"/>
-                                <w:color w:val="000000"/>
-                                <w:sz w:val="20"/>
-                                <w:szCs w:val="20"/>
-                              </w:rPr>
-                              <w:t xml:space="preserve"> (not(e.getButton()))</w:t>
+                            <w:proofErr w:type="spellEnd"/>
+                            <w:proofErr w:type="gramEnd"/>
+                            <w:r>
+                              <w:rPr>
+                                <w:rFonts w:ascii="Courier New" w:hAnsi="Courier New" w:cs="Courier New"/>
+                                <w:color w:val="000000"/>
+                                <w:sz w:val="20"/>
+                                <w:szCs w:val="20"/>
+                              </w:rPr>
+                              <w:t xml:space="preserve"> (not(</w:t>
+                            </w:r>
+                            <w:proofErr w:type="spellStart"/>
+                            <w:r>
+                              <w:rPr>
+                                <w:rFonts w:ascii="Courier New" w:hAnsi="Courier New" w:cs="Courier New"/>
+                                <w:color w:val="000000"/>
+                                <w:sz w:val="20"/>
+                                <w:szCs w:val="20"/>
+                              </w:rPr>
+                              <w:t>e.getButton</w:t>
+                            </w:r>
+                            <w:proofErr w:type="spellEnd"/>
+                            <w:r>
+                              <w:rPr>
+                                <w:rFonts w:ascii="Courier New" w:hAnsi="Courier New" w:cs="Courier New"/>
+                                <w:color w:val="000000"/>
+                                <w:sz w:val="20"/>
+                                <w:szCs w:val="20"/>
+                              </w:rPr>
+                              <w:t>()))</w:t>
                             </w:r>
                           </w:p>
                           <w:p>
@@ -7251,7 +8951,49 @@
                                 <w:sz w:val="20"/>
                                 <w:szCs w:val="20"/>
                               </w:rPr>
-                              <w:t xml:space="preserve">    robot.keyRelease(java.awt.event.KeyEvent.VK_SPACE );</w:t>
+                              <w:t xml:space="preserve">    </w:t>
+                            </w:r>
+                            <w:proofErr w:type="spellStart"/>
+                            <w:proofErr w:type="gramStart"/>
+                            <w:r>
+                              <w:rPr>
+                                <w:rFonts w:ascii="Courier New" w:hAnsi="Courier New" w:cs="Courier New"/>
+                                <w:color w:val="000000"/>
+                                <w:sz w:val="20"/>
+                                <w:szCs w:val="20"/>
+                              </w:rPr>
+                              <w:t>robot.keyRelease</w:t>
+                            </w:r>
+                            <w:proofErr w:type="spellEnd"/>
+                            <w:r>
+                              <w:rPr>
+                                <w:rFonts w:ascii="Courier New" w:hAnsi="Courier New" w:cs="Courier New"/>
+                                <w:color w:val="000000"/>
+                                <w:sz w:val="20"/>
+                                <w:szCs w:val="20"/>
+                              </w:rPr>
+                              <w:t>(</w:t>
+                            </w:r>
+                            <w:proofErr w:type="spellStart"/>
+                            <w:proofErr w:type="gramEnd"/>
+                            <w:r>
+                              <w:rPr>
+                                <w:rFonts w:ascii="Courier New" w:hAnsi="Courier New" w:cs="Courier New"/>
+                                <w:color w:val="000000"/>
+                                <w:sz w:val="20"/>
+                                <w:szCs w:val="20"/>
+                              </w:rPr>
+                              <w:t>java.awt.event.KeyEvent.VK_SPACE</w:t>
+                            </w:r>
+                            <w:proofErr w:type="spellEnd"/>
+                            <w:r>
+                              <w:rPr>
+                                <w:rFonts w:ascii="Courier New" w:hAnsi="Courier New" w:cs="Courier New"/>
+                                <w:color w:val="000000"/>
+                                <w:sz w:val="20"/>
+                                <w:szCs w:val="20"/>
+                              </w:rPr>
+                              <w:t xml:space="preserve"> );</w:t>
                             </w:r>
                           </w:p>
                           <w:p>
@@ -7266,6 +9008,7 @@
                                 <w:szCs w:val="24"/>
                               </w:rPr>
                             </w:pPr>
+                            <w:proofErr w:type="gramStart"/>
                             <w:r>
                               <w:rPr>
                                 <w:rFonts w:ascii="Courier New" w:hAnsi="Courier New" w:cs="Courier New"/>
@@ -7275,6 +9018,7 @@
                               </w:rPr>
                               <w:t>end</w:t>
                             </w:r>
+                            <w:proofErr w:type="gramEnd"/>
                           </w:p>
                           <w:p/>
                         </w:txbxContent>
@@ -7636,7 +9380,15 @@
         </mc:AlternateContent>
       </w:r>
       <w:r>
-        <w:t>Next, we will map the button on the Engduino to the SPACE key.</w:t>
+        <w:t xml:space="preserve">Next, we will map the button on the </w:t>
+      </w:r>
+      <w:proofErr w:type="spellStart"/>
+      <w:r>
+        <w:t>Engduino</w:t>
+      </w:r>
+      <w:proofErr w:type="spellEnd"/>
+      <w:r>
+        <w:t xml:space="preserve"> to the SPACE key.</w:t>
       </w:r>
     </w:p>
     <w:p>
@@ -7770,14 +9522,25 @@
                                 <w:szCs w:val="24"/>
                               </w:rPr>
                             </w:pPr>
-                            <w:r>
-                              <w:rPr>
-                                <w:rFonts w:ascii="Courier New" w:hAnsi="Courier New" w:cs="Courier New"/>
-                                <w:color w:val="000000"/>
-                                <w:sz w:val="20"/>
-                                <w:szCs w:val="20"/>
-                              </w:rPr>
-                              <w:t>title([</w:t>
+                            <w:proofErr w:type="gramStart"/>
+                            <w:r>
+                              <w:rPr>
+                                <w:rFonts w:ascii="Courier New" w:hAnsi="Courier New" w:cs="Courier New"/>
+                                <w:color w:val="000000"/>
+                                <w:sz w:val="20"/>
+                                <w:szCs w:val="20"/>
+                              </w:rPr>
+                              <w:t>title(</w:t>
+                            </w:r>
+                            <w:proofErr w:type="gramEnd"/>
+                            <w:r>
+                              <w:rPr>
+                                <w:rFonts w:ascii="Courier New" w:hAnsi="Courier New" w:cs="Courier New"/>
+                                <w:color w:val="000000"/>
+                                <w:sz w:val="20"/>
+                                <w:szCs w:val="20"/>
+                              </w:rPr>
+                              <w:t>[</w:t>
                             </w:r>
                             <w:r>
                               <w:rPr>
@@ -7786,16 +9549,56 @@
                                 <w:sz w:val="20"/>
                                 <w:szCs w:val="20"/>
                               </w:rPr>
-                              <w:t>'LeftRight tilt angle: '</w:t>
-                            </w:r>
-                            <w:r>
-                              <w:rPr>
-                                <w:rFonts w:ascii="Courier New" w:hAnsi="Courier New" w:cs="Courier New"/>
-                                <w:color w:val="000000"/>
-                                <w:sz w:val="20"/>
-                                <w:szCs w:val="20"/>
-                              </w:rPr>
-                              <w:t xml:space="preserve"> num2str(thetaLR, </w:t>
+                              <w:t>'</w:t>
+                            </w:r>
+                            <w:proofErr w:type="spellStart"/>
+                            <w:r>
+                              <w:rPr>
+                                <w:rFonts w:ascii="Courier New" w:hAnsi="Courier New" w:cs="Courier New"/>
+                                <w:color w:val="A020F0"/>
+                                <w:sz w:val="20"/>
+                                <w:szCs w:val="20"/>
+                              </w:rPr>
+                              <w:t>LeftRight</w:t>
+                            </w:r>
+                            <w:proofErr w:type="spellEnd"/>
+                            <w:r>
+                              <w:rPr>
+                                <w:rFonts w:ascii="Courier New" w:hAnsi="Courier New" w:cs="Courier New"/>
+                                <w:color w:val="A020F0"/>
+                                <w:sz w:val="20"/>
+                                <w:szCs w:val="20"/>
+                              </w:rPr>
+                              <w:t xml:space="preserve"> tilt angle: '</w:t>
+                            </w:r>
+                            <w:r>
+                              <w:rPr>
+                                <w:rFonts w:ascii="Courier New" w:hAnsi="Courier New" w:cs="Courier New"/>
+                                <w:color w:val="000000"/>
+                                <w:sz w:val="20"/>
+                                <w:szCs w:val="20"/>
+                              </w:rPr>
+                              <w:t xml:space="preserve"> num2str(</w:t>
+                            </w:r>
+                            <w:proofErr w:type="spellStart"/>
+                            <w:r>
+                              <w:rPr>
+                                <w:rFonts w:ascii="Courier New" w:hAnsi="Courier New" w:cs="Courier New"/>
+                                <w:color w:val="000000"/>
+                                <w:sz w:val="20"/>
+                                <w:szCs w:val="20"/>
+                              </w:rPr>
+                              <w:t>thetaLR</w:t>
+                            </w:r>
+                            <w:proofErr w:type="spellEnd"/>
+                            <w:r>
+                              <w:rPr>
+                                <w:rFonts w:ascii="Courier New" w:hAnsi="Courier New" w:cs="Courier New"/>
+                                <w:color w:val="000000"/>
+                                <w:sz w:val="20"/>
+                                <w:szCs w:val="20"/>
+                              </w:rPr>
+                              <w:t xml:space="preserve">, </w:t>
                             </w:r>
                             <w:r>
                               <w:rPr>
@@ -7853,16 +9656,67 @@
                                 <w:sz w:val="20"/>
                                 <w:szCs w:val="20"/>
                               </w:rPr>
-                              <w:t>' UpDown tilt angle: '</w:t>
-                            </w:r>
-                            <w:r>
-                              <w:rPr>
-                                <w:rFonts w:ascii="Courier New" w:hAnsi="Courier New" w:cs="Courier New"/>
-                                <w:color w:val="000000"/>
-                                <w:sz w:val="20"/>
-                                <w:szCs w:val="20"/>
-                              </w:rPr>
-                              <w:t xml:space="preserve"> num2str(thetaUD, </w:t>
+                              <w:t xml:space="preserve">' </w:t>
+                            </w:r>
+                            <w:proofErr w:type="spellStart"/>
+                            <w:r>
+                              <w:rPr>
+                                <w:rFonts w:ascii="Courier New" w:hAnsi="Courier New" w:cs="Courier New"/>
+                                <w:color w:val="A020F0"/>
+                                <w:sz w:val="20"/>
+                                <w:szCs w:val="20"/>
+                              </w:rPr>
+                              <w:t>UpDown</w:t>
+                            </w:r>
+                            <w:proofErr w:type="spellEnd"/>
+                            <w:r>
+                              <w:rPr>
+                                <w:rFonts w:ascii="Courier New" w:hAnsi="Courier New" w:cs="Courier New"/>
+                                <w:color w:val="A020F0"/>
+                                <w:sz w:val="20"/>
+                                <w:szCs w:val="20"/>
+                              </w:rPr>
+                              <w:t xml:space="preserve"> tilt angle: '</w:t>
+                            </w:r>
+                            <w:r>
+                              <w:rPr>
+                                <w:rFonts w:ascii="Courier New" w:hAnsi="Courier New" w:cs="Courier New"/>
+                                <w:color w:val="000000"/>
+                                <w:sz w:val="20"/>
+                                <w:szCs w:val="20"/>
+                              </w:rPr>
+                              <w:t xml:space="preserve"> </w:t>
+                            </w:r>
+                            <w:proofErr w:type="gramStart"/>
+                            <w:r>
+                              <w:rPr>
+                                <w:rFonts w:ascii="Courier New" w:hAnsi="Courier New" w:cs="Courier New"/>
+                                <w:color w:val="000000"/>
+                                <w:sz w:val="20"/>
+                                <w:szCs w:val="20"/>
+                              </w:rPr>
+                              <w:t>num2str(</w:t>
+                            </w:r>
+                            <w:proofErr w:type="spellStart"/>
+                            <w:proofErr w:type="gramEnd"/>
+                            <w:r>
+                              <w:rPr>
+                                <w:rFonts w:ascii="Courier New" w:hAnsi="Courier New" w:cs="Courier New"/>
+                                <w:color w:val="000000"/>
+                                <w:sz w:val="20"/>
+                                <w:szCs w:val="20"/>
+                              </w:rPr>
+                              <w:t>thetaUD</w:t>
+                            </w:r>
+                            <w:proofErr w:type="spellEnd"/>
+                            <w:r>
+                              <w:rPr>
+                                <w:rFonts w:ascii="Courier New" w:hAnsi="Courier New" w:cs="Courier New"/>
+                                <w:color w:val="000000"/>
+                                <w:sz w:val="20"/>
+                                <w:szCs w:val="20"/>
+                              </w:rPr>
+                              <w:t xml:space="preserve">, </w:t>
                             </w:r>
                             <w:r>
                               <w:rPr>
@@ -8288,14 +10142,25 @@
                                 <w:szCs w:val="24"/>
                               </w:rPr>
                             </w:pPr>
-                            <w:r>
-                              <w:rPr>
-                                <w:rFonts w:ascii="Courier New" w:hAnsi="Courier New" w:cs="Courier New"/>
-                                <w:color w:val="000000"/>
-                                <w:sz w:val="20"/>
-                                <w:szCs w:val="20"/>
-                              </w:rPr>
-                              <w:t>pause(1/frequency);</w:t>
+                            <w:proofErr w:type="gramStart"/>
+                            <w:r>
+                              <w:rPr>
+                                <w:rFonts w:ascii="Courier New" w:hAnsi="Courier New" w:cs="Courier New"/>
+                                <w:color w:val="000000"/>
+                                <w:sz w:val="20"/>
+                                <w:szCs w:val="20"/>
+                              </w:rPr>
+                              <w:t>pause(</w:t>
+                            </w:r>
+                            <w:proofErr w:type="gramEnd"/>
+                            <w:r>
+                              <w:rPr>
+                                <w:rFonts w:ascii="Courier New" w:hAnsi="Courier New" w:cs="Courier New"/>
+                                <w:color w:val="000000"/>
+                                <w:sz w:val="20"/>
+                                <w:szCs w:val="20"/>
+                              </w:rPr>
+                              <w:t>1/frequency);</w:t>
                             </w:r>
                           </w:p>
                           <w:p/>
@@ -8449,6 +10314,7 @@
                                 <w:szCs w:val="20"/>
                               </w:rPr>
                             </w:pPr>
+                            <w:proofErr w:type="gramStart"/>
                             <w:r>
                               <w:rPr>
                                 <w:rFonts w:ascii="Courier New" w:hAnsi="Courier New" w:cs="Courier New"/>
@@ -8458,6 +10324,7 @@
                               </w:rPr>
                               <w:t>end</w:t>
                             </w:r>
+                            <w:proofErr w:type="gramEnd"/>
                           </w:p>
                           <w:p>
                             <w:pPr>
@@ -8620,7 +10487,15 @@
         <w:t xml:space="preserve">which is designed </w:t>
       </w:r>
       <w:r>
-        <w:t xml:space="preserve">for the purpose to demonstrate this tutorial. Connect your Engduino and run the code. </w:t>
+        <w:t xml:space="preserve">for the purpose to demonstrate this tutorial. Connect your </w:t>
+      </w:r>
+      <w:proofErr w:type="spellStart"/>
+      <w:r>
+        <w:t>Engduino</w:t>
+      </w:r>
+      <w:proofErr w:type="spellEnd"/>
+      <w:r>
+        <w:t xml:space="preserve"> and run the code. </w:t>
       </w:r>
     </w:p>
     <w:p>
@@ -8634,7 +10509,15 @@
         </w:rPr>
       </w:pPr>
       <w:r>
-        <w:t xml:space="preserve">Hold the Engduino </w:t>
+        <w:t xml:space="preserve">Hold the </w:t>
+      </w:r>
+      <w:proofErr w:type="spellStart"/>
+      <w:r>
+        <w:t>Engduino</w:t>
+      </w:r>
+      <w:proofErr w:type="spellEnd"/>
+      <w:r>
+        <w:t xml:space="preserve"> </w:t>
       </w:r>
       <w:r>
         <w:t xml:space="preserve">with </w:t>
@@ -8822,7 +10705,15 @@
     </w:p>
     <w:p>
       <w:r>
-        <w:t>You have just completed the tutorial and made Engduino a game controller. There are few things you can do to further improve the program.</w:t>
+        <w:t xml:space="preserve">You have just completed the tutorial and made </w:t>
+      </w:r>
+      <w:proofErr w:type="spellStart"/>
+      <w:r>
+        <w:t>Engduino</w:t>
+      </w:r>
+      <w:proofErr w:type="spellEnd"/>
+      <w:r>
+        <w:t xml:space="preserve"> a game controller. There are few things you can do to further improve the program.</w:t>
       </w:r>
     </w:p>
     <w:p>
@@ -8847,7 +10738,15 @@
         </w:numPr>
       </w:pPr>
       <w:r>
-        <w:t>Customise the game controller to make use of other sensors on the Engduino as inputs</w:t>
+        <w:t xml:space="preserve">Customise the game controller to make use of other sensors on the </w:t>
+      </w:r>
+      <w:proofErr w:type="spellStart"/>
+      <w:r>
+        <w:t>Engduino</w:t>
+      </w:r>
+      <w:proofErr w:type="spellEnd"/>
+      <w:r>
+        <w:t xml:space="preserve"> as inputs</w:t>
       </w:r>
     </w:p>
     <w:p>
@@ -8859,7 +10758,15 @@
         </w:numPr>
       </w:pPr>
       <w:r>
-        <w:t>If you have a Bluetooth module on the Engduino, you can turn it into a Bluetooth game controller by just changing one line of code.</w:t>
+        <w:t xml:space="preserve">If you have a Bluetooth module on the </w:t>
+      </w:r>
+      <w:proofErr w:type="spellStart"/>
+      <w:r>
+        <w:t>Engduino</w:t>
+      </w:r>
+      <w:proofErr w:type="spellEnd"/>
+      <w:r>
+        <w:t>, you can turn it into a Bluetooth game controller by just changing one line of code.</w:t>
       </w:r>
     </w:p>
     <w:p>
@@ -8883,7 +10790,12 @@
       </w:pPr>
     </w:p>
     <w:sectPr>
-      <w:footerReference w:type="default" r:id="rId14"/>
+      <w:headerReference w:type="even" r:id="rId14"/>
+      <w:headerReference w:type="default" r:id="rId15"/>
+      <w:footerReference w:type="even" r:id="rId16"/>
+      <w:footerReference w:type="default" r:id="rId17"/>
+      <w:headerReference w:type="first" r:id="rId18"/>
+      <w:footerReference w:type="first" r:id="rId19"/>
       <w:pgSz w:w="11906" w:h="16838"/>
       <w:pgMar w:top="1440" w:right="1440" w:bottom="1440" w:left="1440" w:header="708" w:footer="708" w:gutter="0"/>
       <w:cols w:space="708"/>
@@ -8919,6 +10831,16 @@
 </file>
 
 <file path=word/footer1.xml><?xml version="1.0" encoding="utf-8"?>
+<w:ftr xmlns:wpc="http://schemas.microsoft.com/office/word/2010/wordprocessingCanvas" xmlns:mc="http://schemas.openxmlformats.org/markup-compatibility/2006" xmlns:o="urn:schemas-microsoft-com:office:office" xmlns:r="http://schemas.openxmlformats.org/officeDocument/2006/relationships" xmlns:m="http://schemas.openxmlformats.org/officeDocument/2006/math" xmlns:v="urn:schemas-microsoft-com:vml" xmlns:wp14="http://schemas.microsoft.com/office/word/2010/wordprocessingDrawing" xmlns:wp="http://schemas.openxmlformats.org/drawingml/2006/wordprocessingDrawing" xmlns:w10="urn:schemas-microsoft-com:office:word" xmlns:w="http://schemas.openxmlformats.org/wordprocessingml/2006/main" xmlns:w14="http://schemas.microsoft.com/office/word/2010/wordml" xmlns:w15="http://schemas.microsoft.com/office/word/2012/wordml" xmlns:wpg="http://schemas.microsoft.com/office/word/2010/wordprocessingGroup" xmlns:wpi="http://schemas.microsoft.com/office/word/2010/wordprocessingInk" xmlns:wne="http://schemas.microsoft.com/office/word/2006/wordml" xmlns:wps="http://schemas.microsoft.com/office/word/2010/wordprocessingShape" mc:Ignorable="w14 w15 wp14">
+  <w:p>
+    <w:pPr>
+      <w:pStyle w:val="Footer"/>
+    </w:pPr>
+  </w:p>
+</w:ftr>
+</file>
+
+<file path=word/footer2.xml><?xml version="1.0" encoding="utf-8"?>
 <w:ftr xmlns:wpc="http://schemas.microsoft.com/office/word/2010/wordprocessingCanvas" xmlns:mc="http://schemas.openxmlformats.org/markup-compatibility/2006" xmlns:o="urn:schemas-microsoft-com:office:office" xmlns:r="http://schemas.openxmlformats.org/officeDocument/2006/relationships" xmlns:m="http://schemas.openxmlformats.org/officeDocument/2006/math" xmlns:v="urn:schemas-microsoft-com:vml" xmlns:wp14="http://schemas.microsoft.com/office/word/2010/wordprocessingDrawing" xmlns:wp="http://schemas.openxmlformats.org/drawingml/2006/wordprocessingDrawing" xmlns:w10="urn:schemas-microsoft-com:office:word" xmlns:w="http://schemas.openxmlformats.org/wordprocessingml/2006/main" xmlns:w14="http://schemas.microsoft.com/office/word/2010/wordml" xmlns:w15="http://schemas.microsoft.com/office/word/2012/wordml" xmlns:wpg="http://schemas.microsoft.com/office/word/2010/wordprocessingGroup" xmlns:wpi="http://schemas.microsoft.com/office/word/2010/wordprocessingInk" xmlns:wne="http://schemas.microsoft.com/office/word/2006/wordml" xmlns:wps="http://schemas.microsoft.com/office/word/2010/wordprocessingShape" mc:Ignorable="w14 w15 wp14">
   <w:p>
     <w:pPr>
@@ -8990,7 +10912,7 @@
                 <w:bCs/>
                 <w:noProof/>
               </w:rPr>
-              <w:t>6</w:t>
+              <w:t>2</w:t>
             </w:r>
             <w:r>
               <w:rPr>
@@ -9055,20 +10977,18 @@
     <w:pPr>
       <w:pStyle w:val="Footer"/>
     </w:pPr>
-    <w:r>
-      <w:rPr>
-        <w:sz w:val="20"/>
-        <w:szCs w:val="20"/>
-      </w:rPr>
-      <w:t>© UCL (University Colle</w:t>
-    </w:r>
-    <w:r>
-      <w:rPr>
-        <w:sz w:val="20"/>
-        <w:szCs w:val="20"/>
-      </w:rPr>
-      <w:t>ge London). All Rights Reserved</w:t>
-    </w:r>
+    <w:bookmarkStart w:id="0" w:name="_GoBack"/>
+    <w:bookmarkEnd w:id="0"/>
+  </w:p>
+</w:ftr>
+</file>
+
+<file path=word/footer3.xml><?xml version="1.0" encoding="utf-8"?>
+<w:ftr xmlns:wpc="http://schemas.microsoft.com/office/word/2010/wordprocessingCanvas" xmlns:mc="http://schemas.openxmlformats.org/markup-compatibility/2006" xmlns:o="urn:schemas-microsoft-com:office:office" xmlns:r="http://schemas.openxmlformats.org/officeDocument/2006/relationships" xmlns:m="http://schemas.openxmlformats.org/officeDocument/2006/math" xmlns:v="urn:schemas-microsoft-com:vml" xmlns:wp14="http://schemas.microsoft.com/office/word/2010/wordprocessingDrawing" xmlns:wp="http://schemas.openxmlformats.org/drawingml/2006/wordprocessingDrawing" xmlns:w10="urn:schemas-microsoft-com:office:word" xmlns:w="http://schemas.openxmlformats.org/wordprocessingml/2006/main" xmlns:w14="http://schemas.microsoft.com/office/word/2010/wordml" xmlns:w15="http://schemas.microsoft.com/office/word/2012/wordml" xmlns:wpg="http://schemas.microsoft.com/office/word/2010/wordprocessingGroup" xmlns:wpi="http://schemas.microsoft.com/office/word/2010/wordprocessingInk" xmlns:wne="http://schemas.microsoft.com/office/word/2006/wordml" xmlns:wps="http://schemas.microsoft.com/office/word/2010/wordprocessingShape" mc:Ignorable="w14 w15 wp14">
+  <w:p>
+    <w:pPr>
+      <w:pStyle w:val="Footer"/>
+    </w:pPr>
   </w:p>
 </w:ftr>
 </file>
@@ -9096,6 +11016,36 @@
     </w:p>
   </w:footnote>
 </w:footnotes>
+</file>
+
+<file path=word/header1.xml><?xml version="1.0" encoding="utf-8"?>
+<w:hdr xmlns:wpc="http://schemas.microsoft.com/office/word/2010/wordprocessingCanvas" xmlns:mc="http://schemas.openxmlformats.org/markup-compatibility/2006" xmlns:o="urn:schemas-microsoft-com:office:office" xmlns:r="http://schemas.openxmlformats.org/officeDocument/2006/relationships" xmlns:m="http://schemas.openxmlformats.org/officeDocument/2006/math" xmlns:v="urn:schemas-microsoft-com:vml" xmlns:wp14="http://schemas.microsoft.com/office/word/2010/wordprocessingDrawing" xmlns:wp="http://schemas.openxmlformats.org/drawingml/2006/wordprocessingDrawing" xmlns:w10="urn:schemas-microsoft-com:office:word" xmlns:w="http://schemas.openxmlformats.org/wordprocessingml/2006/main" xmlns:w14="http://schemas.microsoft.com/office/word/2010/wordml" xmlns:w15="http://schemas.microsoft.com/office/word/2012/wordml" xmlns:wpg="http://schemas.microsoft.com/office/word/2010/wordprocessingGroup" xmlns:wpi="http://schemas.microsoft.com/office/word/2010/wordprocessingInk" xmlns:wne="http://schemas.microsoft.com/office/word/2006/wordml" xmlns:wps="http://schemas.microsoft.com/office/word/2010/wordprocessingShape" mc:Ignorable="w14 w15 wp14">
+  <w:p>
+    <w:pPr>
+      <w:pStyle w:val="Header"/>
+    </w:pPr>
+  </w:p>
+</w:hdr>
+</file>
+
+<file path=word/header2.xml><?xml version="1.0" encoding="utf-8"?>
+<w:hdr xmlns:wpc="http://schemas.microsoft.com/office/word/2010/wordprocessingCanvas" xmlns:mc="http://schemas.openxmlformats.org/markup-compatibility/2006" xmlns:o="urn:schemas-microsoft-com:office:office" xmlns:r="http://schemas.openxmlformats.org/officeDocument/2006/relationships" xmlns:m="http://schemas.openxmlformats.org/officeDocument/2006/math" xmlns:v="urn:schemas-microsoft-com:vml" xmlns:wp14="http://schemas.microsoft.com/office/word/2010/wordprocessingDrawing" xmlns:wp="http://schemas.openxmlformats.org/drawingml/2006/wordprocessingDrawing" xmlns:w10="urn:schemas-microsoft-com:office:word" xmlns:w="http://schemas.openxmlformats.org/wordprocessingml/2006/main" xmlns:w14="http://schemas.microsoft.com/office/word/2010/wordml" xmlns:w15="http://schemas.microsoft.com/office/word/2012/wordml" xmlns:wpg="http://schemas.microsoft.com/office/word/2010/wordprocessingGroup" xmlns:wpi="http://schemas.microsoft.com/office/word/2010/wordprocessingInk" xmlns:wne="http://schemas.microsoft.com/office/word/2006/wordml" xmlns:wps="http://schemas.microsoft.com/office/word/2010/wordprocessingShape" mc:Ignorable="w14 w15 wp14">
+  <w:p>
+    <w:pPr>
+      <w:pStyle w:val="Header"/>
+    </w:pPr>
+  </w:p>
+</w:hdr>
+</file>
+
+<file path=word/header3.xml><?xml version="1.0" encoding="utf-8"?>
+<w:hdr xmlns:wpc="http://schemas.microsoft.com/office/word/2010/wordprocessingCanvas" xmlns:mc="http://schemas.openxmlformats.org/markup-compatibility/2006" xmlns:o="urn:schemas-microsoft-com:office:office" xmlns:r="http://schemas.openxmlformats.org/officeDocument/2006/relationships" xmlns:m="http://schemas.openxmlformats.org/officeDocument/2006/math" xmlns:v="urn:schemas-microsoft-com:vml" xmlns:wp14="http://schemas.microsoft.com/office/word/2010/wordprocessingDrawing" xmlns:wp="http://schemas.openxmlformats.org/drawingml/2006/wordprocessingDrawing" xmlns:w10="urn:schemas-microsoft-com:office:word" xmlns:w="http://schemas.openxmlformats.org/wordprocessingml/2006/main" xmlns:w14="http://schemas.microsoft.com/office/word/2010/wordml" xmlns:w15="http://schemas.microsoft.com/office/word/2012/wordml" xmlns:wpg="http://schemas.microsoft.com/office/word/2010/wordprocessingGroup" xmlns:wpi="http://schemas.microsoft.com/office/word/2010/wordprocessingInk" xmlns:wne="http://schemas.microsoft.com/office/word/2006/wordml" xmlns:wps="http://schemas.microsoft.com/office/word/2010/wordprocessingShape" mc:Ignorable="w14 w15 wp14">
+  <w:p>
+    <w:pPr>
+      <w:pStyle w:val="Header"/>
+    </w:pPr>
+  </w:p>
+</w:hdr>
 </file>
 
 <file path=word/numbering.xml><?xml version="1.0" encoding="utf-8"?>
@@ -10687,7 +12637,7 @@
 </file>
 
 <file path=customXml/itemProps1.xml><?xml version="1.0" encoding="utf-8"?>
-<ds:datastoreItem xmlns:ds="http://schemas.openxmlformats.org/officeDocument/2006/customXml" ds:itemID="{C2C580BF-CC1B-471D-896E-B6A2CBFC718B}">
+<ds:datastoreItem xmlns:ds="http://schemas.openxmlformats.org/officeDocument/2006/customXml" ds:itemID="{584260AE-52BA-4197-931A-508AF3A3CB4F}">
   <ds:schemaRefs>
     <ds:schemaRef ds:uri="http://schemas.openxmlformats.org/officeDocument/2006/bibliography"/>
   </ds:schemaRefs>

</xml_diff>